<commit_message>
Bias plot added, amplification factor changed
</commit_message>
<xml_diff>
--- a/Lab 8/Lab 8 write-up.docx
+++ b/Lab 8/Lab 8 write-up.docx
@@ -111,8 +111,118 @@
           <w:szCs w:val="28"/>
         </w:rPr>
       </w:pPr>
-      <w:bookmarkStart w:id="0" w:name="_GoBack"/>
-      <w:bookmarkEnd w:id="0"/>
+      <w:r>
+        <w:rPr>
+          <w:rFonts w:ascii="Times New Roman" w:hAnsi="Times New Roman" w:cs="Times New Roman"/>
+          <w:noProof/>
+          <w:sz w:val="28"/>
+          <w:szCs w:val="28"/>
+        </w:rPr>
+        <w:drawing>
+          <wp:inline distT="0" distB="0" distL="0" distR="0" wp14:anchorId="3E0CDAF5" wp14:editId="645AAD73">
+            <wp:extent cx="3667760" cy="2835910"/>
+            <wp:effectExtent l="0" t="0" r="8890" b="0"/>
+            <wp:docPr id="1" name="Picture 1"/>
+            <wp:cNvGraphicFramePr>
+              <a:graphicFrameLocks xmlns:a="http://schemas.openxmlformats.org/drawingml/2006/main" noChangeAspect="1"/>
+            </wp:cNvGraphicFramePr>
+            <a:graphic xmlns:a="http://schemas.openxmlformats.org/drawingml/2006/main">
+              <a:graphicData uri="http://schemas.openxmlformats.org/drawingml/2006/picture">
+                <pic:pic xmlns:pic="http://schemas.openxmlformats.org/drawingml/2006/picture">
+                  <pic:nvPicPr>
+                    <pic:cNvPr id="0" name="Picture 1"/>
+                    <pic:cNvPicPr>
+                      <a:picLocks noChangeAspect="1" noChangeArrowheads="1"/>
+                    </pic:cNvPicPr>
+                  </pic:nvPicPr>
+                  <pic:blipFill>
+                    <a:blip r:embed="rId5">
+                      <a:extLst>
+                        <a:ext uri="{28A0092B-C50C-407E-A947-70E740481C1C}">
+                          <a14:useLocalDpi xmlns:a14="http://schemas.microsoft.com/office/drawing/2010/main" val="0"/>
+                        </a:ext>
+                      </a:extLst>
+                    </a:blip>
+                    <a:srcRect/>
+                    <a:stretch>
+                      <a:fillRect/>
+                    </a:stretch>
+                  </pic:blipFill>
+                  <pic:spPr bwMode="auto">
+                    <a:xfrm>
+                      <a:off x="0" y="0"/>
+                      <a:ext cx="3667760" cy="2835910"/>
+                    </a:xfrm>
+                    <a:prstGeom prst="rect">
+                      <a:avLst/>
+                    </a:prstGeom>
+                    <a:noFill/>
+                    <a:ln>
+                      <a:noFill/>
+                    </a:ln>
+                  </pic:spPr>
+                </pic:pic>
+              </a:graphicData>
+            </a:graphic>
+          </wp:inline>
+        </w:drawing>
+      </w:r>
+      <w:r>
+        <w:rPr>
+          <w:rFonts w:ascii="Times New Roman" w:hAnsi="Times New Roman" w:cs="Times New Roman"/>
+          <w:noProof/>
+          <w:sz w:val="28"/>
+          <w:szCs w:val="28"/>
+        </w:rPr>
+        <w:drawing>
+          <wp:inline distT="0" distB="0" distL="0" distR="0" wp14:anchorId="33F3C5EB" wp14:editId="53E2080E">
+            <wp:extent cx="3580130" cy="2835910"/>
+            <wp:effectExtent l="0" t="0" r="1270" b="0"/>
+            <wp:docPr id="2" name="Picture 2"/>
+            <wp:cNvGraphicFramePr>
+              <a:graphicFrameLocks xmlns:a="http://schemas.openxmlformats.org/drawingml/2006/main" noChangeAspect="1"/>
+            </wp:cNvGraphicFramePr>
+            <a:graphic xmlns:a="http://schemas.openxmlformats.org/drawingml/2006/main">
+              <a:graphicData uri="http://schemas.openxmlformats.org/drawingml/2006/picture">
+                <pic:pic xmlns:pic="http://schemas.openxmlformats.org/drawingml/2006/picture">
+                  <pic:nvPicPr>
+                    <pic:cNvPr id="0" name="Picture 2"/>
+                    <pic:cNvPicPr>
+                      <a:picLocks noChangeAspect="1" noChangeArrowheads="1"/>
+                    </pic:cNvPicPr>
+                  </pic:nvPicPr>
+                  <pic:blipFill>
+                    <a:blip r:embed="rId6">
+                      <a:extLst>
+                        <a:ext uri="{28A0092B-C50C-407E-A947-70E740481C1C}">
+                          <a14:useLocalDpi xmlns:a14="http://schemas.microsoft.com/office/drawing/2010/main" val="0"/>
+                        </a:ext>
+                      </a:extLst>
+                    </a:blip>
+                    <a:srcRect/>
+                    <a:stretch>
+                      <a:fillRect/>
+                    </a:stretch>
+                  </pic:blipFill>
+                  <pic:spPr bwMode="auto">
+                    <a:xfrm>
+                      <a:off x="0" y="0"/>
+                      <a:ext cx="3580130" cy="2835910"/>
+                    </a:xfrm>
+                    <a:prstGeom prst="rect">
+                      <a:avLst/>
+                    </a:prstGeom>
+                    <a:noFill/>
+                    <a:ln>
+                      <a:noFill/>
+                    </a:ln>
+                  </pic:spPr>
+                </pic:pic>
+              </a:graphicData>
+            </a:graphic>
+          </wp:inline>
+        </w:drawing>
+      </w:r>
     </w:p>
     <w:p>
       <w:pPr>
@@ -127,6 +237,2014 @@
           <w:szCs w:val="28"/>
         </w:rPr>
       </w:pPr>
+      <w:r>
+        <w:rPr>
+          <w:rFonts w:ascii="Times New Roman" w:hAnsi="Times New Roman" w:cs="Times New Roman"/>
+          <w:sz w:val="28"/>
+          <w:szCs w:val="28"/>
+        </w:rPr>
+        <w:t>Calibration with Pitot wind speed</w:t>
+      </w:r>
+    </w:p>
+    <w:p>
+      <w:pPr>
+        <w:pStyle w:val="ListParagraph"/>
+        <w:numPr>
+          <w:ilvl w:val="1"/>
+          <w:numId w:val="1"/>
+        </w:numPr>
+        <w:rPr>
+          <w:rFonts w:ascii="Times New Roman" w:hAnsi="Times New Roman" w:cs="Times New Roman"/>
+          <w:sz w:val="28"/>
+          <w:szCs w:val="28"/>
+        </w:rPr>
+      </w:pPr>
+      <w:r>
+        <w:rPr>
+          <w:rFonts w:ascii="Times New Roman" w:hAnsi="Times New Roman" w:cs="Times New Roman"/>
+          <w:sz w:val="28"/>
+          <w:szCs w:val="28"/>
+        </w:rPr>
+        <w:t>Kestrel:</w:t>
+      </w:r>
+    </w:p>
+    <w:p>
+      <w:pPr>
+        <w:pStyle w:val="ListParagraph"/>
+        <w:ind w:left="1440"/>
+        <w:rPr>
+          <w:rFonts w:ascii="Times New Roman" w:hAnsi="Times New Roman" w:cs="Times New Roman"/>
+          <w:sz w:val="28"/>
+          <w:szCs w:val="28"/>
+        </w:rPr>
+      </w:pPr>
+      <w:r>
+        <w:rPr>
+          <w:rFonts w:ascii="Times New Roman" w:hAnsi="Times New Roman" w:cs="Times New Roman"/>
+          <w:noProof/>
+          <w:sz w:val="28"/>
+          <w:szCs w:val="28"/>
+        </w:rPr>
+        <w:lastRenderedPageBreak/>
+        <w:drawing>
+          <wp:inline distT="0" distB="0" distL="0" distR="0" wp14:anchorId="45D2FDEC" wp14:editId="57FF20B4">
+            <wp:extent cx="3626485" cy="2655570"/>
+            <wp:effectExtent l="0" t="0" r="0" b="0"/>
+            <wp:docPr id="3" name="Picture 3"/>
+            <wp:cNvGraphicFramePr>
+              <a:graphicFrameLocks xmlns:a="http://schemas.openxmlformats.org/drawingml/2006/main" noChangeAspect="1"/>
+            </wp:cNvGraphicFramePr>
+            <a:graphic xmlns:a="http://schemas.openxmlformats.org/drawingml/2006/main">
+              <a:graphicData uri="http://schemas.openxmlformats.org/drawingml/2006/picture">
+                <pic:pic xmlns:pic="http://schemas.openxmlformats.org/drawingml/2006/picture">
+                  <pic:nvPicPr>
+                    <pic:cNvPr id="0" name="Picture 3"/>
+                    <pic:cNvPicPr>
+                      <a:picLocks noChangeAspect="1" noChangeArrowheads="1"/>
+                    </pic:cNvPicPr>
+                  </pic:nvPicPr>
+                  <pic:blipFill>
+                    <a:blip r:embed="rId7">
+                      <a:extLst>
+                        <a:ext uri="{28A0092B-C50C-407E-A947-70E740481C1C}">
+                          <a14:useLocalDpi xmlns:a14="http://schemas.microsoft.com/office/drawing/2010/main" val="0"/>
+                        </a:ext>
+                      </a:extLst>
+                    </a:blip>
+                    <a:srcRect/>
+                    <a:stretch>
+                      <a:fillRect/>
+                    </a:stretch>
+                  </pic:blipFill>
+                  <pic:spPr bwMode="auto">
+                    <a:xfrm>
+                      <a:off x="0" y="0"/>
+                      <a:ext cx="3626485" cy="2655570"/>
+                    </a:xfrm>
+                    <a:prstGeom prst="rect">
+                      <a:avLst/>
+                    </a:prstGeom>
+                    <a:noFill/>
+                    <a:ln>
+                      <a:noFill/>
+                    </a:ln>
+                  </pic:spPr>
+                </pic:pic>
+              </a:graphicData>
+            </a:graphic>
+          </wp:inline>
+        </w:drawing>
+      </w:r>
+      <w:r>
+        <w:rPr>
+          <w:rFonts w:ascii="Times New Roman" w:hAnsi="Times New Roman" w:cs="Times New Roman"/>
+          <w:noProof/>
+          <w:sz w:val="28"/>
+          <w:szCs w:val="28"/>
+        </w:rPr>
+        <w:drawing>
+          <wp:inline distT="0" distB="0" distL="0" distR="0" wp14:anchorId="78E0EA32" wp14:editId="51265D32">
+            <wp:extent cx="3703955" cy="2655570"/>
+            <wp:effectExtent l="0" t="0" r="0" b="0"/>
+            <wp:docPr id="4" name="Picture 4"/>
+            <wp:cNvGraphicFramePr>
+              <a:graphicFrameLocks xmlns:a="http://schemas.openxmlformats.org/drawingml/2006/main" noChangeAspect="1"/>
+            </wp:cNvGraphicFramePr>
+            <a:graphic xmlns:a="http://schemas.openxmlformats.org/drawingml/2006/main">
+              <a:graphicData uri="http://schemas.openxmlformats.org/drawingml/2006/picture">
+                <pic:pic xmlns:pic="http://schemas.openxmlformats.org/drawingml/2006/picture">
+                  <pic:nvPicPr>
+                    <pic:cNvPr id="0" name="Picture 4"/>
+                    <pic:cNvPicPr>
+                      <a:picLocks noChangeAspect="1" noChangeArrowheads="1"/>
+                    </pic:cNvPicPr>
+                  </pic:nvPicPr>
+                  <pic:blipFill>
+                    <a:blip r:embed="rId8">
+                      <a:extLst>
+                        <a:ext uri="{28A0092B-C50C-407E-A947-70E740481C1C}">
+                          <a14:useLocalDpi xmlns:a14="http://schemas.microsoft.com/office/drawing/2010/main" val="0"/>
+                        </a:ext>
+                      </a:extLst>
+                    </a:blip>
+                    <a:srcRect/>
+                    <a:stretch>
+                      <a:fillRect/>
+                    </a:stretch>
+                  </pic:blipFill>
+                  <pic:spPr bwMode="auto">
+                    <a:xfrm>
+                      <a:off x="0" y="0"/>
+                      <a:ext cx="3703955" cy="2655570"/>
+                    </a:xfrm>
+                    <a:prstGeom prst="rect">
+                      <a:avLst/>
+                    </a:prstGeom>
+                    <a:noFill/>
+                    <a:ln>
+                      <a:noFill/>
+                    </a:ln>
+                  </pic:spPr>
+                </pic:pic>
+              </a:graphicData>
+            </a:graphic>
+          </wp:inline>
+        </w:drawing>
+      </w:r>
+    </w:p>
+    <w:p>
+      <w:pPr>
+        <w:pStyle w:val="ListParagraph"/>
+        <w:ind w:left="1440"/>
+        <w:rPr>
+          <w:rFonts w:ascii="Times New Roman" w:hAnsi="Times New Roman" w:cs="Times New Roman"/>
+          <w:sz w:val="28"/>
+          <w:szCs w:val="28"/>
+        </w:rPr>
+      </w:pPr>
+    </w:p>
+    <w:p>
+      <w:pPr>
+        <w:pStyle w:val="ListParagraph"/>
+        <w:ind w:left="1440"/>
+        <w:rPr>
+          <w:rFonts w:ascii="Times New Roman" w:hAnsi="Times New Roman" w:cs="Times New Roman"/>
+          <w:sz w:val="28"/>
+          <w:szCs w:val="28"/>
+        </w:rPr>
+      </w:pPr>
+      <w:r>
+        <w:rPr>
+          <w:rFonts w:ascii="Times New Roman" w:hAnsi="Times New Roman" w:cs="Times New Roman"/>
+          <w:sz w:val="28"/>
+          <w:szCs w:val="28"/>
+        </w:rPr>
+        <w:t>Transfer equation for test 1:</w:t>
+      </w:r>
+    </w:p>
+    <w:p>
+      <w:pPr>
+        <w:pStyle w:val="ListParagraph"/>
+        <w:ind w:left="1440"/>
+        <w:rPr>
+          <w:rFonts w:ascii="Times New Roman" w:eastAsiaTheme="minorEastAsia" w:hAnsi="Times New Roman" w:cs="Times New Roman"/>
+          <w:sz w:val="28"/>
+          <w:szCs w:val="28"/>
+        </w:rPr>
+      </w:pPr>
+      <m:oMathPara>
+        <m:oMath>
+          <m:r>
+            <w:rPr>
+              <w:rFonts w:ascii="Cambria Math" w:hAnsi="Cambria Math" w:cs="Times New Roman"/>
+              <w:sz w:val="28"/>
+              <w:szCs w:val="28"/>
+            </w:rPr>
+            <m:t xml:space="preserve">Kestrel </m:t>
+          </m:r>
+          <m:r>
+            <w:rPr>
+              <w:rFonts w:ascii="Cambria Math" w:hAnsi="Cambria Math" w:cs="Times New Roman"/>
+              <w:sz w:val="28"/>
+              <w:szCs w:val="28"/>
+            </w:rPr>
+            <m:t>wind speed=0.246</m:t>
+          </m:r>
+          <m:r>
+            <w:rPr>
+              <w:rFonts w:ascii="Cambria Math" w:hAnsi="Cambria Math" w:cs="Times New Roman"/>
+              <w:sz w:val="28"/>
+              <w:szCs w:val="28"/>
+            </w:rPr>
+            <m:t>*Pitot Wind Speed</m:t>
+          </m:r>
+          <m:r>
+            <w:rPr>
+              <w:rFonts w:ascii="Cambria Math" w:hAnsi="Cambria Math" w:cs="Times New Roman"/>
+              <w:sz w:val="28"/>
+              <w:szCs w:val="28"/>
+            </w:rPr>
+            <m:t>+3.8252</m:t>
+          </m:r>
+        </m:oMath>
+      </m:oMathPara>
+    </w:p>
+    <w:p>
+      <w:pPr>
+        <w:pStyle w:val="ListParagraph"/>
+        <w:ind w:left="1440"/>
+        <w:rPr>
+          <w:rFonts w:ascii="Times New Roman" w:hAnsi="Times New Roman" w:cs="Times New Roman"/>
+          <w:sz w:val="28"/>
+          <w:szCs w:val="28"/>
+        </w:rPr>
+      </w:pPr>
+    </w:p>
+    <w:p>
+      <w:pPr>
+        <w:pStyle w:val="ListParagraph"/>
+        <w:ind w:left="1440"/>
+        <w:rPr>
+          <w:rFonts w:ascii="Times New Roman" w:eastAsiaTheme="minorEastAsia" w:hAnsi="Times New Roman" w:cs="Times New Roman"/>
+          <w:sz w:val="28"/>
+          <w:szCs w:val="28"/>
+        </w:rPr>
+      </w:pPr>
+      <w:r>
+        <w:rPr>
+          <w:rFonts w:ascii="Times New Roman" w:hAnsi="Times New Roman" w:cs="Times New Roman"/>
+          <w:sz w:val="28"/>
+          <w:szCs w:val="28"/>
+        </w:rPr>
+        <w:t>Calibration equation for test 1:</w:t>
+      </w:r>
+      <m:oMath>
+        <m:r>
+          <w:rPr>
+            <w:rFonts w:ascii="Cambria Math" w:hAnsi="Cambria Math" w:cs="Times New Roman"/>
+            <w:sz w:val="28"/>
+            <w:szCs w:val="28"/>
+          </w:rPr>
+          <m:t xml:space="preserve"> </m:t>
+        </m:r>
+      </m:oMath>
+    </w:p>
+    <w:p>
+      <w:pPr>
+        <w:pStyle w:val="ListParagraph"/>
+        <w:ind w:left="1440"/>
+        <w:rPr>
+          <w:rFonts w:ascii="Times New Roman" w:hAnsi="Times New Roman" w:cs="Times New Roman"/>
+          <w:sz w:val="28"/>
+          <w:szCs w:val="28"/>
+        </w:rPr>
+      </w:pPr>
+      <m:oMathPara>
+        <m:oMath>
+          <m:r>
+            <w:rPr>
+              <w:rFonts w:ascii="Cambria Math" w:hAnsi="Cambria Math" w:cs="Times New Roman"/>
+              <w:sz w:val="28"/>
+              <w:szCs w:val="28"/>
+            </w:rPr>
+            <m:t>Pitot Wind Speed = -0.069 + 0.2614 * Kestrel Wind Speed</m:t>
+          </m:r>
+        </m:oMath>
+      </m:oMathPara>
+    </w:p>
+    <w:p>
+      <w:pPr>
+        <w:pStyle w:val="ListParagraph"/>
+        <w:ind w:left="1440"/>
+        <w:rPr>
+          <w:rFonts w:ascii="Times New Roman" w:hAnsi="Times New Roman" w:cs="Times New Roman"/>
+          <w:sz w:val="28"/>
+          <w:szCs w:val="28"/>
+        </w:rPr>
+      </w:pPr>
+    </w:p>
+    <w:p>
+      <w:pPr>
+        <w:pStyle w:val="ListParagraph"/>
+        <w:ind w:left="1440"/>
+        <w:rPr>
+          <w:rFonts w:ascii="Times New Roman" w:hAnsi="Times New Roman" w:cs="Times New Roman"/>
+          <w:sz w:val="28"/>
+          <w:szCs w:val="28"/>
+        </w:rPr>
+      </w:pPr>
+    </w:p>
+    <w:p>
+      <w:pPr>
+        <w:pStyle w:val="ListParagraph"/>
+        <w:ind w:left="1440"/>
+        <w:rPr>
+          <w:rFonts w:ascii="Times New Roman" w:hAnsi="Times New Roman" w:cs="Times New Roman"/>
+          <w:sz w:val="28"/>
+          <w:szCs w:val="28"/>
+        </w:rPr>
+      </w:pPr>
+      <w:r>
+        <w:rPr>
+          <w:rFonts w:ascii="Times New Roman" w:hAnsi="Times New Roman" w:cs="Times New Roman"/>
+          <w:sz w:val="28"/>
+          <w:szCs w:val="28"/>
+        </w:rPr>
+        <w:t>Transfer equation for test 2:</w:t>
+      </w:r>
+    </w:p>
+    <w:p>
+      <w:pPr>
+        <w:pStyle w:val="ListParagraph"/>
+        <w:ind w:left="1440"/>
+        <w:rPr>
+          <w:rFonts w:ascii="Times New Roman" w:hAnsi="Times New Roman" w:cs="Times New Roman"/>
+          <w:sz w:val="28"/>
+          <w:szCs w:val="28"/>
+        </w:rPr>
+      </w:pPr>
+      <m:oMathPara>
+        <m:oMath>
+          <m:r>
+            <w:rPr>
+              <w:rFonts w:ascii="Cambria Math" w:hAnsi="Cambria Math" w:cs="Times New Roman"/>
+              <w:sz w:val="28"/>
+              <w:szCs w:val="28"/>
+            </w:rPr>
+            <m:t>Kestrel Wind Speed=0.2218+6.0608</m:t>
+          </m:r>
+        </m:oMath>
+      </m:oMathPara>
+    </w:p>
+    <w:p>
+      <w:pPr>
+        <w:pStyle w:val="ListParagraph"/>
+        <w:ind w:left="1440"/>
+        <w:rPr>
+          <w:rFonts w:ascii="Times New Roman" w:hAnsi="Times New Roman" w:cs="Times New Roman"/>
+          <w:sz w:val="28"/>
+          <w:szCs w:val="28"/>
+        </w:rPr>
+      </w:pPr>
+      <w:r>
+        <w:rPr>
+          <w:rFonts w:ascii="Times New Roman" w:hAnsi="Times New Roman" w:cs="Times New Roman"/>
+          <w:sz w:val="28"/>
+          <w:szCs w:val="28"/>
+        </w:rPr>
+        <w:t xml:space="preserve">Calibration equation for test </w:t>
+      </w:r>
+      <w:r>
+        <w:rPr>
+          <w:rFonts w:ascii="Times New Roman" w:hAnsi="Times New Roman" w:cs="Times New Roman"/>
+          <w:sz w:val="28"/>
+          <w:szCs w:val="28"/>
+        </w:rPr>
+        <w:t>2</w:t>
+      </w:r>
+      <w:r>
+        <w:rPr>
+          <w:rFonts w:ascii="Times New Roman" w:hAnsi="Times New Roman" w:cs="Times New Roman"/>
+          <w:sz w:val="28"/>
+          <w:szCs w:val="28"/>
+        </w:rPr>
+        <w:t>:</w:t>
+      </w:r>
+    </w:p>
+    <w:p>
+      <w:pPr>
+        <w:pStyle w:val="ListParagraph"/>
+        <w:ind w:left="1440"/>
+        <w:rPr>
+          <w:rFonts w:ascii="Times New Roman" w:hAnsi="Times New Roman" w:cs="Times New Roman"/>
+          <w:sz w:val="28"/>
+          <w:szCs w:val="28"/>
+        </w:rPr>
+      </w:pPr>
+      <m:oMathPara>
+        <m:oMath>
+          <m:r>
+            <w:rPr>
+              <w:rFonts w:ascii="Cambria Math" w:hAnsi="Cambria Math" w:cs="Times New Roman"/>
+              <w:sz w:val="28"/>
+              <w:szCs w:val="28"/>
+            </w:rPr>
+            <m:t>Pitot Wind Speed = -0.0366 + 0.165 * Kestrel Wind Speed</m:t>
+          </m:r>
+        </m:oMath>
+      </m:oMathPara>
+    </w:p>
+    <w:p>
+      <w:pPr>
+        <w:pStyle w:val="ListParagraph"/>
+        <w:ind w:left="1440"/>
+        <w:rPr>
+          <w:rFonts w:ascii="Times New Roman" w:hAnsi="Times New Roman" w:cs="Times New Roman"/>
+          <w:sz w:val="28"/>
+          <w:szCs w:val="28"/>
+        </w:rPr>
+      </w:pPr>
+    </w:p>
+    <w:p>
+      <w:pPr>
+        <w:pStyle w:val="ListParagraph"/>
+        <w:ind w:left="1440"/>
+        <w:rPr>
+          <w:rFonts w:ascii="Times New Roman" w:hAnsi="Times New Roman" w:cs="Times New Roman"/>
+          <w:sz w:val="28"/>
+          <w:szCs w:val="28"/>
+        </w:rPr>
+      </w:pPr>
+    </w:p>
+    <w:p>
+      <w:pPr>
+        <w:pStyle w:val="ListParagraph"/>
+        <w:numPr>
+          <w:ilvl w:val="1"/>
+          <w:numId w:val="1"/>
+        </w:numPr>
+        <w:rPr>
+          <w:rFonts w:ascii="Times New Roman" w:hAnsi="Times New Roman" w:cs="Times New Roman"/>
+          <w:sz w:val="28"/>
+          <w:szCs w:val="28"/>
+        </w:rPr>
+      </w:pPr>
+      <w:r>
+        <w:rPr>
+          <w:rFonts w:ascii="Times New Roman" w:hAnsi="Times New Roman" w:cs="Times New Roman"/>
+          <w:sz w:val="28"/>
+          <w:szCs w:val="28"/>
+        </w:rPr>
+        <w:t>Sonic Test 1:</w:t>
+      </w:r>
+    </w:p>
+    <w:p>
+      <w:pPr>
+        <w:pStyle w:val="ListParagraph"/>
+        <w:ind w:left="1440"/>
+        <w:rPr>
+          <w:rFonts w:ascii="Times New Roman" w:hAnsi="Times New Roman" w:cs="Times New Roman"/>
+          <w:sz w:val="28"/>
+          <w:szCs w:val="28"/>
+        </w:rPr>
+      </w:pPr>
+      <w:r>
+        <w:rPr>
+          <w:rFonts w:ascii="Times New Roman" w:hAnsi="Times New Roman" w:cs="Times New Roman"/>
+          <w:noProof/>
+          <w:sz w:val="28"/>
+          <w:szCs w:val="28"/>
+        </w:rPr>
+        <w:drawing>
+          <wp:inline distT="0" distB="0" distL="0" distR="0" wp14:anchorId="4E28F76E" wp14:editId="14A92914">
+            <wp:extent cx="3678555" cy="2655570"/>
+            <wp:effectExtent l="0" t="0" r="0" b="0"/>
+            <wp:docPr id="5" name="Picture 5"/>
+            <wp:cNvGraphicFramePr>
+              <a:graphicFrameLocks xmlns:a="http://schemas.openxmlformats.org/drawingml/2006/main" noChangeAspect="1"/>
+            </wp:cNvGraphicFramePr>
+            <a:graphic xmlns:a="http://schemas.openxmlformats.org/drawingml/2006/main">
+              <a:graphicData uri="http://schemas.openxmlformats.org/drawingml/2006/picture">
+                <pic:pic xmlns:pic="http://schemas.openxmlformats.org/drawingml/2006/picture">
+                  <pic:nvPicPr>
+                    <pic:cNvPr id="0" name="Picture 5"/>
+                    <pic:cNvPicPr>
+                      <a:picLocks noChangeAspect="1" noChangeArrowheads="1"/>
+                    </pic:cNvPicPr>
+                  </pic:nvPicPr>
+                  <pic:blipFill>
+                    <a:blip r:embed="rId9">
+                      <a:extLst>
+                        <a:ext uri="{28A0092B-C50C-407E-A947-70E740481C1C}">
+                          <a14:useLocalDpi xmlns:a14="http://schemas.microsoft.com/office/drawing/2010/main" val="0"/>
+                        </a:ext>
+                      </a:extLst>
+                    </a:blip>
+                    <a:srcRect/>
+                    <a:stretch>
+                      <a:fillRect/>
+                    </a:stretch>
+                  </pic:blipFill>
+                  <pic:spPr bwMode="auto">
+                    <a:xfrm>
+                      <a:off x="0" y="0"/>
+                      <a:ext cx="3678555" cy="2655570"/>
+                    </a:xfrm>
+                    <a:prstGeom prst="rect">
+                      <a:avLst/>
+                    </a:prstGeom>
+                    <a:noFill/>
+                    <a:ln>
+                      <a:noFill/>
+                    </a:ln>
+                  </pic:spPr>
+                </pic:pic>
+              </a:graphicData>
+            </a:graphic>
+          </wp:inline>
+        </w:drawing>
+      </w:r>
+    </w:p>
+    <w:p>
+      <w:pPr>
+        <w:pStyle w:val="ListParagraph"/>
+        <w:ind w:left="1440"/>
+        <w:rPr>
+          <w:rFonts w:ascii="Times New Roman" w:hAnsi="Times New Roman" w:cs="Times New Roman"/>
+          <w:sz w:val="28"/>
+          <w:szCs w:val="28"/>
+        </w:rPr>
+      </w:pPr>
+      <w:r>
+        <w:rPr>
+          <w:rFonts w:ascii="Times New Roman" w:hAnsi="Times New Roman" w:cs="Times New Roman"/>
+          <w:sz w:val="28"/>
+          <w:szCs w:val="28"/>
+        </w:rPr>
+        <w:t>Transfer equation for test 1:</w:t>
+      </w:r>
+    </w:p>
+    <w:p>
+      <w:pPr>
+        <w:pStyle w:val="ListParagraph"/>
+        <w:ind w:left="1440"/>
+        <w:rPr>
+          <w:rFonts w:ascii="Times New Roman" w:hAnsi="Times New Roman" w:cs="Times New Roman"/>
+          <w:sz w:val="28"/>
+          <w:szCs w:val="28"/>
+        </w:rPr>
+      </w:pPr>
+      <m:oMathPara>
+        <m:oMath>
+          <m:r>
+            <w:rPr>
+              <w:rFonts w:ascii="Cambria Math" w:hAnsi="Cambria Math" w:cs="Times New Roman"/>
+              <w:sz w:val="28"/>
+              <w:szCs w:val="28"/>
+            </w:rPr>
+            <m:t>Sonic Wind Speed=0.9173*Pitot Wind Speed+0.3613</m:t>
+          </m:r>
+        </m:oMath>
+      </m:oMathPara>
+    </w:p>
+    <w:p>
+      <w:pPr>
+        <w:pStyle w:val="ListParagraph"/>
+        <w:ind w:left="1440"/>
+        <w:rPr>
+          <w:rFonts w:ascii="Times New Roman" w:hAnsi="Times New Roman" w:cs="Times New Roman"/>
+          <w:sz w:val="28"/>
+          <w:szCs w:val="28"/>
+        </w:rPr>
+      </w:pPr>
+      <w:r>
+        <w:rPr>
+          <w:rFonts w:ascii="Times New Roman" w:hAnsi="Times New Roman" w:cs="Times New Roman"/>
+          <w:sz w:val="28"/>
+          <w:szCs w:val="28"/>
+        </w:rPr>
+        <w:t>Calibration equation for test 1:</w:t>
+      </w:r>
+    </w:p>
+    <w:p>
+      <w:pPr>
+        <w:pStyle w:val="ListParagraph"/>
+        <w:ind w:left="1440"/>
+        <w:rPr>
+          <w:rFonts w:ascii="Times New Roman" w:hAnsi="Times New Roman" w:cs="Times New Roman"/>
+          <w:sz w:val="28"/>
+          <w:szCs w:val="28"/>
+        </w:rPr>
+      </w:pPr>
+      <m:oMathPara>
+        <m:oMath>
+          <m:r>
+            <w:rPr>
+              <w:rFonts w:ascii="Cambria Math" w:hAnsi="Cambria Math" w:cs="Times New Roman"/>
+              <w:sz w:val="28"/>
+              <w:szCs w:val="28"/>
+            </w:rPr>
+            <m:t>Pitot Wind Speed = -2.5388 + 2.7677 * Sonic Wind Speed</m:t>
+          </m:r>
+        </m:oMath>
+      </m:oMathPara>
+    </w:p>
+    <w:p>
+      <w:pPr>
+        <w:pStyle w:val="ListParagraph"/>
+        <w:ind w:left="1440"/>
+        <w:rPr>
+          <w:rFonts w:ascii="Times New Roman" w:hAnsi="Times New Roman" w:cs="Times New Roman"/>
+          <w:sz w:val="28"/>
+          <w:szCs w:val="28"/>
+        </w:rPr>
+      </w:pPr>
+    </w:p>
+    <w:p>
+      <w:pPr>
+        <w:pStyle w:val="ListParagraph"/>
+        <w:numPr>
+          <w:ilvl w:val="1"/>
+          <w:numId w:val="1"/>
+        </w:numPr>
+        <w:rPr>
+          <w:rFonts w:ascii="Times New Roman" w:hAnsi="Times New Roman" w:cs="Times New Roman"/>
+          <w:sz w:val="28"/>
+          <w:szCs w:val="28"/>
+        </w:rPr>
+      </w:pPr>
+      <w:r>
+        <w:rPr>
+          <w:rFonts w:ascii="Times New Roman" w:hAnsi="Times New Roman" w:cs="Times New Roman"/>
+          <w:sz w:val="28"/>
+          <w:szCs w:val="28"/>
+        </w:rPr>
+        <w:t>Sonic Test 2:</w:t>
+      </w:r>
+    </w:p>
+    <w:p>
+      <w:pPr>
+        <w:pStyle w:val="ListParagraph"/>
+        <w:ind w:left="1440"/>
+        <w:rPr>
+          <w:rFonts w:ascii="Times New Roman" w:hAnsi="Times New Roman" w:cs="Times New Roman"/>
+          <w:sz w:val="28"/>
+          <w:szCs w:val="28"/>
+        </w:rPr>
+      </w:pPr>
+      <w:r>
+        <w:rPr>
+          <w:rFonts w:ascii="Times New Roman" w:hAnsi="Times New Roman" w:cs="Times New Roman"/>
+          <w:noProof/>
+          <w:sz w:val="28"/>
+          <w:szCs w:val="28"/>
+        </w:rPr>
+        <w:drawing>
+          <wp:inline distT="0" distB="0" distL="0" distR="0" wp14:anchorId="32FA18F7" wp14:editId="65906DD9">
+            <wp:extent cx="3703955" cy="2655570"/>
+            <wp:effectExtent l="0" t="0" r="0" b="0"/>
+            <wp:docPr id="6" name="Picture 6"/>
+            <wp:cNvGraphicFramePr>
+              <a:graphicFrameLocks xmlns:a="http://schemas.openxmlformats.org/drawingml/2006/main" noChangeAspect="1"/>
+            </wp:cNvGraphicFramePr>
+            <a:graphic xmlns:a="http://schemas.openxmlformats.org/drawingml/2006/main">
+              <a:graphicData uri="http://schemas.openxmlformats.org/drawingml/2006/picture">
+                <pic:pic xmlns:pic="http://schemas.openxmlformats.org/drawingml/2006/picture">
+                  <pic:nvPicPr>
+                    <pic:cNvPr id="0" name="Picture 6"/>
+                    <pic:cNvPicPr>
+                      <a:picLocks noChangeAspect="1" noChangeArrowheads="1"/>
+                    </pic:cNvPicPr>
+                  </pic:nvPicPr>
+                  <pic:blipFill>
+                    <a:blip r:embed="rId10">
+                      <a:extLst>
+                        <a:ext uri="{28A0092B-C50C-407E-A947-70E740481C1C}">
+                          <a14:useLocalDpi xmlns:a14="http://schemas.microsoft.com/office/drawing/2010/main" val="0"/>
+                        </a:ext>
+                      </a:extLst>
+                    </a:blip>
+                    <a:srcRect/>
+                    <a:stretch>
+                      <a:fillRect/>
+                    </a:stretch>
+                  </pic:blipFill>
+                  <pic:spPr bwMode="auto">
+                    <a:xfrm>
+                      <a:off x="0" y="0"/>
+                      <a:ext cx="3703955" cy="2655570"/>
+                    </a:xfrm>
+                    <a:prstGeom prst="rect">
+                      <a:avLst/>
+                    </a:prstGeom>
+                    <a:noFill/>
+                    <a:ln>
+                      <a:noFill/>
+                    </a:ln>
+                  </pic:spPr>
+                </pic:pic>
+              </a:graphicData>
+            </a:graphic>
+          </wp:inline>
+        </w:drawing>
+      </w:r>
+    </w:p>
+    <w:p>
+      <w:pPr>
+        <w:pStyle w:val="ListParagraph"/>
+        <w:ind w:left="1440"/>
+        <w:rPr>
+          <w:rFonts w:ascii="Times New Roman" w:hAnsi="Times New Roman" w:cs="Times New Roman"/>
+          <w:sz w:val="28"/>
+          <w:szCs w:val="28"/>
+        </w:rPr>
+      </w:pPr>
+      <w:r>
+        <w:rPr>
+          <w:rFonts w:ascii="Times New Roman" w:hAnsi="Times New Roman" w:cs="Times New Roman"/>
+          <w:sz w:val="28"/>
+          <w:szCs w:val="28"/>
+        </w:rPr>
+        <w:t>Transfer equation for test 2:</w:t>
+      </w:r>
+    </w:p>
+    <w:p>
+      <w:pPr>
+        <w:pStyle w:val="ListParagraph"/>
+        <w:ind w:left="1440"/>
+        <w:rPr>
+          <w:rFonts w:ascii="Times New Roman" w:hAnsi="Times New Roman" w:cs="Times New Roman"/>
+          <w:sz w:val="28"/>
+          <w:szCs w:val="28"/>
+        </w:rPr>
+      </w:pPr>
+      <m:oMathPara>
+        <m:oMath>
+          <m:r>
+            <w:rPr>
+              <w:rFonts w:ascii="Cambria Math" w:hAnsi="Cambria Math" w:cs="Times New Roman"/>
+              <w:sz w:val="28"/>
+              <w:szCs w:val="28"/>
+            </w:rPr>
+            <m:t>S</m:t>
+          </m:r>
+          <m:r>
+            <w:rPr>
+              <w:rFonts w:ascii="Cambria Math" w:hAnsi="Cambria Math" w:cs="Times New Roman"/>
+              <w:sz w:val="28"/>
+              <w:szCs w:val="28"/>
+            </w:rPr>
+            <m:t>onic Wind Speed=0.</m:t>
+          </m:r>
+          <m:r>
+            <w:rPr>
+              <w:rFonts w:ascii="Cambria Math" w:hAnsi="Cambria Math" w:cs="Times New Roman"/>
+              <w:sz w:val="28"/>
+              <w:szCs w:val="28"/>
+            </w:rPr>
+            <m:t>8206</m:t>
+          </m:r>
+          <m:r>
+            <w:rPr>
+              <w:rFonts w:ascii="Cambria Math" w:hAnsi="Cambria Math" w:cs="Times New Roman"/>
+              <w:sz w:val="28"/>
+              <w:szCs w:val="28"/>
+            </w:rPr>
+            <m:t>*Pitot Wind Speed+0.</m:t>
+          </m:r>
+          <m:r>
+            <w:rPr>
+              <w:rFonts w:ascii="Cambria Math" w:hAnsi="Cambria Math" w:cs="Times New Roman"/>
+              <w:sz w:val="28"/>
+              <w:szCs w:val="28"/>
+            </w:rPr>
+            <m:t>25</m:t>
+          </m:r>
+          <m:r>
+            <w:rPr>
+              <w:rFonts w:ascii="Cambria Math" w:hAnsi="Cambria Math" w:cs="Times New Roman"/>
+              <w:sz w:val="28"/>
+              <w:szCs w:val="28"/>
+            </w:rPr>
+            <m:t>3</m:t>
+          </m:r>
+        </m:oMath>
+      </m:oMathPara>
+    </w:p>
+    <w:p>
+      <w:pPr>
+        <w:pStyle w:val="ListParagraph"/>
+        <w:ind w:left="1440"/>
+        <w:rPr>
+          <w:rFonts w:ascii="Times New Roman" w:hAnsi="Times New Roman" w:cs="Times New Roman"/>
+          <w:sz w:val="28"/>
+          <w:szCs w:val="28"/>
+        </w:rPr>
+      </w:pPr>
+      <w:r>
+        <w:rPr>
+          <w:rFonts w:ascii="Times New Roman" w:hAnsi="Times New Roman" w:cs="Times New Roman"/>
+          <w:sz w:val="28"/>
+          <w:szCs w:val="28"/>
+        </w:rPr>
+        <w:t>Calibration equation for test 2:</w:t>
+      </w:r>
+    </w:p>
+    <w:p>
+      <w:pPr>
+        <w:pStyle w:val="ListParagraph"/>
+        <w:ind w:left="1440"/>
+        <w:rPr>
+          <w:rFonts w:ascii="Times New Roman" w:hAnsi="Times New Roman" w:cs="Times New Roman"/>
+          <w:sz w:val="28"/>
+          <w:szCs w:val="28"/>
+        </w:rPr>
+      </w:pPr>
+      <m:oMathPara>
+        <m:oMath>
+          <m:r>
+            <w:rPr>
+              <w:rFonts w:ascii="Cambria Math" w:hAnsi="Cambria Math" w:cs="Times New Roman"/>
+              <w:sz w:val="28"/>
+              <w:szCs w:val="28"/>
+            </w:rPr>
+            <m:t>Pitot Wind Speed = -0.069 + 0.2614 * Kestrel Wind Speed</m:t>
+          </m:r>
+        </m:oMath>
+      </m:oMathPara>
+    </w:p>
+    <w:p>
+      <w:pPr>
+        <w:pStyle w:val="ListParagraph"/>
+        <w:ind w:left="1440"/>
+        <w:rPr>
+          <w:rFonts w:ascii="Times New Roman" w:hAnsi="Times New Roman" w:cs="Times New Roman"/>
+          <w:sz w:val="28"/>
+          <w:szCs w:val="28"/>
+        </w:rPr>
+      </w:pPr>
+    </w:p>
+    <w:p>
+      <w:pPr>
+        <w:pStyle w:val="ListParagraph"/>
+        <w:ind w:left="1440"/>
+        <w:rPr>
+          <w:rFonts w:ascii="Times New Roman" w:hAnsi="Times New Roman" w:cs="Times New Roman"/>
+          <w:sz w:val="28"/>
+          <w:szCs w:val="28"/>
+        </w:rPr>
+      </w:pPr>
+      <w:r>
+        <w:rPr>
+          <w:rFonts w:ascii="Times New Roman" w:hAnsi="Times New Roman" w:cs="Times New Roman"/>
+          <w:b/>
+          <w:bCs/>
+          <w:sz w:val="28"/>
+          <w:szCs w:val="28"/>
+        </w:rPr>
+        <w:lastRenderedPageBreak/>
+        <w:t>Averaging all the data:</w:t>
+      </w:r>
+      <w:r>
+        <w:rPr>
+          <w:rFonts w:ascii="Times New Roman" w:hAnsi="Times New Roman" w:cs="Times New Roman"/>
+          <w:b/>
+          <w:bCs/>
+          <w:sz w:val="28"/>
+          <w:szCs w:val="28"/>
+        </w:rPr>
+        <w:t xml:space="preserve"> </w:t>
+      </w:r>
+      <w:r>
+        <w:rPr>
+          <w:rFonts w:ascii="Times New Roman" w:hAnsi="Times New Roman" w:cs="Times New Roman"/>
+          <w:sz w:val="28"/>
+          <w:szCs w:val="28"/>
+        </w:rPr>
+        <w:t>For</w:t>
+      </w:r>
+      <w:r>
+        <w:rPr>
+          <w:rFonts w:ascii="Times New Roman" w:hAnsi="Times New Roman" w:cs="Times New Roman"/>
+          <w:sz w:val="28"/>
+          <w:szCs w:val="28"/>
+        </w:rPr>
+        <w:t xml:space="preserve"> each part (</w:t>
+      </w:r>
+      <w:proofErr w:type="gramStart"/>
+      <w:r>
+        <w:rPr>
+          <w:rFonts w:ascii="Times New Roman" w:hAnsi="Times New Roman" w:cs="Times New Roman"/>
+          <w:sz w:val="28"/>
+          <w:szCs w:val="28"/>
+        </w:rPr>
+        <w:t>a,b</w:t>
+      </w:r>
+      <w:proofErr w:type="gramEnd"/>
+      <w:r>
+        <w:rPr>
+          <w:rFonts w:ascii="Times New Roman" w:hAnsi="Times New Roman" w:cs="Times New Roman"/>
+          <w:sz w:val="28"/>
+          <w:szCs w:val="28"/>
+        </w:rPr>
+        <w:t xml:space="preserve">, and c) the data was averaged in </w:t>
+      </w:r>
+      <w:r>
+        <w:rPr>
+          <w:rFonts w:ascii="Times New Roman" w:hAnsi="Times New Roman" w:cs="Times New Roman"/>
+          <w:sz w:val="28"/>
+          <w:szCs w:val="28"/>
+        </w:rPr>
+        <w:t>four</w:t>
+      </w:r>
+      <w:r>
+        <w:rPr>
+          <w:rFonts w:ascii="Times New Roman" w:hAnsi="Times New Roman" w:cs="Times New Roman"/>
+          <w:sz w:val="28"/>
+          <w:szCs w:val="28"/>
+        </w:rPr>
+        <w:t xml:space="preserve"> steps. </w:t>
+      </w:r>
+    </w:p>
+    <w:p>
+      <w:pPr>
+        <w:pStyle w:val="ListParagraph"/>
+        <w:ind w:left="1440"/>
+        <w:rPr>
+          <w:rFonts w:ascii="Times New Roman" w:hAnsi="Times New Roman" w:cs="Times New Roman"/>
+          <w:sz w:val="28"/>
+          <w:szCs w:val="28"/>
+        </w:rPr>
+      </w:pPr>
+      <w:r>
+        <w:rPr>
+          <w:rFonts w:ascii="Times New Roman" w:hAnsi="Times New Roman" w:cs="Times New Roman"/>
+          <w:sz w:val="28"/>
+          <w:szCs w:val="28"/>
+        </w:rPr>
+        <w:t xml:space="preserve">(1) All </w:t>
+      </w:r>
+      <w:r>
+        <w:rPr>
+          <w:rFonts w:ascii="Times New Roman" w:hAnsi="Times New Roman" w:cs="Times New Roman"/>
+          <w:sz w:val="28"/>
+          <w:szCs w:val="28"/>
+        </w:rPr>
+        <w:t xml:space="preserve">instantaneous </w:t>
+      </w:r>
+      <w:r>
+        <w:rPr>
+          <w:rFonts w:ascii="Times New Roman" w:hAnsi="Times New Roman" w:cs="Times New Roman"/>
+          <w:sz w:val="28"/>
+          <w:szCs w:val="28"/>
+        </w:rPr>
+        <w:t xml:space="preserve">points with the same time as pitot data were selected. </w:t>
+      </w:r>
+    </w:p>
+    <w:p>
+      <w:pPr>
+        <w:pStyle w:val="ListParagraph"/>
+        <w:ind w:left="1440"/>
+        <w:rPr>
+          <w:rFonts w:ascii="Times New Roman" w:hAnsi="Times New Roman" w:cs="Times New Roman"/>
+          <w:sz w:val="28"/>
+          <w:szCs w:val="28"/>
+        </w:rPr>
+      </w:pPr>
+      <w:r>
+        <w:rPr>
+          <w:rFonts w:ascii="Times New Roman" w:hAnsi="Times New Roman" w:cs="Times New Roman"/>
+          <w:sz w:val="28"/>
+          <w:szCs w:val="28"/>
+        </w:rPr>
+        <w:t>(2)</w:t>
+      </w:r>
+      <w:r>
+        <w:rPr>
+          <w:rFonts w:ascii="Times New Roman" w:hAnsi="Times New Roman" w:cs="Times New Roman"/>
+          <w:sz w:val="28"/>
+          <w:szCs w:val="28"/>
+        </w:rPr>
+        <w:t xml:space="preserve"> The indices of where these coinciding points occur in the Sonic and Kestrel datasets were stored</w:t>
+      </w:r>
+      <w:r>
+        <w:rPr>
+          <w:rFonts w:ascii="Times New Roman" w:hAnsi="Times New Roman" w:cs="Times New Roman"/>
+          <w:sz w:val="28"/>
+          <w:szCs w:val="28"/>
+        </w:rPr>
+        <w:t>.</w:t>
+      </w:r>
+    </w:p>
+    <w:p>
+      <w:pPr>
+        <w:pStyle w:val="ListParagraph"/>
+        <w:ind w:left="1440"/>
+        <w:rPr>
+          <w:rFonts w:ascii="Times New Roman" w:hAnsi="Times New Roman" w:cs="Times New Roman"/>
+          <w:sz w:val="28"/>
+          <w:szCs w:val="28"/>
+        </w:rPr>
+      </w:pPr>
+      <w:r>
+        <w:rPr>
+          <w:rFonts w:ascii="Times New Roman" w:hAnsi="Times New Roman" w:cs="Times New Roman"/>
+          <w:sz w:val="28"/>
+          <w:szCs w:val="28"/>
+        </w:rPr>
+        <w:t>(3) 10 points were picked before and after the indices found in (2)</w:t>
+      </w:r>
+    </w:p>
+    <w:p>
+      <w:pPr>
+        <w:pStyle w:val="ListParagraph"/>
+        <w:ind w:left="1440"/>
+        <w:rPr>
+          <w:rFonts w:ascii="Times New Roman" w:hAnsi="Times New Roman" w:cs="Times New Roman"/>
+          <w:sz w:val="28"/>
+          <w:szCs w:val="28"/>
+        </w:rPr>
+      </w:pPr>
+      <w:r>
+        <w:rPr>
+          <w:rFonts w:ascii="Times New Roman" w:hAnsi="Times New Roman" w:cs="Times New Roman"/>
+          <w:sz w:val="28"/>
+          <w:szCs w:val="28"/>
+        </w:rPr>
+        <w:t>(4)  The 21 datapoints (for each index) were averaged into one datapoint for that time.</w:t>
+      </w:r>
+      <w:r>
+        <w:rPr>
+          <w:rFonts w:ascii="Times New Roman" w:hAnsi="Times New Roman" w:cs="Times New Roman"/>
+          <w:sz w:val="28"/>
+          <w:szCs w:val="28"/>
+        </w:rPr>
+        <w:t xml:space="preserve"> This gave an average Sonic and Kestrel value of 21 datapoints around the timestamps of the Pitot dataset.</w:t>
+      </w:r>
+    </w:p>
+    <w:p>
+      <w:pPr>
+        <w:pStyle w:val="ListParagraph"/>
+        <w:ind w:left="1440"/>
+        <w:rPr>
+          <w:rFonts w:ascii="Times New Roman" w:hAnsi="Times New Roman" w:cs="Times New Roman"/>
+          <w:sz w:val="28"/>
+          <w:szCs w:val="28"/>
+        </w:rPr>
+      </w:pPr>
+      <w:r>
+        <w:rPr>
+          <w:rFonts w:ascii="Times New Roman" w:hAnsi="Times New Roman" w:cs="Times New Roman"/>
+          <w:noProof/>
+          <w:sz w:val="28"/>
+          <w:szCs w:val="28"/>
+        </w:rPr>
+        <w:drawing>
+          <wp:anchor distT="0" distB="0" distL="114300" distR="114300" simplePos="0" relativeHeight="251659264" behindDoc="1" locked="0" layoutInCell="1" allowOverlap="1" wp14:anchorId="55EBD674" wp14:editId="15A34AD5">
+            <wp:simplePos x="0" y="0"/>
+            <wp:positionH relativeFrom="column">
+              <wp:posOffset>133985</wp:posOffset>
+            </wp:positionH>
+            <wp:positionV relativeFrom="paragraph">
+              <wp:posOffset>220980</wp:posOffset>
+            </wp:positionV>
+            <wp:extent cx="5941060" cy="1255395"/>
+            <wp:effectExtent l="0" t="0" r="2540" b="1905"/>
+            <wp:wrapTight wrapText="bothSides">
+              <wp:wrapPolygon edited="0">
+                <wp:start x="0" y="0"/>
+                <wp:lineTo x="0" y="21305"/>
+                <wp:lineTo x="21540" y="21305"/>
+                <wp:lineTo x="21540" y="0"/>
+                <wp:lineTo x="0" y="0"/>
+              </wp:wrapPolygon>
+            </wp:wrapTight>
+            <wp:docPr id="8" name="Picture 8"/>
+            <wp:cNvGraphicFramePr>
+              <a:graphicFrameLocks xmlns:a="http://schemas.openxmlformats.org/drawingml/2006/main" noChangeAspect="1"/>
+            </wp:cNvGraphicFramePr>
+            <a:graphic xmlns:a="http://schemas.openxmlformats.org/drawingml/2006/main">
+              <a:graphicData uri="http://schemas.openxmlformats.org/drawingml/2006/picture">
+                <pic:pic xmlns:pic="http://schemas.openxmlformats.org/drawingml/2006/picture">
+                  <pic:nvPicPr>
+                    <pic:cNvPr id="0" name="Picture 8"/>
+                    <pic:cNvPicPr>
+                      <a:picLocks noChangeAspect="1" noChangeArrowheads="1"/>
+                    </pic:cNvPicPr>
+                  </pic:nvPicPr>
+                  <pic:blipFill>
+                    <a:blip r:embed="rId11">
+                      <a:extLst>
+                        <a:ext uri="{28A0092B-C50C-407E-A947-70E740481C1C}">
+                          <a14:useLocalDpi xmlns:a14="http://schemas.microsoft.com/office/drawing/2010/main" val="0"/>
+                        </a:ext>
+                      </a:extLst>
+                    </a:blip>
+                    <a:srcRect/>
+                    <a:stretch>
+                      <a:fillRect/>
+                    </a:stretch>
+                  </pic:blipFill>
+                  <pic:spPr bwMode="auto">
+                    <a:xfrm>
+                      <a:off x="0" y="0"/>
+                      <a:ext cx="5941060" cy="1255395"/>
+                    </a:xfrm>
+                    <a:prstGeom prst="rect">
+                      <a:avLst/>
+                    </a:prstGeom>
+                    <a:noFill/>
+                    <a:ln>
+                      <a:noFill/>
+                    </a:ln>
+                  </pic:spPr>
+                </pic:pic>
+              </a:graphicData>
+            </a:graphic>
+          </wp:anchor>
+        </w:drawing>
+      </w:r>
+    </w:p>
+    <w:p>
+      <w:pPr>
+        <w:rPr>
+          <w:rFonts w:ascii="Times New Roman" w:hAnsi="Times New Roman" w:cs="Times New Roman"/>
+          <w:sz w:val="28"/>
+          <w:szCs w:val="28"/>
+        </w:rPr>
+      </w:pPr>
+      <w:r>
+        <w:rPr>
+          <w:rFonts w:ascii="Times New Roman" w:hAnsi="Times New Roman" w:cs="Times New Roman"/>
+          <w:sz w:val="28"/>
+          <w:szCs w:val="28"/>
+        </w:rPr>
+        <w:t xml:space="preserve">Sample code for steps (1) and (2) with the sonic data. </w:t>
+      </w:r>
+    </w:p>
+    <w:p>
+      <w:pPr>
+        <w:rPr>
+          <w:rFonts w:ascii="Times New Roman" w:hAnsi="Times New Roman" w:cs="Times New Roman"/>
+          <w:sz w:val="28"/>
+          <w:szCs w:val="28"/>
+        </w:rPr>
+      </w:pPr>
+      <w:r>
+        <w:rPr>
+          <w:rFonts w:ascii="Times New Roman" w:hAnsi="Times New Roman" w:cs="Times New Roman"/>
+          <w:sz w:val="28"/>
+          <w:szCs w:val="28"/>
+        </w:rPr>
+        <w:t xml:space="preserve">Line 1 </w:t>
+      </w:r>
+      <w:r>
+        <w:rPr>
+          <w:rFonts w:ascii="Times New Roman" w:hAnsi="Times New Roman" w:cs="Times New Roman"/>
+          <w:sz w:val="28"/>
+          <w:szCs w:val="28"/>
+        </w:rPr>
+        <w:sym w:font="Wingdings" w:char="F0E0"/>
+      </w:r>
+      <w:r>
+        <w:rPr>
+          <w:rFonts w:ascii="Times New Roman" w:hAnsi="Times New Roman" w:cs="Times New Roman"/>
+          <w:sz w:val="28"/>
+          <w:szCs w:val="28"/>
+        </w:rPr>
+        <w:t xml:space="preserve"> mask_times creates a Boolean mask for coinciding timestamps between the Pitot and Sonic data. </w:t>
+      </w:r>
+    </w:p>
+    <w:p>
+      <w:pPr>
+        <w:rPr>
+          <w:rFonts w:ascii="Times New Roman" w:hAnsi="Times New Roman" w:cs="Times New Roman"/>
+          <w:sz w:val="28"/>
+          <w:szCs w:val="28"/>
+        </w:rPr>
+      </w:pPr>
+      <w:r>
+        <w:rPr>
+          <w:rFonts w:ascii="Times New Roman" w:hAnsi="Times New Roman" w:cs="Times New Roman"/>
+          <w:sz w:val="28"/>
+          <w:szCs w:val="28"/>
+        </w:rPr>
+        <w:t xml:space="preserve">Line 2 </w:t>
+      </w:r>
+      <w:r>
+        <w:rPr>
+          <w:rFonts w:ascii="Times New Roman" w:hAnsi="Times New Roman" w:cs="Times New Roman"/>
+          <w:sz w:val="28"/>
+          <w:szCs w:val="28"/>
+        </w:rPr>
+        <w:sym w:font="Wingdings" w:char="F0E0"/>
+      </w:r>
+      <w:r>
+        <w:rPr>
+          <w:rFonts w:ascii="Times New Roman" w:hAnsi="Times New Roman" w:cs="Times New Roman"/>
+          <w:sz w:val="28"/>
+          <w:szCs w:val="28"/>
+        </w:rPr>
+        <w:t xml:space="preserve"> Applies the mask to sonic data to filter only those rows with matching timestamps</w:t>
+      </w:r>
+    </w:p>
+    <w:p>
+      <w:pPr>
+        <w:rPr>
+          <w:rFonts w:ascii="Times New Roman" w:hAnsi="Times New Roman" w:cs="Times New Roman"/>
+          <w:sz w:val="28"/>
+          <w:szCs w:val="28"/>
+        </w:rPr>
+      </w:pPr>
+      <w:r>
+        <w:rPr>
+          <w:rFonts w:ascii="Times New Roman" w:hAnsi="Times New Roman" w:cs="Times New Roman"/>
+          <w:sz w:val="28"/>
+          <w:szCs w:val="28"/>
+        </w:rPr>
+        <w:t xml:space="preserve">Line 3 </w:t>
+      </w:r>
+      <w:r>
+        <w:rPr>
+          <w:rFonts w:ascii="Times New Roman" w:hAnsi="Times New Roman" w:cs="Times New Roman"/>
+          <w:sz w:val="28"/>
+          <w:szCs w:val="28"/>
+        </w:rPr>
+        <w:sym w:font="Wingdings" w:char="F0E0"/>
+      </w:r>
+      <w:r>
+        <w:rPr>
+          <w:rFonts w:ascii="Times New Roman" w:hAnsi="Times New Roman" w:cs="Times New Roman"/>
+          <w:sz w:val="28"/>
+          <w:szCs w:val="28"/>
+        </w:rPr>
+        <w:t xml:space="preserve"> Finds the indies of the rows with the matching timestamps as they occur in the original dataset</w:t>
+      </w:r>
+    </w:p>
+    <w:p>
+      <w:pPr>
+        <w:pStyle w:val="ListParagraph"/>
+        <w:ind w:left="1440"/>
+        <w:rPr>
+          <w:rFonts w:ascii="Times New Roman" w:hAnsi="Times New Roman" w:cs="Times New Roman"/>
+          <w:sz w:val="28"/>
+          <w:szCs w:val="28"/>
+        </w:rPr>
+      </w:pPr>
+      <w:r>
+        <w:rPr>
+          <w:rFonts w:ascii="Times New Roman" w:hAnsi="Times New Roman" w:cs="Times New Roman"/>
+          <w:noProof/>
+          <w:sz w:val="28"/>
+          <w:szCs w:val="28"/>
+        </w:rPr>
+        <w:drawing>
+          <wp:anchor distT="0" distB="0" distL="114300" distR="114300" simplePos="0" relativeHeight="251658240" behindDoc="1" locked="0" layoutInCell="1" allowOverlap="1" wp14:anchorId="12118A11" wp14:editId="39712B40">
+            <wp:simplePos x="0" y="0"/>
+            <wp:positionH relativeFrom="column">
+              <wp:posOffset>191145</wp:posOffset>
+            </wp:positionH>
+            <wp:positionV relativeFrom="paragraph">
+              <wp:posOffset>317037</wp:posOffset>
+            </wp:positionV>
+            <wp:extent cx="5941060" cy="847090"/>
+            <wp:effectExtent l="0" t="0" r="2540" b="0"/>
+            <wp:wrapTight wrapText="bothSides">
+              <wp:wrapPolygon edited="0">
+                <wp:start x="0" y="0"/>
+                <wp:lineTo x="0" y="20888"/>
+                <wp:lineTo x="21540" y="20888"/>
+                <wp:lineTo x="21540" y="0"/>
+                <wp:lineTo x="0" y="0"/>
+              </wp:wrapPolygon>
+            </wp:wrapTight>
+            <wp:docPr id="7" name="Picture 7"/>
+            <wp:cNvGraphicFramePr>
+              <a:graphicFrameLocks xmlns:a="http://schemas.openxmlformats.org/drawingml/2006/main" noChangeAspect="1"/>
+            </wp:cNvGraphicFramePr>
+            <a:graphic xmlns:a="http://schemas.openxmlformats.org/drawingml/2006/main">
+              <a:graphicData uri="http://schemas.openxmlformats.org/drawingml/2006/picture">
+                <pic:pic xmlns:pic="http://schemas.openxmlformats.org/drawingml/2006/picture">
+                  <pic:nvPicPr>
+                    <pic:cNvPr id="0" name="Picture 7"/>
+                    <pic:cNvPicPr>
+                      <a:picLocks noChangeAspect="1" noChangeArrowheads="1"/>
+                    </pic:cNvPicPr>
+                  </pic:nvPicPr>
+                  <pic:blipFill>
+                    <a:blip r:embed="rId12">
+                      <a:extLst>
+                        <a:ext uri="{28A0092B-C50C-407E-A947-70E740481C1C}">
+                          <a14:useLocalDpi xmlns:a14="http://schemas.microsoft.com/office/drawing/2010/main" val="0"/>
+                        </a:ext>
+                      </a:extLst>
+                    </a:blip>
+                    <a:srcRect/>
+                    <a:stretch>
+                      <a:fillRect/>
+                    </a:stretch>
+                  </pic:blipFill>
+                  <pic:spPr bwMode="auto">
+                    <a:xfrm>
+                      <a:off x="0" y="0"/>
+                      <a:ext cx="5941060" cy="847090"/>
+                    </a:xfrm>
+                    <a:prstGeom prst="rect">
+                      <a:avLst/>
+                    </a:prstGeom>
+                    <a:noFill/>
+                    <a:ln>
+                      <a:noFill/>
+                    </a:ln>
+                  </pic:spPr>
+                </pic:pic>
+              </a:graphicData>
+            </a:graphic>
+          </wp:anchor>
+        </w:drawing>
+      </w:r>
+      <w:r>
+        <w:rPr>
+          <w:rFonts w:ascii="Times New Roman" w:hAnsi="Times New Roman" w:cs="Times New Roman"/>
+          <w:sz w:val="28"/>
+          <w:szCs w:val="28"/>
+        </w:rPr>
+        <w:t xml:space="preserve">  </w:t>
+      </w:r>
+    </w:p>
+    <w:p>
+      <w:pPr>
+        <w:rPr>
+          <w:rFonts w:ascii="Times New Roman" w:hAnsi="Times New Roman" w:cs="Times New Roman"/>
+          <w:b/>
+          <w:bCs/>
+          <w:sz w:val="28"/>
+          <w:szCs w:val="28"/>
+        </w:rPr>
+      </w:pPr>
+    </w:p>
+    <w:p>
+      <w:pPr>
+        <w:rPr>
+          <w:rFonts w:ascii="Times New Roman" w:hAnsi="Times New Roman" w:cs="Times New Roman"/>
+          <w:sz w:val="28"/>
+          <w:szCs w:val="28"/>
+        </w:rPr>
+      </w:pPr>
+      <w:r>
+        <w:rPr>
+          <w:rFonts w:ascii="Times New Roman" w:hAnsi="Times New Roman" w:cs="Times New Roman"/>
+          <w:sz w:val="28"/>
+          <w:szCs w:val="28"/>
+        </w:rPr>
+        <w:t>Sample code for steps (</w:t>
+      </w:r>
+      <w:r>
+        <w:rPr>
+          <w:rFonts w:ascii="Times New Roman" w:hAnsi="Times New Roman" w:cs="Times New Roman"/>
+          <w:sz w:val="28"/>
+          <w:szCs w:val="28"/>
+        </w:rPr>
+        <w:t>3</w:t>
+      </w:r>
+      <w:r>
+        <w:rPr>
+          <w:rFonts w:ascii="Times New Roman" w:hAnsi="Times New Roman" w:cs="Times New Roman"/>
+          <w:sz w:val="28"/>
+          <w:szCs w:val="28"/>
+        </w:rPr>
+        <w:t>) and (</w:t>
+      </w:r>
+      <w:r>
+        <w:rPr>
+          <w:rFonts w:ascii="Times New Roman" w:hAnsi="Times New Roman" w:cs="Times New Roman"/>
+          <w:sz w:val="28"/>
+          <w:szCs w:val="28"/>
+        </w:rPr>
+        <w:t>4</w:t>
+      </w:r>
+      <w:r>
+        <w:rPr>
+          <w:rFonts w:ascii="Times New Roman" w:hAnsi="Times New Roman" w:cs="Times New Roman"/>
+          <w:sz w:val="28"/>
+          <w:szCs w:val="28"/>
+        </w:rPr>
+        <w:t>) with the sonic data</w:t>
+      </w:r>
+      <w:r>
+        <w:rPr>
+          <w:rFonts w:ascii="Times New Roman" w:hAnsi="Times New Roman" w:cs="Times New Roman"/>
+          <w:sz w:val="28"/>
+          <w:szCs w:val="28"/>
+        </w:rPr>
+        <w:t xml:space="preserve"> (Test 2)</w:t>
+      </w:r>
+    </w:p>
+    <w:p>
+      <w:pPr>
+        <w:rPr>
+          <w:rFonts w:ascii="Times New Roman" w:hAnsi="Times New Roman" w:cs="Times New Roman"/>
+          <w:sz w:val="28"/>
+          <w:szCs w:val="28"/>
+        </w:rPr>
+      </w:pPr>
+      <w:r>
+        <w:rPr>
+          <w:rFonts w:ascii="Times New Roman" w:hAnsi="Times New Roman" w:cs="Times New Roman"/>
+          <w:sz w:val="28"/>
+          <w:szCs w:val="28"/>
+        </w:rPr>
+        <w:t xml:space="preserve">Lines 12 and 13 </w:t>
+      </w:r>
+      <w:r>
+        <w:rPr>
+          <w:rFonts w:ascii="Times New Roman" w:hAnsi="Times New Roman" w:cs="Times New Roman"/>
+          <w:sz w:val="28"/>
+          <w:szCs w:val="28"/>
+        </w:rPr>
+        <w:sym w:font="Wingdings" w:char="F0E0"/>
+      </w:r>
+      <w:r>
+        <w:rPr>
+          <w:rFonts w:ascii="Times New Roman" w:hAnsi="Times New Roman" w:cs="Times New Roman"/>
+          <w:sz w:val="28"/>
+          <w:szCs w:val="28"/>
+        </w:rPr>
+        <w:t xml:space="preserve"> Select 10 rows before and after the index selected in (2). Find an average of the 21 rows and convert it into a row in a pandas dataframe.</w:t>
+      </w:r>
+    </w:p>
+    <w:p>
+      <w:pPr>
+        <w:rPr>
+          <w:rFonts w:ascii="Times New Roman" w:hAnsi="Times New Roman" w:cs="Times New Roman"/>
+          <w:sz w:val="28"/>
+          <w:szCs w:val="28"/>
+        </w:rPr>
+      </w:pPr>
+      <w:r>
+        <w:rPr>
+          <w:rFonts w:ascii="Times New Roman" w:hAnsi="Times New Roman" w:cs="Times New Roman"/>
+          <w:sz w:val="28"/>
+          <w:szCs w:val="28"/>
+        </w:rPr>
+        <w:lastRenderedPageBreak/>
+        <w:t>Lines 15 and 16</w:t>
+      </w:r>
+      <w:r>
+        <w:rPr>
+          <w:rFonts w:ascii="Times New Roman" w:hAnsi="Times New Roman" w:cs="Times New Roman"/>
+          <w:sz w:val="28"/>
+          <w:szCs w:val="28"/>
+        </w:rPr>
+        <w:sym w:font="Wingdings" w:char="F0E0"/>
+      </w:r>
+      <w:r>
+        <w:rPr>
+          <w:rFonts w:ascii="Times New Roman" w:hAnsi="Times New Roman" w:cs="Times New Roman"/>
+          <w:sz w:val="28"/>
+          <w:szCs w:val="28"/>
+        </w:rPr>
+        <w:t xml:space="preserve"> Append multiple such rows to a final dataframe that stores the averaged values</w:t>
+      </w:r>
+      <w:r>
+        <w:rPr>
+          <w:rFonts w:ascii="Times New Roman" w:hAnsi="Times New Roman" w:cs="Times New Roman"/>
+          <w:sz w:val="28"/>
+          <w:szCs w:val="28"/>
+        </w:rPr>
+        <w:t xml:space="preserve"> at matching timestamps as the Pitot dataset. </w:t>
+      </w:r>
+    </w:p>
+    <w:p>
+      <w:pPr>
+        <w:rPr>
+          <w:rFonts w:ascii="Times New Roman" w:hAnsi="Times New Roman" w:cs="Times New Roman"/>
+          <w:sz w:val="28"/>
+          <w:szCs w:val="28"/>
+        </w:rPr>
+      </w:pPr>
+    </w:p>
+    <w:p>
+      <w:pPr>
+        <w:pStyle w:val="ListParagraph"/>
+        <w:numPr>
+          <w:ilvl w:val="0"/>
+          <w:numId w:val="1"/>
+        </w:numPr>
+        <w:rPr>
+          <w:rFonts w:ascii="Times New Roman" w:hAnsi="Times New Roman" w:cs="Times New Roman"/>
+          <w:sz w:val="28"/>
+          <w:szCs w:val="28"/>
+        </w:rPr>
+      </w:pPr>
+      <w:r>
+        <w:rPr>
+          <w:rFonts w:ascii="Times New Roman" w:hAnsi="Times New Roman" w:cs="Times New Roman"/>
+          <w:sz w:val="28"/>
+          <w:szCs w:val="28"/>
+        </w:rPr>
+        <w:t>Bias calculations</w:t>
+      </w:r>
+    </w:p>
+    <w:p>
+      <w:pPr>
+        <w:pStyle w:val="ListParagraph"/>
+        <w:rPr>
+          <w:rFonts w:ascii="Times New Roman" w:hAnsi="Times New Roman" w:cs="Times New Roman"/>
+          <w:sz w:val="28"/>
+          <w:szCs w:val="28"/>
+        </w:rPr>
+      </w:pPr>
+      <w:r>
+        <w:rPr>
+          <w:rFonts w:ascii="Times New Roman" w:hAnsi="Times New Roman" w:cs="Times New Roman"/>
+          <w:noProof/>
+          <w:sz w:val="28"/>
+          <w:szCs w:val="28"/>
+        </w:rPr>
+        <w:drawing>
+          <wp:inline distT="0" distB="0" distL="0" distR="0" wp14:anchorId="16DAAE06" wp14:editId="2AE0766B">
+            <wp:extent cx="3466465" cy="2484755"/>
+            <wp:effectExtent l="0" t="0" r="635" b="0"/>
+            <wp:docPr id="10" name="Picture 10"/>
+            <wp:cNvGraphicFramePr>
+              <a:graphicFrameLocks xmlns:a="http://schemas.openxmlformats.org/drawingml/2006/main" noChangeAspect="1"/>
+            </wp:cNvGraphicFramePr>
+            <a:graphic xmlns:a="http://schemas.openxmlformats.org/drawingml/2006/main">
+              <a:graphicData uri="http://schemas.openxmlformats.org/drawingml/2006/picture">
+                <pic:pic xmlns:pic="http://schemas.openxmlformats.org/drawingml/2006/picture">
+                  <pic:nvPicPr>
+                    <pic:cNvPr id="0" name="Picture 10"/>
+                    <pic:cNvPicPr>
+                      <a:picLocks noChangeAspect="1" noChangeArrowheads="1"/>
+                    </pic:cNvPicPr>
+                  </pic:nvPicPr>
+                  <pic:blipFill>
+                    <a:blip r:embed="rId13">
+                      <a:extLst>
+                        <a:ext uri="{28A0092B-C50C-407E-A947-70E740481C1C}">
+                          <a14:useLocalDpi xmlns:a14="http://schemas.microsoft.com/office/drawing/2010/main" val="0"/>
+                        </a:ext>
+                      </a:extLst>
+                    </a:blip>
+                    <a:srcRect/>
+                    <a:stretch>
+                      <a:fillRect/>
+                    </a:stretch>
+                  </pic:blipFill>
+                  <pic:spPr bwMode="auto">
+                    <a:xfrm>
+                      <a:off x="0" y="0"/>
+                      <a:ext cx="3466465" cy="2484755"/>
+                    </a:xfrm>
+                    <a:prstGeom prst="rect">
+                      <a:avLst/>
+                    </a:prstGeom>
+                    <a:noFill/>
+                    <a:ln>
+                      <a:noFill/>
+                    </a:ln>
+                  </pic:spPr>
+                </pic:pic>
+              </a:graphicData>
+            </a:graphic>
+          </wp:inline>
+        </w:drawing>
+      </w:r>
+    </w:p>
+    <w:p>
+      <w:pPr>
+        <w:pStyle w:val="ListParagraph"/>
+        <w:numPr>
+          <w:ilvl w:val="1"/>
+          <w:numId w:val="1"/>
+        </w:numPr>
+        <w:rPr>
+          <w:rFonts w:ascii="Times New Roman" w:hAnsi="Times New Roman" w:cs="Times New Roman"/>
+          <w:sz w:val="28"/>
+          <w:szCs w:val="28"/>
+        </w:rPr>
+      </w:pPr>
+      <w:r>
+        <w:rPr>
+          <w:rFonts w:ascii="Times New Roman" w:hAnsi="Times New Roman" w:cs="Times New Roman"/>
+          <w:sz w:val="28"/>
+          <w:szCs w:val="28"/>
+        </w:rPr>
+        <w:t>Kestrel</w:t>
+      </w:r>
+      <w:r>
+        <w:rPr>
+          <w:rFonts w:ascii="Times New Roman" w:hAnsi="Times New Roman" w:cs="Times New Roman"/>
+          <w:sz w:val="28"/>
+          <w:szCs w:val="28"/>
+        </w:rPr>
+        <w:t xml:space="preserve"> Average Bias</w:t>
+      </w:r>
+    </w:p>
+    <w:p>
+      <w:pPr>
+        <w:pStyle w:val="ListParagraph"/>
+        <w:numPr>
+          <w:ilvl w:val="2"/>
+          <w:numId w:val="1"/>
+        </w:numPr>
+        <w:rPr>
+          <w:rFonts w:ascii="Times New Roman" w:hAnsi="Times New Roman" w:cs="Times New Roman"/>
+          <w:sz w:val="28"/>
+          <w:szCs w:val="28"/>
+        </w:rPr>
+      </w:pPr>
+      <w:r>
+        <w:rPr>
+          <w:rFonts w:ascii="Times New Roman" w:hAnsi="Times New Roman" w:cs="Times New Roman"/>
+          <w:sz w:val="28"/>
+          <w:szCs w:val="28"/>
+        </w:rPr>
+        <w:t xml:space="preserve">Test 1: </w:t>
+      </w:r>
+      <w:r>
+        <w:rPr>
+          <w:rFonts w:ascii="Times New Roman" w:hAnsi="Times New Roman" w:cs="Times New Roman"/>
+          <w:sz w:val="28"/>
+          <w:szCs w:val="28"/>
+        </w:rPr>
+        <w:t>0.893</w:t>
+      </w:r>
+      <w:r>
+        <w:rPr>
+          <w:rFonts w:ascii="Times New Roman" w:hAnsi="Times New Roman" w:cs="Times New Roman"/>
+          <w:sz w:val="28"/>
+          <w:szCs w:val="28"/>
+        </w:rPr>
+        <w:t>1</w:t>
+      </w:r>
+      <w:r>
+        <w:rPr>
+          <w:rFonts w:ascii="Times New Roman" w:hAnsi="Times New Roman" w:cs="Times New Roman"/>
+          <w:sz w:val="28"/>
+          <w:szCs w:val="28"/>
+        </w:rPr>
+        <w:t xml:space="preserve"> ~0.89</w:t>
+      </w:r>
+    </w:p>
+    <w:p>
+      <w:pPr>
+        <w:pStyle w:val="ListParagraph"/>
+        <w:numPr>
+          <w:ilvl w:val="2"/>
+          <w:numId w:val="1"/>
+        </w:numPr>
+        <w:rPr>
+          <w:rFonts w:ascii="Times New Roman" w:hAnsi="Times New Roman" w:cs="Times New Roman"/>
+          <w:sz w:val="28"/>
+          <w:szCs w:val="28"/>
+        </w:rPr>
+      </w:pPr>
+      <w:r>
+        <w:rPr>
+          <w:rFonts w:ascii="Times New Roman" w:hAnsi="Times New Roman" w:cs="Times New Roman"/>
+          <w:sz w:val="28"/>
+          <w:szCs w:val="28"/>
+        </w:rPr>
+        <w:t>Test 2:</w:t>
+      </w:r>
+      <w:r>
+        <w:t xml:space="preserve"> </w:t>
+      </w:r>
+      <w:r>
+        <w:rPr>
+          <w:rFonts w:ascii="Times New Roman" w:hAnsi="Times New Roman" w:cs="Times New Roman"/>
+          <w:sz w:val="28"/>
+          <w:szCs w:val="28"/>
+        </w:rPr>
+        <w:t>0.2597</w:t>
+      </w:r>
+      <w:r>
+        <w:rPr>
+          <w:rFonts w:ascii="Times New Roman" w:hAnsi="Times New Roman" w:cs="Times New Roman"/>
+          <w:sz w:val="28"/>
+          <w:szCs w:val="28"/>
+        </w:rPr>
+        <w:t xml:space="preserve"> ~0.26</w:t>
+      </w:r>
+    </w:p>
+    <w:p>
+      <w:pPr>
+        <w:pStyle w:val="ListParagraph"/>
+        <w:numPr>
+          <w:ilvl w:val="1"/>
+          <w:numId w:val="1"/>
+        </w:numPr>
+        <w:rPr>
+          <w:rFonts w:ascii="Times New Roman" w:hAnsi="Times New Roman" w:cs="Times New Roman"/>
+          <w:sz w:val="28"/>
+          <w:szCs w:val="28"/>
+        </w:rPr>
+      </w:pPr>
+      <w:r>
+        <w:rPr>
+          <w:rFonts w:ascii="Times New Roman" w:hAnsi="Times New Roman" w:cs="Times New Roman"/>
+          <w:sz w:val="28"/>
+          <w:szCs w:val="28"/>
+        </w:rPr>
+        <w:t xml:space="preserve">Sonic </w:t>
+      </w:r>
+      <w:r>
+        <w:rPr>
+          <w:rFonts w:ascii="Times New Roman" w:hAnsi="Times New Roman" w:cs="Times New Roman"/>
+          <w:sz w:val="28"/>
+          <w:szCs w:val="28"/>
+        </w:rPr>
+        <w:t>Average Bias</w:t>
+      </w:r>
+      <w:r>
+        <w:rPr>
+          <w:rFonts w:ascii="Times New Roman" w:hAnsi="Times New Roman" w:cs="Times New Roman"/>
+          <w:sz w:val="28"/>
+          <w:szCs w:val="28"/>
+        </w:rPr>
+        <w:t xml:space="preserve"> </w:t>
+      </w:r>
+      <w:r>
+        <w:rPr>
+          <w:rFonts w:ascii="Times New Roman" w:hAnsi="Times New Roman" w:cs="Times New Roman"/>
+          <w:sz w:val="28"/>
+          <w:szCs w:val="28"/>
+        </w:rPr>
+        <w:t>Test 1</w:t>
+      </w:r>
+    </w:p>
+    <w:p>
+      <w:pPr>
+        <w:pStyle w:val="ListParagraph"/>
+        <w:ind w:left="1440"/>
+        <w:rPr>
+          <w:rFonts w:ascii="Times New Roman" w:hAnsi="Times New Roman" w:cs="Times New Roman"/>
+          <w:sz w:val="28"/>
+          <w:szCs w:val="28"/>
+        </w:rPr>
+      </w:pPr>
+      <w:r>
+        <w:rPr>
+          <w:rFonts w:ascii="Times New Roman" w:hAnsi="Times New Roman" w:cs="Times New Roman"/>
+          <w:sz w:val="28"/>
+          <w:szCs w:val="28"/>
+        </w:rPr>
+        <w:t>0.2298</w:t>
+      </w:r>
+      <w:r>
+        <w:rPr>
+          <w:rFonts w:ascii="Times New Roman" w:hAnsi="Times New Roman" w:cs="Times New Roman"/>
+          <w:sz w:val="28"/>
+          <w:szCs w:val="28"/>
+        </w:rPr>
+        <w:t xml:space="preserve"> ~ 0.23</w:t>
+      </w:r>
+    </w:p>
+    <w:p>
+      <w:pPr>
+        <w:pStyle w:val="ListParagraph"/>
+        <w:numPr>
+          <w:ilvl w:val="1"/>
+          <w:numId w:val="1"/>
+        </w:numPr>
+        <w:rPr>
+          <w:rFonts w:ascii="Times New Roman" w:hAnsi="Times New Roman" w:cs="Times New Roman"/>
+          <w:sz w:val="28"/>
+          <w:szCs w:val="28"/>
+        </w:rPr>
+      </w:pPr>
+      <w:r>
+        <w:rPr>
+          <w:rFonts w:ascii="Times New Roman" w:hAnsi="Times New Roman" w:cs="Times New Roman"/>
+          <w:sz w:val="28"/>
+          <w:szCs w:val="28"/>
+        </w:rPr>
+        <w:t xml:space="preserve">Sonic </w:t>
+      </w:r>
+      <w:r>
+        <w:rPr>
+          <w:rFonts w:ascii="Times New Roman" w:hAnsi="Times New Roman" w:cs="Times New Roman"/>
+          <w:sz w:val="28"/>
+          <w:szCs w:val="28"/>
+        </w:rPr>
+        <w:t>Average Bias</w:t>
+      </w:r>
+      <w:r>
+        <w:rPr>
+          <w:rFonts w:ascii="Times New Roman" w:hAnsi="Times New Roman" w:cs="Times New Roman"/>
+          <w:sz w:val="28"/>
+          <w:szCs w:val="28"/>
+        </w:rPr>
+        <w:t xml:space="preserve"> </w:t>
+      </w:r>
+      <w:r>
+        <w:rPr>
+          <w:rFonts w:ascii="Times New Roman" w:hAnsi="Times New Roman" w:cs="Times New Roman"/>
+          <w:sz w:val="28"/>
+          <w:szCs w:val="28"/>
+        </w:rPr>
+        <w:t>Test 2</w:t>
+      </w:r>
+    </w:p>
+    <w:p>
+      <w:pPr>
+        <w:pStyle w:val="ListParagraph"/>
+        <w:ind w:left="1440"/>
+        <w:rPr>
+          <w:rFonts w:ascii="Times New Roman" w:hAnsi="Times New Roman" w:cs="Times New Roman"/>
+          <w:sz w:val="28"/>
+          <w:szCs w:val="28"/>
+        </w:rPr>
+      </w:pPr>
+      <w:r>
+        <w:rPr>
+          <w:rFonts w:ascii="Times New Roman" w:hAnsi="Times New Roman" w:cs="Times New Roman"/>
+          <w:sz w:val="28"/>
+          <w:szCs w:val="28"/>
+        </w:rPr>
+        <w:t>0.9099</w:t>
+      </w:r>
+      <w:r>
+        <w:rPr>
+          <w:rFonts w:ascii="Times New Roman" w:hAnsi="Times New Roman" w:cs="Times New Roman"/>
+          <w:sz w:val="28"/>
+          <w:szCs w:val="28"/>
+        </w:rPr>
+        <w:t xml:space="preserve">8 ~ </w:t>
+      </w:r>
+      <w:r>
+        <w:rPr>
+          <w:rFonts w:ascii="Times New Roman" w:hAnsi="Times New Roman" w:cs="Times New Roman"/>
+          <w:sz w:val="28"/>
+          <w:szCs w:val="28"/>
+        </w:rPr>
+        <w:t>0.91</w:t>
+      </w:r>
+    </w:p>
+    <w:p>
+      <w:pPr>
+        <w:pStyle w:val="ListParagraph"/>
+        <w:rPr>
+          <w:rFonts w:ascii="Times New Roman" w:hAnsi="Times New Roman" w:cs="Times New Roman"/>
+          <w:sz w:val="28"/>
+          <w:szCs w:val="28"/>
+        </w:rPr>
+      </w:pPr>
+    </w:p>
+    <w:p>
+      <w:pPr>
+        <w:pStyle w:val="ListParagraph"/>
+        <w:ind w:left="1440"/>
+        <w:rPr>
+          <w:rFonts w:ascii="Times New Roman" w:hAnsi="Times New Roman" w:cs="Times New Roman"/>
+          <w:sz w:val="28"/>
+          <w:szCs w:val="28"/>
+        </w:rPr>
+      </w:pPr>
+    </w:p>
+    <w:p>
+      <w:pPr>
+        <w:pStyle w:val="ListParagraph"/>
+        <w:numPr>
+          <w:ilvl w:val="0"/>
+          <w:numId w:val="1"/>
+        </w:numPr>
+        <w:rPr>
+          <w:rFonts w:ascii="Times New Roman" w:hAnsi="Times New Roman" w:cs="Times New Roman"/>
+          <w:color w:val="FF0000"/>
+          <w:sz w:val="28"/>
+          <w:szCs w:val="28"/>
+        </w:rPr>
+      </w:pPr>
+      <w:r>
+        <w:rPr>
+          <w:rFonts w:ascii="Times New Roman" w:hAnsi="Times New Roman" w:cs="Times New Roman"/>
+          <w:color w:val="FF0000"/>
+          <w:sz w:val="28"/>
+          <w:szCs w:val="28"/>
+        </w:rPr>
+        <w:t>______</w:t>
+      </w:r>
+    </w:p>
+    <w:p>
+      <w:pPr>
+        <w:pStyle w:val="ListParagraph"/>
+        <w:numPr>
+          <w:ilvl w:val="0"/>
+          <w:numId w:val="1"/>
+        </w:numPr>
+        <w:rPr>
+          <w:rFonts w:ascii="Times New Roman" w:hAnsi="Times New Roman" w:cs="Times New Roman"/>
+          <w:color w:val="FF0000"/>
+          <w:sz w:val="28"/>
+          <w:szCs w:val="28"/>
+        </w:rPr>
+      </w:pPr>
+      <w:r>
+        <w:rPr>
+          <w:rFonts w:ascii="Times New Roman" w:hAnsi="Times New Roman" w:cs="Times New Roman"/>
+          <w:color w:val="FF0000"/>
+          <w:sz w:val="28"/>
+          <w:szCs w:val="28"/>
+        </w:rPr>
+        <w:t>______</w:t>
+      </w:r>
+    </w:p>
+    <w:p>
+      <w:pPr>
+        <w:pStyle w:val="ListParagraph"/>
+        <w:numPr>
+          <w:ilvl w:val="0"/>
+          <w:numId w:val="1"/>
+        </w:numPr>
+        <w:rPr>
+          <w:rFonts w:ascii="Times New Roman" w:hAnsi="Times New Roman" w:cs="Times New Roman"/>
+          <w:sz w:val="28"/>
+          <w:szCs w:val="28"/>
+        </w:rPr>
+      </w:pPr>
+      <w:r>
+        <w:rPr>
+          <w:rFonts w:ascii="Times New Roman" w:hAnsi="Times New Roman" w:cs="Times New Roman"/>
+          <w:sz w:val="28"/>
+          <w:szCs w:val="28"/>
+        </w:rPr>
+        <w:t>Considering an amplification factor of 5 on the barometer measurements, the following equation was used to calculate the windspeed:</w:t>
+      </w:r>
+    </w:p>
+    <w:p>
+      <w:pPr>
+        <w:pStyle w:val="ListParagraph"/>
+        <w:rPr>
+          <w:rFonts w:ascii="Times New Roman" w:hAnsi="Times New Roman" w:cs="Times New Roman"/>
+          <w:sz w:val="28"/>
+          <w:szCs w:val="28"/>
+        </w:rPr>
+      </w:pPr>
+      <m:oMathPara>
+        <m:oMath>
+          <m:r>
+            <w:rPr>
+              <w:rFonts w:ascii="Cambria Math" w:hAnsi="Cambria Math" w:cs="Times New Roman"/>
+              <w:sz w:val="28"/>
+              <w:szCs w:val="28"/>
+            </w:rPr>
+            <m:t xml:space="preserve">Wind Speed= </m:t>
+          </m:r>
+          <m:rad>
+            <m:radPr>
+              <m:degHide m:val="1"/>
+              <m:ctrlPr>
+                <w:rPr>
+                  <w:rFonts w:ascii="Cambria Math" w:hAnsi="Cambria Math" w:cs="Times New Roman"/>
+                  <w:i/>
+                  <w:sz w:val="28"/>
+                  <w:szCs w:val="28"/>
+                </w:rPr>
+              </m:ctrlPr>
+            </m:radPr>
+            <m:deg/>
+            <m:e>
+              <m:f>
+                <m:fPr>
+                  <m:ctrlPr>
+                    <w:rPr>
+                      <w:rFonts w:ascii="Cambria Math" w:hAnsi="Cambria Math" w:cs="Times New Roman"/>
+                      <w:i/>
+                      <w:sz w:val="28"/>
+                      <w:szCs w:val="28"/>
+                    </w:rPr>
+                  </m:ctrlPr>
+                </m:fPr>
+                <m:num>
+                  <m:r>
+                    <w:rPr>
+                      <w:rFonts w:ascii="Cambria Math" w:hAnsi="Cambria Math" w:cs="Times New Roman"/>
+                      <w:sz w:val="28"/>
+                      <w:szCs w:val="28"/>
+                    </w:rPr>
+                    <m:t>2∙(∆p-5)</m:t>
+                  </m:r>
+                </m:num>
+                <m:den>
+                  <m:r>
+                    <w:rPr>
+                      <w:rFonts w:ascii="Cambria Math" w:hAnsi="Cambria Math" w:cs="Times New Roman"/>
+                      <w:sz w:val="28"/>
+                      <w:szCs w:val="28"/>
+                    </w:rPr>
+                    <m:t>ρ</m:t>
+                  </m:r>
+                </m:den>
+              </m:f>
+            </m:e>
+          </m:rad>
+        </m:oMath>
+      </m:oMathPara>
+      <w:bookmarkStart w:id="0" w:name="_GoBack"/>
+      <w:bookmarkEnd w:id="0"/>
     </w:p>
     <w:p>
       <w:pPr>
@@ -208,7 +2326,7 @@
         <w:rFonts w:hint="default"/>
       </w:rPr>
     </w:lvl>
-    <w:lvl w:ilvl="1" w:tplc="04090019" w:tentative="1">
+    <w:lvl w:ilvl="1" w:tplc="04090019">
       <w:start w:val="1"/>
       <w:numFmt w:val="lowerLetter"/>
       <w:lvlText w:val="%2."/>
@@ -217,7 +2335,7 @@
         <w:ind w:left="1440" w:hanging="360"/>
       </w:pPr>
     </w:lvl>
-    <w:lvl w:ilvl="2" w:tplc="0409001B" w:tentative="1">
+    <w:lvl w:ilvl="2" w:tplc="0409001B">
       <w:start w:val="1"/>
       <w:numFmt w:val="lowerRoman"/>
       <w:lvlText w:val="%3."/>
@@ -728,6 +2846,35 @@
       <w:contextualSpacing/>
     </w:pPr>
   </w:style>
+  <w:style w:type="table" w:styleId="TableGrid">
+    <w:name w:val="Table Grid"/>
+    <w:basedOn w:val="TableNormal"/>
+    <w:uiPriority w:val="39"/>
+    <w:rsid w:val="00516047"/>
+    <w:pPr>
+      <w:spacing w:after="0" w:line="240" w:lineRule="auto"/>
+    </w:pPr>
+    <w:tblPr>
+      <w:tblBorders>
+        <w:top w:val="single" w:sz="4" w:space="0" w:color="auto"/>
+        <w:left w:val="single" w:sz="4" w:space="0" w:color="auto"/>
+        <w:bottom w:val="single" w:sz="4" w:space="0" w:color="auto"/>
+        <w:right w:val="single" w:sz="4" w:space="0" w:color="auto"/>
+        <w:insideH w:val="single" w:sz="4" w:space="0" w:color="auto"/>
+        <w:insideV w:val="single" w:sz="4" w:space="0" w:color="auto"/>
+      </w:tblBorders>
+    </w:tblPr>
+  </w:style>
+  <w:style w:type="character" w:styleId="PlaceholderText">
+    <w:name w:val="Placeholder Text"/>
+    <w:basedOn w:val="DefaultParagraphFont"/>
+    <w:uiPriority w:val="99"/>
+    <w:semiHidden/>
+    <w:rsid w:val="00E7371C"/>
+    <w:rPr>
+      <w:color w:val="808080"/>
+    </w:rPr>
+  </w:style>
 </w:styles>
 </file>
 

</xml_diff>

<commit_message>
all lab 8 changes done
</commit_message>
<xml_diff>
--- a/Lab 8/Lab 8 write-up.docx
+++ b/Lab 8/Lab 8 write-up.docx
@@ -136,7 +136,7 @@
                     </pic:cNvPicPr>
                   </pic:nvPicPr>
                   <pic:blipFill>
-                    <a:blip r:embed="rId5">
+                    <a:blip r:embed="rId6">
                       <a:extLst>
                         <a:ext uri="{28A0092B-C50C-407E-A947-70E740481C1C}">
                           <a14:useLocalDpi xmlns:a14="http://schemas.microsoft.com/office/drawing/2010/main" val="0"/>
@@ -192,7 +192,7 @@
                     </pic:cNvPicPr>
                   </pic:nvPicPr>
                   <pic:blipFill>
-                    <a:blip r:embed="rId6">
+                    <a:blip r:embed="rId7">
                       <a:extLst>
                         <a:ext uri="{28A0092B-C50C-407E-A947-70E740481C1C}">
                           <a14:useLocalDpi xmlns:a14="http://schemas.microsoft.com/office/drawing/2010/main" val="0"/>
@@ -304,7 +304,7 @@
                     </pic:cNvPicPr>
                   </pic:nvPicPr>
                   <pic:blipFill>
-                    <a:blip r:embed="rId7">
+                    <a:blip r:embed="rId8">
                       <a:extLst>
                         <a:ext uri="{28A0092B-C50C-407E-A947-70E740481C1C}">
                           <a14:useLocalDpi xmlns:a14="http://schemas.microsoft.com/office/drawing/2010/main" val="0"/>
@@ -360,7 +360,7 @@
                     </pic:cNvPicPr>
                   </pic:nvPicPr>
                   <pic:blipFill>
-                    <a:blip r:embed="rId8">
+                    <a:blip r:embed="rId9">
                       <a:extLst>
                         <a:ext uri="{28A0092B-C50C-407E-A947-70E740481C1C}">
                           <a14:useLocalDpi xmlns:a14="http://schemas.microsoft.com/office/drawing/2010/main" val="0"/>
@@ -733,7 +733,7 @@
                     </pic:cNvPicPr>
                   </pic:nvPicPr>
                   <pic:blipFill>
-                    <a:blip r:embed="rId9">
+                    <a:blip r:embed="rId10">
                       <a:extLst>
                         <a:ext uri="{28A0092B-C50C-407E-A947-70E740481C1C}">
                           <a14:useLocalDpi xmlns:a14="http://schemas.microsoft.com/office/drawing/2010/main" val="0"/>
@@ -917,7 +917,7 @@
                     </pic:cNvPicPr>
                   </pic:nvPicPr>
                   <pic:blipFill>
-                    <a:blip r:embed="rId10">
+                    <a:blip r:embed="rId11">
                       <a:extLst>
                         <a:ext uri="{28A0092B-C50C-407E-A947-70E740481C1C}">
                           <a14:useLocalDpi xmlns:a14="http://schemas.microsoft.com/office/drawing/2010/main" val="0"/>
@@ -1129,7 +1129,27 @@
           <w:sz w:val="28"/>
           <w:szCs w:val="28"/>
         </w:rPr>
-        <w:t xml:space="preserve"> each part (a,b, and c) the data was averaged in </w:t>
+        <w:t xml:space="preserve"> each part (</w:t>
+      </w:r>
+      <w:proofErr w:type="spellStart"/>
+      <w:proofErr w:type="gramStart"/>
+      <w:r>
+        <w:rPr>
+          <w:rFonts w:ascii="Times New Roman" w:hAnsi="Times New Roman" w:cs="Times New Roman"/>
+          <w:sz w:val="28"/>
+          <w:szCs w:val="28"/>
+        </w:rPr>
+        <w:t>a,b</w:t>
+      </w:r>
+      <w:proofErr w:type="spellEnd"/>
+      <w:proofErr w:type="gramEnd"/>
+      <w:r>
+        <w:rPr>
+          <w:rFonts w:ascii="Times New Roman" w:hAnsi="Times New Roman" w:cs="Times New Roman"/>
+          <w:sz w:val="28"/>
+          <w:szCs w:val="28"/>
+        </w:rPr>
+        <w:t xml:space="preserve">, and c) the data was averaged in </w:t>
       </w:r>
       <w:r>
         <w:rPr>
@@ -1315,7 +1335,7 @@
                     </pic:cNvPicPr>
                   </pic:nvPicPr>
                   <pic:blipFill>
-                    <a:blip r:embed="rId11">
+                    <a:blip r:embed="rId12">
                       <a:extLst>
                         <a:ext uri="{28A0092B-C50C-407E-A947-70E740481C1C}">
                           <a14:useLocalDpi xmlns:a14="http://schemas.microsoft.com/office/drawing/2010/main" val="0"/>
@@ -1394,7 +1414,25 @@
           <w:sz w:val="28"/>
           <w:szCs w:val="28"/>
         </w:rPr>
-        <w:t xml:space="preserve"> mask_times creates a Boolean mask for coinciding timestamps between the Pitot and Sonic data. </w:t>
+        <w:t xml:space="preserve"> </w:t>
+      </w:r>
+      <w:proofErr w:type="spellStart"/>
+      <w:r>
+        <w:rPr>
+          <w:rFonts w:ascii="Times New Roman" w:hAnsi="Times New Roman" w:cs="Times New Roman"/>
+          <w:sz w:val="28"/>
+          <w:szCs w:val="28"/>
+        </w:rPr>
+        <w:t>mask_times</w:t>
+      </w:r>
+      <w:proofErr w:type="spellEnd"/>
+      <w:r>
+        <w:rPr>
+          <w:rFonts w:ascii="Times New Roman" w:hAnsi="Times New Roman" w:cs="Times New Roman"/>
+          <w:sz w:val="28"/>
+          <w:szCs w:val="28"/>
+        </w:rPr>
+        <w:t xml:space="preserve"> creates a Boolean mask for coinciding timestamps between the Pitot and Sonic data. </w:t>
       </w:r>
     </w:p>
     <w:p>
@@ -1514,7 +1552,7 @@
                     </pic:cNvPicPr>
                   </pic:nvPicPr>
                   <pic:blipFill>
-                    <a:blip r:embed="rId12">
+                    <a:blip r:embed="rId13">
                       <a:extLst>
                         <a:ext uri="{28A0092B-C50C-407E-A947-70E740481C1C}">
                           <a14:useLocalDpi xmlns:a14="http://schemas.microsoft.com/office/drawing/2010/main" val="0"/>
@@ -1652,7 +1690,25 @@
           <w:sz w:val="28"/>
           <w:szCs w:val="28"/>
         </w:rPr>
-        <w:t xml:space="preserve"> Select 10 rows before and after the index selected in (2). Find an average of the 21 rows and convert it into a row in a pandas dataframe.</w:t>
+        <w:t xml:space="preserve"> Select 10 rows before and after the index selected in (2). Find an average of the 21 rows and convert it into a row in a pandas </w:t>
+      </w:r>
+      <w:proofErr w:type="spellStart"/>
+      <w:r>
+        <w:rPr>
+          <w:rFonts w:ascii="Times New Roman" w:hAnsi="Times New Roman" w:cs="Times New Roman"/>
+          <w:sz w:val="28"/>
+          <w:szCs w:val="28"/>
+        </w:rPr>
+        <w:t>dataframe</w:t>
+      </w:r>
+      <w:proofErr w:type="spellEnd"/>
+      <w:r>
+        <w:rPr>
+          <w:rFonts w:ascii="Times New Roman" w:hAnsi="Times New Roman" w:cs="Times New Roman"/>
+          <w:sz w:val="28"/>
+          <w:szCs w:val="28"/>
+        </w:rPr>
+        <w:t>.</w:t>
       </w:r>
     </w:p>
     <w:p>
@@ -1686,7 +1742,25 @@
           <w:sz w:val="28"/>
           <w:szCs w:val="28"/>
         </w:rPr>
-        <w:t xml:space="preserve"> Append multiple such rows to a final dataframe that stores the averaged values</w:t>
+        <w:t xml:space="preserve"> Append multiple such rows to a final </w:t>
+      </w:r>
+      <w:proofErr w:type="spellStart"/>
+      <w:r>
+        <w:rPr>
+          <w:rFonts w:ascii="Times New Roman" w:hAnsi="Times New Roman" w:cs="Times New Roman"/>
+          <w:sz w:val="28"/>
+          <w:szCs w:val="28"/>
+        </w:rPr>
+        <w:t>dataframe</w:t>
+      </w:r>
+      <w:proofErr w:type="spellEnd"/>
+      <w:r>
+        <w:rPr>
+          <w:rFonts w:ascii="Times New Roman" w:hAnsi="Times New Roman" w:cs="Times New Roman"/>
+          <w:sz w:val="28"/>
+          <w:szCs w:val="28"/>
+        </w:rPr>
+        <w:t xml:space="preserve"> that stores the averaged values</w:t>
       </w:r>
       <w:r>
         <w:rPr>
@@ -1762,7 +1836,7 @@
                     </pic:cNvPicPr>
                   </pic:nvPicPr>
                   <pic:blipFill>
-                    <a:blip r:embed="rId13">
+                    <a:blip r:embed="rId14">
                       <a:extLst>
                         <a:ext uri="{28A0092B-C50C-407E-A947-70E740481C1C}">
                           <a14:useLocalDpi xmlns:a14="http://schemas.microsoft.com/office/drawing/2010/main" val="0"/>
@@ -2271,7 +2345,7 @@
                     </pic:cNvPicPr>
                   </pic:nvPicPr>
                   <pic:blipFill>
-                    <a:blip r:embed="rId14">
+                    <a:blip r:embed="rId15">
                       <a:extLst>
                         <a:ext uri="{28A0092B-C50C-407E-A947-70E740481C1C}">
                           <a14:useLocalDpi xmlns:a14="http://schemas.microsoft.com/office/drawing/2010/main" val="0"/>
@@ -2390,7 +2464,7 @@
                 <wp:cNvGraphicFramePr/>
                 <a:graphic xmlns:a="http://schemas.openxmlformats.org/drawingml/2006/main">
                   <a:graphicData uri="http://schemas.microsoft.com/office/word/2010/wordprocessingInk">
-                    <w14:contentPart bwMode="auto" r:id="rId15">
+                    <w14:contentPart bwMode="auto" r:id="rId16">
                       <w14:nvContentPartPr>
                         <w14:cNvContentPartPr/>
                       </w14:nvContentPartPr>
@@ -2406,7 +2480,7 @@
           </mc:Choice>
           <mc:Fallback>
             <w:pict>
-              <v:shapetype w14:anchorId="438CD1D2" id="_x0000_t75" coordsize="21600,21600" o:spt="75" o:preferrelative="t" path="m@4@5l@4@11@9@11@9@5xe" filled="f" stroked="f">
+              <v:shapetype w14:anchorId="4E1BB325" id="_x0000_t75" coordsize="21600,21600" o:spt="75" o:preferrelative="t" path="m@4@5l@4@11@9@11@9@5xe" filled="f" stroked="f">
                 <v:stroke joinstyle="miter"/>
                 <v:formulas>
                   <v:f eqn="if lineDrawn pixelLineWidth 0"/>
@@ -2426,7 +2500,7 @@
                 <o:lock v:ext="edit" aspectratio="t"/>
               </v:shapetype>
               <v:shape id="Ink 15" o:spid="_x0000_s1026" type="#_x0000_t75" style="position:absolute;margin-left:673.55pt;margin-top:53.45pt;width:103.3pt;height:46.55pt;z-index:251661312;visibility:visible;mso-wrap-style:square;mso-wrap-distance-left:9pt;mso-wrap-distance-top:0;mso-wrap-distance-right:9pt;mso-wrap-distance-bottom:0;mso-position-horizontal:absolute;mso-position-horizontal-relative:text;mso-position-vertical:absolute;mso-position-vertical-relative:text" o:gfxdata="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">
-                <v:imagedata r:id="rId16" o:title=""/>
+                <v:imagedata r:id="rId17" o:title=""/>
               </v:shape>
             </w:pict>
           </mc:Fallback>
@@ -2517,7 +2591,7 @@
                           </pic:cNvPicPr>
                         </pic:nvPicPr>
                         <pic:blipFill>
-                          <a:blip r:embed="rId17">
+                          <a:blip r:embed="rId18">
                             <a:extLst>
                               <a:ext uri="{28A0092B-C50C-407E-A947-70E740481C1C}">
                                 <a14:useLocalDpi xmlns:a14="http://schemas.microsoft.com/office/drawing/2010/main" val="0"/>
@@ -2543,7 +2617,7 @@
                           </a:ln>
                         </pic:spPr>
                       </pic:pic>
-                      <w14:contentPart bwMode="auto" r:id="rId18">
+                      <w14:contentPart bwMode="auto" r:id="rId19">
                         <w14:nvContentPartPr>
                           <w14:cNvPr id="232" name="Ink 232"/>
                           <w14:cNvContentPartPr/>
@@ -2561,12 +2635,12 @@
           </mc:Choice>
           <mc:Fallback>
             <w:pict>
-              <v:group w14:anchorId="7D0B6C5E" id="Group 233" o:spid="_x0000_s1026" style="position:absolute;margin-left:0;margin-top:0;width:449.6pt;height:270.1pt;z-index:251664384" coordsize="57097,34302" o:gfxdata="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">
+              <v:group w14:anchorId="4FC13AE7" id="Group 233" o:spid="_x0000_s1026" style="position:absolute;margin-left:0;margin-top:0;width:449.6pt;height:270.1pt;z-index:251664384" coordsize="57097,34302" o:gfxdata="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">
                 <v:shape id="Picture 14" o:spid="_x0000_s1027" type="#_x0000_t75" style="position:absolute;width:57035;height:34302;visibility:visible;mso-wrap-style:square" o:gfxdata="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">
-                  <v:imagedata r:id="rId19" o:title=""/>
+                  <v:imagedata r:id="rId20" o:title=""/>
                 </v:shape>
                 <v:shape id="Ink 232" o:spid="_x0000_s1028" type="#_x0000_t75" style="position:absolute;left:2211;top:4116;width:54929;height:4935;visibility:visible;mso-wrap-style:square" o:gfxdata="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">
-                  <v:imagedata r:id="rId20" o:title=""/>
+                  <v:imagedata r:id="rId21" o:title=""/>
                 </v:shape>
                 <w10:wrap type="square"/>
               </v:group>
@@ -2626,8 +2700,6 @@
           <w:szCs w:val="28"/>
         </w:rPr>
       </w:pPr>
-      <w:bookmarkStart w:id="0" w:name="_GoBack"/>
-      <w:bookmarkEnd w:id="0"/>
       <w:r>
         <w:rPr>
           <w:rFonts w:ascii="Times New Roman" w:hAnsi="Times New Roman" w:cs="Times New Roman"/>
@@ -2653,7 +2725,7 @@
                     </pic:cNvPicPr>
                   </pic:nvPicPr>
                   <pic:blipFill>
-                    <a:blip r:embed="rId21">
+                    <a:blip r:embed="rId22">
                       <a:extLst>
                         <a:ext uri="{28A0092B-C50C-407E-A947-70E740481C1C}">
                           <a14:useLocalDpi xmlns:a14="http://schemas.microsoft.com/office/drawing/2010/main" val="0"/>
@@ -2763,7 +2835,7 @@
                     </pic:cNvPicPr>
                   </pic:nvPicPr>
                   <pic:blipFill>
-                    <a:blip r:embed="rId22">
+                    <a:blip r:embed="rId23">
                       <a:extLst>
                         <a:ext uri="{28A0092B-C50C-407E-A947-70E740481C1C}">
                           <a14:useLocalDpi xmlns:a14="http://schemas.microsoft.com/office/drawing/2010/main" val="0"/>
@@ -2894,6 +2966,1153 @@
           <w:szCs w:val="28"/>
         </w:rPr>
       </w:pPr>
+      <w:r>
+        <w:rPr>
+          <w:rFonts w:ascii="Times New Roman" w:hAnsi="Times New Roman" w:cs="Times New Roman"/>
+          <w:sz w:val="28"/>
+          <w:szCs w:val="28"/>
+        </w:rPr>
+        <w:t>To find the time constant I tried to calculate the time takes to reach 63% of the change in wind speed. I did this in the following steps:</w:t>
+      </w:r>
+    </w:p>
+    <w:p>
+      <w:pPr>
+        <w:pStyle w:val="ListParagraph"/>
+        <w:numPr>
+          <w:ilvl w:val="0"/>
+          <w:numId w:val="3"/>
+        </w:numPr>
+        <w:rPr>
+          <w:rFonts w:ascii="Times New Roman" w:hAnsi="Times New Roman" w:cs="Times New Roman"/>
+          <w:sz w:val="28"/>
+          <w:szCs w:val="28"/>
+        </w:rPr>
+      </w:pPr>
+      <w:r>
+        <w:rPr>
+          <w:rFonts w:ascii="Times New Roman" w:hAnsi="Times New Roman" w:cs="Times New Roman"/>
+          <w:sz w:val="28"/>
+          <w:szCs w:val="28"/>
+        </w:rPr>
+        <w:t xml:space="preserve"> I averaged the </w:t>
+      </w:r>
+      <w:r>
+        <w:rPr>
+          <w:rFonts w:ascii="Times New Roman" w:hAnsi="Times New Roman" w:cs="Times New Roman"/>
+          <w:sz w:val="28"/>
+          <w:szCs w:val="28"/>
+        </w:rPr>
+        <w:t>S</w:t>
+      </w:r>
+      <w:r>
+        <w:rPr>
+          <w:rFonts w:ascii="Times New Roman" w:hAnsi="Times New Roman" w:cs="Times New Roman"/>
+          <w:sz w:val="28"/>
+          <w:szCs w:val="28"/>
+        </w:rPr>
+        <w:t>onic data for every 10 seconds</w:t>
+      </w:r>
+      <w:r>
+        <w:rPr>
+          <w:rFonts w:ascii="Times New Roman" w:hAnsi="Times New Roman" w:cs="Times New Roman"/>
+          <w:sz w:val="28"/>
+          <w:szCs w:val="28"/>
+        </w:rPr>
+        <w:t>, and Kestrel every minute</w:t>
+      </w:r>
+      <w:r>
+        <w:rPr>
+          <w:rFonts w:ascii="Times New Roman" w:hAnsi="Times New Roman" w:cs="Times New Roman"/>
+          <w:sz w:val="28"/>
+          <w:szCs w:val="28"/>
+        </w:rPr>
+        <w:t xml:space="preserve"> between the times the fan went from Off to Low.</w:t>
+      </w:r>
+      <w:r>
+        <w:rPr>
+          <w:rFonts w:ascii="Times New Roman" w:hAnsi="Times New Roman" w:cs="Times New Roman"/>
+          <w:sz w:val="28"/>
+          <w:szCs w:val="28"/>
+        </w:rPr>
+        <w:t xml:space="preserve"> </w:t>
+      </w:r>
+      <w:r>
+        <w:rPr>
+          <w:rFonts w:ascii="Times New Roman" w:hAnsi="Times New Roman" w:cs="Times New Roman"/>
+          <w:sz w:val="28"/>
+          <w:szCs w:val="28"/>
+        </w:rPr>
+        <w:t xml:space="preserve">This is because the Kestrel data was provided already averaged at 1 min intervals, and so I left that as is. The Sonic however was at 10Hz meaning 10 points per second, and 600 per minute which would be too many. </w:t>
+      </w:r>
+      <w:proofErr w:type="gramStart"/>
+      <w:r>
+        <w:rPr>
+          <w:rFonts w:ascii="Times New Roman" w:hAnsi="Times New Roman" w:cs="Times New Roman"/>
+          <w:sz w:val="28"/>
+          <w:szCs w:val="28"/>
+        </w:rPr>
+        <w:t>So</w:t>
+      </w:r>
+      <w:proofErr w:type="gramEnd"/>
+      <w:r>
+        <w:rPr>
+          <w:rFonts w:ascii="Times New Roman" w:hAnsi="Times New Roman" w:cs="Times New Roman"/>
+          <w:sz w:val="28"/>
+          <w:szCs w:val="28"/>
+        </w:rPr>
+        <w:t xml:space="preserve"> I chose 10 seconds to account for 100 points to average. </w:t>
+      </w:r>
+    </w:p>
+    <w:p>
+      <w:pPr>
+        <w:pStyle w:val="ListParagraph"/>
+        <w:ind w:left="1080"/>
+        <w:rPr>
+          <w:rFonts w:ascii="Times New Roman" w:hAnsi="Times New Roman" w:cs="Times New Roman"/>
+          <w:sz w:val="28"/>
+          <w:szCs w:val="28"/>
+        </w:rPr>
+      </w:pPr>
+    </w:p>
+    <w:p>
+      <w:pPr>
+        <w:pStyle w:val="ListParagraph"/>
+        <w:ind w:left="1080"/>
+        <w:rPr>
+          <w:rFonts w:ascii="Times New Roman" w:hAnsi="Times New Roman" w:cs="Times New Roman"/>
+          <w:sz w:val="28"/>
+          <w:szCs w:val="28"/>
+        </w:rPr>
+      </w:pPr>
+      <w:r>
+        <w:rPr>
+          <w:rFonts w:ascii="Times New Roman" w:hAnsi="Times New Roman" w:cs="Times New Roman"/>
+          <w:noProof/>
+          <w:sz w:val="28"/>
+          <w:szCs w:val="28"/>
+        </w:rPr>
+        <w:lastRenderedPageBreak/>
+        <w:drawing>
+          <wp:inline distT="0" distB="0" distL="0" distR="0" wp14:anchorId="76F02CAA" wp14:editId="0C122A07">
+            <wp:extent cx="4307840" cy="871855"/>
+            <wp:effectExtent l="0" t="0" r="0" b="4445"/>
+            <wp:docPr id="237" name="Picture 237"/>
+            <wp:cNvGraphicFramePr>
+              <a:graphicFrameLocks xmlns:a="http://schemas.openxmlformats.org/drawingml/2006/main" noChangeAspect="1"/>
+            </wp:cNvGraphicFramePr>
+            <a:graphic xmlns:a="http://schemas.openxmlformats.org/drawingml/2006/main">
+              <a:graphicData uri="http://schemas.openxmlformats.org/drawingml/2006/picture">
+                <pic:pic xmlns:pic="http://schemas.openxmlformats.org/drawingml/2006/picture">
+                  <pic:nvPicPr>
+                    <pic:cNvPr id="0" name="Picture 18"/>
+                    <pic:cNvPicPr>
+                      <a:picLocks noChangeAspect="1" noChangeArrowheads="1"/>
+                    </pic:cNvPicPr>
+                  </pic:nvPicPr>
+                  <pic:blipFill>
+                    <a:blip r:embed="rId24">
+                      <a:extLst>
+                        <a:ext uri="{28A0092B-C50C-407E-A947-70E740481C1C}">
+                          <a14:useLocalDpi xmlns:a14="http://schemas.microsoft.com/office/drawing/2010/main" val="0"/>
+                        </a:ext>
+                      </a:extLst>
+                    </a:blip>
+                    <a:srcRect/>
+                    <a:stretch>
+                      <a:fillRect/>
+                    </a:stretch>
+                  </pic:blipFill>
+                  <pic:spPr bwMode="auto">
+                    <a:xfrm>
+                      <a:off x="0" y="0"/>
+                      <a:ext cx="4307840" cy="871855"/>
+                    </a:xfrm>
+                    <a:prstGeom prst="rect">
+                      <a:avLst/>
+                    </a:prstGeom>
+                    <a:noFill/>
+                    <a:ln>
+                      <a:noFill/>
+                    </a:ln>
+                  </pic:spPr>
+                </pic:pic>
+              </a:graphicData>
+            </a:graphic>
+          </wp:inline>
+        </w:drawing>
+      </w:r>
+    </w:p>
+    <w:p>
+      <w:pPr>
+        <w:pStyle w:val="ListParagraph"/>
+        <w:ind w:left="1080"/>
+        <w:rPr>
+          <w:rFonts w:ascii="Times New Roman" w:hAnsi="Times New Roman" w:cs="Times New Roman"/>
+          <w:sz w:val="28"/>
+          <w:szCs w:val="28"/>
+        </w:rPr>
+      </w:pPr>
+      <w:r>
+        <w:rPr>
+          <w:rFonts w:ascii="Times New Roman" w:hAnsi="Times New Roman" w:cs="Times New Roman"/>
+          <w:sz w:val="28"/>
+          <w:szCs w:val="28"/>
+        </w:rPr>
+        <w:t>This code snippet shows how the sonic data was averaged for every 10s.</w:t>
+      </w:r>
+    </w:p>
+    <w:p>
+      <w:pPr>
+        <w:pStyle w:val="ListParagraph"/>
+        <w:ind w:left="1080"/>
+        <w:rPr>
+          <w:rFonts w:ascii="Times New Roman" w:hAnsi="Times New Roman" w:cs="Times New Roman"/>
+          <w:sz w:val="28"/>
+          <w:szCs w:val="28"/>
+        </w:rPr>
+      </w:pPr>
+    </w:p>
+    <w:p>
+      <w:pPr>
+        <w:pStyle w:val="ListParagraph"/>
+        <w:numPr>
+          <w:ilvl w:val="0"/>
+          <w:numId w:val="3"/>
+        </w:numPr>
+        <w:rPr>
+          <w:rFonts w:ascii="Times New Roman" w:hAnsi="Times New Roman" w:cs="Times New Roman"/>
+          <w:sz w:val="28"/>
+          <w:szCs w:val="28"/>
+        </w:rPr>
+      </w:pPr>
+      <w:r>
+        <w:rPr>
+          <w:rFonts w:ascii="Times New Roman" w:hAnsi="Times New Roman" w:cs="Times New Roman"/>
+          <w:noProof/>
+          <w:sz w:val="28"/>
+          <w:szCs w:val="28"/>
+        </w:rPr>
+        <w:drawing>
+          <wp:anchor distT="0" distB="0" distL="114300" distR="114300" simplePos="0" relativeHeight="251665408" behindDoc="0" locked="0" layoutInCell="1" allowOverlap="1" wp14:anchorId="77FAF89B" wp14:editId="23AFFCBF">
+            <wp:simplePos x="0" y="0"/>
+            <wp:positionH relativeFrom="column">
+              <wp:posOffset>269512</wp:posOffset>
+            </wp:positionH>
+            <wp:positionV relativeFrom="paragraph">
+              <wp:posOffset>518068</wp:posOffset>
+            </wp:positionV>
+            <wp:extent cx="5943600" cy="2442845"/>
+            <wp:effectExtent l="0" t="0" r="0" b="0"/>
+            <wp:wrapSquare wrapText="bothSides"/>
+            <wp:docPr id="238" name="Picture 238" descr="A screenshot of a cell phone&#10;&#10;Description automatically generated"/>
+            <wp:cNvGraphicFramePr>
+              <a:graphicFrameLocks xmlns:a="http://schemas.openxmlformats.org/drawingml/2006/main" noChangeAspect="1"/>
+            </wp:cNvGraphicFramePr>
+            <a:graphic xmlns:a="http://schemas.openxmlformats.org/drawingml/2006/main">
+              <a:graphicData uri="http://schemas.openxmlformats.org/drawingml/2006/picture">
+                <pic:pic xmlns:pic="http://schemas.openxmlformats.org/drawingml/2006/picture">
+                  <pic:nvPicPr>
+                    <pic:cNvPr id="238" name="p2_3_2.PNG"/>
+                    <pic:cNvPicPr/>
+                  </pic:nvPicPr>
+                  <pic:blipFill>
+                    <a:blip r:embed="rId25">
+                      <a:extLst>
+                        <a:ext uri="{28A0092B-C50C-407E-A947-70E740481C1C}">
+                          <a14:useLocalDpi xmlns:a14="http://schemas.microsoft.com/office/drawing/2010/main" val="0"/>
+                        </a:ext>
+                      </a:extLst>
+                    </a:blip>
+                    <a:stretch>
+                      <a:fillRect/>
+                    </a:stretch>
+                  </pic:blipFill>
+                  <pic:spPr>
+                    <a:xfrm>
+                      <a:off x="0" y="0"/>
+                      <a:ext cx="5943600" cy="2442845"/>
+                    </a:xfrm>
+                    <a:prstGeom prst="rect">
+                      <a:avLst/>
+                    </a:prstGeom>
+                  </pic:spPr>
+                </pic:pic>
+              </a:graphicData>
+            </a:graphic>
+          </wp:anchor>
+        </w:drawing>
+      </w:r>
+      <w:r>
+        <w:rPr>
+          <w:rFonts w:ascii="Times New Roman" w:hAnsi="Times New Roman" w:cs="Times New Roman"/>
+          <w:sz w:val="28"/>
+          <w:szCs w:val="28"/>
+        </w:rPr>
+        <w:t xml:space="preserve"> Function was written to find the area under the curve at each timestep (10s for Sonic, 1minute for Kestrel).</w:t>
+      </w:r>
+    </w:p>
+    <w:p>
+      <w:pPr>
+        <w:pStyle w:val="ListParagraph"/>
+        <w:ind w:left="1080"/>
+        <w:rPr>
+          <w:rFonts w:ascii="Times New Roman" w:hAnsi="Times New Roman" w:cs="Times New Roman"/>
+          <w:sz w:val="28"/>
+          <w:szCs w:val="28"/>
+        </w:rPr>
+      </w:pPr>
+    </w:p>
+    <w:p>
+      <w:pPr>
+        <w:pStyle w:val="ListParagraph"/>
+        <w:ind w:left="1080"/>
+        <w:rPr>
+          <w:rFonts w:ascii="Times New Roman" w:hAnsi="Times New Roman" w:cs="Times New Roman"/>
+          <w:sz w:val="28"/>
+          <w:szCs w:val="28"/>
+        </w:rPr>
+      </w:pPr>
+      <w:r>
+        <w:rPr>
+          <w:rFonts w:ascii="Times New Roman" w:hAnsi="Times New Roman" w:cs="Times New Roman"/>
+          <w:sz w:val="28"/>
+          <w:szCs w:val="28"/>
+        </w:rPr>
+        <w:t>The function written to find the area under the curve. A tuple was created that stores the index, area under the curve and difference for 63% for each timestep.</w:t>
+      </w:r>
+    </w:p>
+    <w:p>
+      <w:pPr>
+        <w:pStyle w:val="ListParagraph"/>
+        <w:ind w:left="1080"/>
+        <w:rPr>
+          <w:rFonts w:ascii="Times New Roman" w:hAnsi="Times New Roman" w:cs="Times New Roman"/>
+          <w:sz w:val="28"/>
+          <w:szCs w:val="28"/>
+        </w:rPr>
+      </w:pPr>
+    </w:p>
+    <w:p>
+      <w:pPr>
+        <w:pStyle w:val="ListParagraph"/>
+        <w:numPr>
+          <w:ilvl w:val="0"/>
+          <w:numId w:val="3"/>
+        </w:numPr>
+        <w:rPr>
+          <w:rFonts w:ascii="Times New Roman" w:hAnsi="Times New Roman" w:cs="Times New Roman"/>
+          <w:sz w:val="28"/>
+          <w:szCs w:val="28"/>
+        </w:rPr>
+      </w:pPr>
+      <w:r>
+        <w:rPr>
+          <w:rFonts w:ascii="Times New Roman" w:hAnsi="Times New Roman" w:cs="Times New Roman"/>
+          <w:sz w:val="28"/>
+          <w:szCs w:val="28"/>
+        </w:rPr>
+        <w:t xml:space="preserve">  The areas under the curve were sorted from the biggest to smallest difference from 63% of the total area. That is, the times at which the area under the curve was closest to 63% was shown first in the list. </w:t>
+      </w:r>
+    </w:p>
+    <w:p>
+      <w:pPr>
+        <w:pStyle w:val="ListParagraph"/>
+        <w:ind w:left="1080"/>
+        <w:rPr>
+          <w:rFonts w:ascii="Times New Roman" w:hAnsi="Times New Roman" w:cs="Times New Roman"/>
+          <w:sz w:val="28"/>
+          <w:szCs w:val="28"/>
+        </w:rPr>
+      </w:pPr>
+    </w:p>
+    <w:p>
+      <w:pPr>
+        <w:pStyle w:val="ListParagraph"/>
+        <w:ind w:left="1080"/>
+        <w:rPr>
+          <w:rFonts w:ascii="Times New Roman" w:hAnsi="Times New Roman" w:cs="Times New Roman"/>
+          <w:sz w:val="28"/>
+          <w:szCs w:val="28"/>
+        </w:rPr>
+      </w:pPr>
+      <w:r>
+        <w:rPr>
+          <w:rFonts w:ascii="Times New Roman" w:hAnsi="Times New Roman" w:cs="Times New Roman"/>
+          <w:noProof/>
+          <w:sz w:val="28"/>
+          <w:szCs w:val="28"/>
+        </w:rPr>
+        <w:drawing>
+          <wp:inline distT="0" distB="0" distL="0" distR="0" wp14:anchorId="148CD51E" wp14:editId="4B97CAED">
+            <wp:extent cx="4524375" cy="1553845"/>
+            <wp:effectExtent l="0" t="0" r="9525" b="8255"/>
+            <wp:docPr id="239" name="Picture 239"/>
+            <wp:cNvGraphicFramePr>
+              <a:graphicFrameLocks xmlns:a="http://schemas.openxmlformats.org/drawingml/2006/main" noChangeAspect="1"/>
+            </wp:cNvGraphicFramePr>
+            <a:graphic xmlns:a="http://schemas.openxmlformats.org/drawingml/2006/main">
+              <a:graphicData uri="http://schemas.openxmlformats.org/drawingml/2006/picture">
+                <pic:pic xmlns:pic="http://schemas.openxmlformats.org/drawingml/2006/picture">
+                  <pic:nvPicPr>
+                    <pic:cNvPr id="0" name="Picture 19"/>
+                    <pic:cNvPicPr>
+                      <a:picLocks noChangeAspect="1" noChangeArrowheads="1"/>
+                    </pic:cNvPicPr>
+                  </pic:nvPicPr>
+                  <pic:blipFill>
+                    <a:blip r:embed="rId26">
+                      <a:extLst>
+                        <a:ext uri="{28A0092B-C50C-407E-A947-70E740481C1C}">
+                          <a14:useLocalDpi xmlns:a14="http://schemas.microsoft.com/office/drawing/2010/main" val="0"/>
+                        </a:ext>
+                      </a:extLst>
+                    </a:blip>
+                    <a:srcRect/>
+                    <a:stretch>
+                      <a:fillRect/>
+                    </a:stretch>
+                  </pic:blipFill>
+                  <pic:spPr bwMode="auto">
+                    <a:xfrm>
+                      <a:off x="0" y="0"/>
+                      <a:ext cx="4524375" cy="1553845"/>
+                    </a:xfrm>
+                    <a:prstGeom prst="rect">
+                      <a:avLst/>
+                    </a:prstGeom>
+                    <a:noFill/>
+                    <a:ln>
+                      <a:noFill/>
+                    </a:ln>
+                  </pic:spPr>
+                </pic:pic>
+              </a:graphicData>
+            </a:graphic>
+          </wp:inline>
+        </w:drawing>
+      </w:r>
+    </w:p>
+    <w:p>
+      <w:pPr>
+        <w:pStyle w:val="ListParagraph"/>
+        <w:ind w:left="1080"/>
+        <w:rPr>
+          <w:rFonts w:ascii="Times New Roman" w:hAnsi="Times New Roman" w:cs="Times New Roman"/>
+          <w:sz w:val="28"/>
+          <w:szCs w:val="28"/>
+        </w:rPr>
+      </w:pPr>
+      <w:r>
+        <w:rPr>
+          <w:rFonts w:ascii="Times New Roman" w:hAnsi="Times New Roman" w:cs="Times New Roman"/>
+          <w:sz w:val="28"/>
+          <w:szCs w:val="28"/>
+        </w:rPr>
+        <w:lastRenderedPageBreak/>
+        <w:t xml:space="preserve">The output list shows the areas sorted from lowest difference to largest difference. Here the index refers to the row index (which is analogous to the timestep), the </w:t>
+      </w:r>
+      <w:proofErr w:type="spellStart"/>
+      <w:r>
+        <w:rPr>
+          <w:rFonts w:ascii="Times New Roman" w:hAnsi="Times New Roman" w:cs="Times New Roman"/>
+          <w:sz w:val="28"/>
+          <w:szCs w:val="28"/>
+        </w:rPr>
+        <w:t>area_covered</w:t>
+      </w:r>
+      <w:proofErr w:type="spellEnd"/>
+      <w:r>
+        <w:rPr>
+          <w:rFonts w:ascii="Times New Roman" w:hAnsi="Times New Roman" w:cs="Times New Roman"/>
+          <w:sz w:val="28"/>
+          <w:szCs w:val="28"/>
+        </w:rPr>
+        <w:t xml:space="preserve"> is the area under the curve covered by this timestep, and difference is the difference from 63%. </w:t>
+      </w:r>
+      <w:r>
+        <w:rPr>
+          <w:rFonts w:ascii="Times New Roman" w:hAnsi="Times New Roman" w:cs="Times New Roman"/>
+          <w:sz w:val="28"/>
+          <w:szCs w:val="28"/>
+        </w:rPr>
+        <w:t xml:space="preserve">Since 63-51 is the smallest absolute difference, index 3 shows up first in the list. </w:t>
+      </w:r>
+    </w:p>
+    <w:p>
+      <w:pPr>
+        <w:pStyle w:val="ListParagraph"/>
+        <w:ind w:left="1080"/>
+        <w:rPr>
+          <w:rFonts w:ascii="Times New Roman" w:hAnsi="Times New Roman" w:cs="Times New Roman"/>
+          <w:sz w:val="28"/>
+          <w:szCs w:val="28"/>
+        </w:rPr>
+      </w:pPr>
+    </w:p>
+    <w:p>
+      <w:pPr>
+        <w:pStyle w:val="ListParagraph"/>
+        <w:numPr>
+          <w:ilvl w:val="0"/>
+          <w:numId w:val="3"/>
+        </w:numPr>
+        <w:rPr>
+          <w:rFonts w:ascii="Times New Roman" w:hAnsi="Times New Roman" w:cs="Times New Roman"/>
+          <w:sz w:val="28"/>
+          <w:szCs w:val="28"/>
+        </w:rPr>
+      </w:pPr>
+      <w:r>
+        <w:rPr>
+          <w:rFonts w:ascii="Times New Roman" w:hAnsi="Times New Roman" w:cs="Times New Roman"/>
+          <w:sz w:val="28"/>
+          <w:szCs w:val="28"/>
+        </w:rPr>
+        <w:t xml:space="preserve"> The times were </w:t>
+      </w:r>
+      <w:r>
+        <w:rPr>
+          <w:rFonts w:ascii="Times New Roman" w:hAnsi="Times New Roman" w:cs="Times New Roman"/>
+          <w:sz w:val="28"/>
+          <w:szCs w:val="28"/>
+        </w:rPr>
+        <w:t>retrieved using the index,</w:t>
+      </w:r>
+      <w:r>
+        <w:rPr>
+          <w:rFonts w:ascii="Times New Roman" w:hAnsi="Times New Roman" w:cs="Times New Roman"/>
+          <w:sz w:val="28"/>
+          <w:szCs w:val="28"/>
+        </w:rPr>
+        <w:t xml:space="preserve"> and the start time was subtracted from it to find the response time.</w:t>
+      </w:r>
+    </w:p>
+    <w:p>
+      <w:pPr>
+        <w:pStyle w:val="ListParagraph"/>
+        <w:ind w:left="1080"/>
+        <w:rPr>
+          <w:rFonts w:ascii="Times New Roman" w:hAnsi="Times New Roman" w:cs="Times New Roman"/>
+          <w:noProof/>
+          <w:sz w:val="28"/>
+          <w:szCs w:val="28"/>
+        </w:rPr>
+      </w:pPr>
+    </w:p>
+    <w:p>
+      <w:pPr>
+        <w:pStyle w:val="ListParagraph"/>
+        <w:ind w:left="1080"/>
+        <w:rPr>
+          <w:rFonts w:ascii="Times New Roman" w:hAnsi="Times New Roman" w:cs="Times New Roman"/>
+          <w:sz w:val="28"/>
+          <w:szCs w:val="28"/>
+        </w:rPr>
+      </w:pPr>
+      <w:r>
+        <w:rPr>
+          <w:rFonts w:ascii="Times New Roman" w:hAnsi="Times New Roman" w:cs="Times New Roman"/>
+          <w:noProof/>
+          <w:sz w:val="28"/>
+          <w:szCs w:val="28"/>
+        </w:rPr>
+        <w:drawing>
+          <wp:inline distT="0" distB="0" distL="0" distR="0" wp14:anchorId="783406AD" wp14:editId="3E4DA130">
+            <wp:extent cx="5777230" cy="1855470"/>
+            <wp:effectExtent l="0" t="0" r="0" b="0"/>
+            <wp:docPr id="241" name="Picture 241"/>
+            <wp:cNvGraphicFramePr>
+              <a:graphicFrameLocks xmlns:a="http://schemas.openxmlformats.org/drawingml/2006/main" noChangeAspect="1"/>
+            </wp:cNvGraphicFramePr>
+            <a:graphic xmlns:a="http://schemas.openxmlformats.org/drawingml/2006/main">
+              <a:graphicData uri="http://schemas.openxmlformats.org/drawingml/2006/picture">
+                <pic:pic xmlns:pic="http://schemas.openxmlformats.org/drawingml/2006/picture">
+                  <pic:nvPicPr>
+                    <pic:cNvPr id="0" name="Picture 21"/>
+                    <pic:cNvPicPr>
+                      <a:picLocks noChangeAspect="1" noChangeArrowheads="1"/>
+                    </pic:cNvPicPr>
+                  </pic:nvPicPr>
+                  <pic:blipFill>
+                    <a:blip r:embed="rId27">
+                      <a:extLst>
+                        <a:ext uri="{28A0092B-C50C-407E-A947-70E740481C1C}">
+                          <a14:useLocalDpi xmlns:a14="http://schemas.microsoft.com/office/drawing/2010/main" val="0"/>
+                        </a:ext>
+                      </a:extLst>
+                    </a:blip>
+                    <a:srcRect/>
+                    <a:stretch>
+                      <a:fillRect/>
+                    </a:stretch>
+                  </pic:blipFill>
+                  <pic:spPr bwMode="auto">
+                    <a:xfrm>
+                      <a:off x="0" y="0"/>
+                      <a:ext cx="5777230" cy="1855470"/>
+                    </a:xfrm>
+                    <a:prstGeom prst="rect">
+                      <a:avLst/>
+                    </a:prstGeom>
+                    <a:noFill/>
+                    <a:ln>
+                      <a:noFill/>
+                    </a:ln>
+                  </pic:spPr>
+                </pic:pic>
+              </a:graphicData>
+            </a:graphic>
+          </wp:inline>
+        </w:drawing>
+      </w:r>
+    </w:p>
+    <w:p>
+      <w:pPr>
+        <w:ind w:left="720"/>
+        <w:rPr>
+          <w:rFonts w:ascii="Times New Roman" w:hAnsi="Times New Roman" w:cs="Times New Roman"/>
+          <w:sz w:val="28"/>
+          <w:szCs w:val="28"/>
+        </w:rPr>
+      </w:pPr>
+      <w:r>
+        <w:rPr>
+          <w:rFonts w:ascii="Times New Roman" w:hAnsi="Times New Roman" w:cs="Times New Roman"/>
+          <w:sz w:val="28"/>
+          <w:szCs w:val="28"/>
+        </w:rPr>
+        <w:t xml:space="preserve">Here line 23 prints out the area covered by a timestep. In this case it is 62%. The index of this output is used to find the corresponding time. In the case of Sonic </w:t>
+      </w:r>
+      <w:r>
+        <w:rPr>
+          <w:rFonts w:ascii="Times New Roman" w:hAnsi="Times New Roman" w:cs="Times New Roman"/>
+          <w:sz w:val="28"/>
+          <w:szCs w:val="28"/>
+        </w:rPr>
+        <w:t>data,</w:t>
+      </w:r>
+      <w:r>
+        <w:rPr>
+          <w:rFonts w:ascii="Times New Roman" w:hAnsi="Times New Roman" w:cs="Times New Roman"/>
+          <w:sz w:val="28"/>
+          <w:szCs w:val="28"/>
+        </w:rPr>
+        <w:t xml:space="preserve"> it is at 11:53:50. </w:t>
+      </w:r>
+      <w:r>
+        <w:rPr>
+          <w:rFonts w:ascii="Times New Roman" w:hAnsi="Times New Roman" w:cs="Times New Roman"/>
+          <w:sz w:val="28"/>
+          <w:szCs w:val="28"/>
+        </w:rPr>
+        <w:t>The time difference is calculated and to be found at 3 minutes and 50 seconds for the response time.</w:t>
+      </w:r>
+    </w:p>
+    <w:p>
+      <w:pPr>
+        <w:pStyle w:val="ListParagraph"/>
+        <w:ind w:left="1080"/>
+        <w:rPr>
+          <w:rFonts w:ascii="Times New Roman" w:hAnsi="Times New Roman" w:cs="Times New Roman"/>
+          <w:sz w:val="28"/>
+          <w:szCs w:val="28"/>
+        </w:rPr>
+      </w:pPr>
+    </w:p>
+    <w:p>
+      <w:pPr>
+        <w:pStyle w:val="ListParagraph"/>
+        <w:numPr>
+          <w:ilvl w:val="0"/>
+          <w:numId w:val="3"/>
+        </w:numPr>
+        <w:rPr>
+          <w:rFonts w:ascii="Times New Roman" w:hAnsi="Times New Roman" w:cs="Times New Roman"/>
+          <w:sz w:val="28"/>
+          <w:szCs w:val="28"/>
+        </w:rPr>
+      </w:pPr>
+      <w:r>
+        <w:rPr>
+          <w:rFonts w:ascii="Times New Roman" w:hAnsi="Times New Roman" w:cs="Times New Roman"/>
+          <w:sz w:val="28"/>
+          <w:szCs w:val="28"/>
+        </w:rPr>
+        <w:t xml:space="preserve"> Steps 1 to 5 were repeated for the fan setting from Low to Off. </w:t>
+      </w:r>
+    </w:p>
+    <w:p>
+      <w:pPr>
+        <w:pStyle w:val="ListParagraph"/>
+        <w:ind w:left="1080"/>
+        <w:rPr>
+          <w:rFonts w:ascii="Times New Roman" w:hAnsi="Times New Roman" w:cs="Times New Roman"/>
+          <w:sz w:val="28"/>
+          <w:szCs w:val="28"/>
+        </w:rPr>
+      </w:pPr>
+    </w:p>
+    <w:p>
+      <w:pPr>
+        <w:rPr>
+          <w:rFonts w:ascii="Times New Roman" w:hAnsi="Times New Roman" w:cs="Times New Roman"/>
+          <w:sz w:val="28"/>
+          <w:szCs w:val="28"/>
+        </w:rPr>
+      </w:pPr>
+      <w:r>
+        <w:rPr>
+          <w:rFonts w:ascii="Times New Roman" w:hAnsi="Times New Roman" w:cs="Times New Roman"/>
+          <w:sz w:val="28"/>
+          <w:szCs w:val="28"/>
+        </w:rPr>
+        <w:t>Using these steps, the following response times were found:</w:t>
+      </w:r>
+    </w:p>
+    <w:p>
+      <w:pPr>
+        <w:rPr>
+          <w:rFonts w:ascii="Times New Roman" w:hAnsi="Times New Roman" w:cs="Times New Roman"/>
+          <w:sz w:val="28"/>
+          <w:szCs w:val="28"/>
+        </w:rPr>
+      </w:pPr>
+    </w:p>
+    <w:p>
+      <w:pPr>
+        <w:rPr>
+          <w:rFonts w:ascii="Times New Roman" w:hAnsi="Times New Roman" w:cs="Times New Roman"/>
+          <w:sz w:val="28"/>
+          <w:szCs w:val="28"/>
+        </w:rPr>
+      </w:pPr>
+      <w:r>
+        <w:rPr>
+          <w:rFonts w:ascii="Times New Roman" w:hAnsi="Times New Roman" w:cs="Times New Roman"/>
+          <w:sz w:val="28"/>
+          <w:szCs w:val="28"/>
+        </w:rPr>
+        <w:t>Off to Low:</w:t>
+      </w:r>
+    </w:p>
+    <w:p>
+      <w:pPr>
+        <w:pStyle w:val="ListParagraph"/>
+        <w:numPr>
+          <w:ilvl w:val="0"/>
+          <w:numId w:val="4"/>
+        </w:numPr>
+        <w:rPr>
+          <w:rFonts w:ascii="Times New Roman" w:hAnsi="Times New Roman" w:cs="Times New Roman"/>
+          <w:sz w:val="28"/>
+          <w:szCs w:val="28"/>
+        </w:rPr>
+      </w:pPr>
+      <w:r>
+        <w:rPr>
+          <w:rFonts w:ascii="Times New Roman" w:hAnsi="Times New Roman" w:cs="Times New Roman"/>
+          <w:sz w:val="28"/>
+          <w:szCs w:val="28"/>
+        </w:rPr>
+        <w:t>Kestrel:</w:t>
+      </w:r>
+      <w:r>
+        <w:rPr>
+          <w:rFonts w:ascii="Times New Roman" w:hAnsi="Times New Roman" w:cs="Times New Roman"/>
+          <w:sz w:val="28"/>
+          <w:szCs w:val="28"/>
+        </w:rPr>
+        <w:t xml:space="preserve"> The Kestrel data did not have a perfect time that was close to 63% of the data. This could be because it was averaged at a much larger interval. At 11:53 51% of the </w:t>
+      </w:r>
+      <w:r>
+        <w:rPr>
+          <w:rFonts w:ascii="Times New Roman" w:hAnsi="Times New Roman" w:cs="Times New Roman"/>
+          <w:sz w:val="28"/>
+          <w:szCs w:val="28"/>
+        </w:rPr>
+        <w:t xml:space="preserve">change was accounted for and at 11:54 76%. </w:t>
+      </w:r>
+      <w:proofErr w:type="gramStart"/>
+      <w:r>
+        <w:rPr>
+          <w:rFonts w:ascii="Times New Roman" w:hAnsi="Times New Roman" w:cs="Times New Roman"/>
+          <w:sz w:val="28"/>
+          <w:szCs w:val="28"/>
+        </w:rPr>
+        <w:t>So</w:t>
+      </w:r>
+      <w:proofErr w:type="gramEnd"/>
+      <w:r>
+        <w:rPr>
+          <w:rFonts w:ascii="Times New Roman" w:hAnsi="Times New Roman" w:cs="Times New Roman"/>
+          <w:sz w:val="28"/>
+          <w:szCs w:val="28"/>
+        </w:rPr>
+        <w:t xml:space="preserve"> I approximated 63%</w:t>
+      </w:r>
+      <w:r>
+        <w:rPr>
+          <w:rFonts w:ascii="Times New Roman" w:hAnsi="Times New Roman" w:cs="Times New Roman"/>
+          <w:sz w:val="28"/>
+          <w:szCs w:val="28"/>
+        </w:rPr>
+        <w:t xml:space="preserve"> to be at a halfway time at 11:54:30. The response time is thus 4 mins 30 secs</w:t>
+      </w:r>
+    </w:p>
+    <w:p>
+      <w:pPr>
+        <w:pStyle w:val="ListParagraph"/>
+        <w:numPr>
+          <w:ilvl w:val="0"/>
+          <w:numId w:val="4"/>
+        </w:numPr>
+        <w:rPr>
+          <w:rFonts w:ascii="Times New Roman" w:hAnsi="Times New Roman" w:cs="Times New Roman"/>
+          <w:sz w:val="28"/>
+          <w:szCs w:val="28"/>
+        </w:rPr>
+      </w:pPr>
+      <w:r>
+        <w:rPr>
+          <w:rFonts w:ascii="Times New Roman" w:hAnsi="Times New Roman" w:cs="Times New Roman"/>
+          <w:sz w:val="28"/>
+          <w:szCs w:val="28"/>
+        </w:rPr>
+        <w:t>Sonic</w:t>
+      </w:r>
+      <w:r>
+        <w:rPr>
+          <w:rFonts w:ascii="Times New Roman" w:hAnsi="Times New Roman" w:cs="Times New Roman"/>
+          <w:sz w:val="28"/>
+          <w:szCs w:val="28"/>
+        </w:rPr>
+        <w:t>: 3 mins 50 sec</w:t>
+      </w:r>
+      <w:r>
+        <w:rPr>
+          <w:rFonts w:ascii="Times New Roman" w:hAnsi="Times New Roman" w:cs="Times New Roman"/>
+          <w:sz w:val="28"/>
+          <w:szCs w:val="28"/>
+        </w:rPr>
+        <w:t xml:space="preserve"> at about 62%</w:t>
+      </w:r>
+    </w:p>
+    <w:p>
+      <w:pPr>
+        <w:pStyle w:val="ListParagraph"/>
+        <w:rPr>
+          <w:rFonts w:ascii="Times New Roman" w:hAnsi="Times New Roman" w:cs="Times New Roman"/>
+          <w:sz w:val="28"/>
+          <w:szCs w:val="28"/>
+        </w:rPr>
+      </w:pPr>
+    </w:p>
+    <w:p>
+      <w:pPr>
+        <w:rPr>
+          <w:rFonts w:ascii="Times New Roman" w:hAnsi="Times New Roman" w:cs="Times New Roman"/>
+          <w:sz w:val="28"/>
+          <w:szCs w:val="28"/>
+        </w:rPr>
+      </w:pPr>
+      <w:r>
+        <w:rPr>
+          <w:rFonts w:ascii="Times New Roman" w:hAnsi="Times New Roman" w:cs="Times New Roman"/>
+          <w:sz w:val="28"/>
+          <w:szCs w:val="28"/>
+        </w:rPr>
+        <w:lastRenderedPageBreak/>
+        <w:t>Low to Off:</w:t>
+      </w:r>
+    </w:p>
+    <w:p>
+      <w:pPr>
+        <w:pStyle w:val="ListParagraph"/>
+        <w:numPr>
+          <w:ilvl w:val="0"/>
+          <w:numId w:val="4"/>
+        </w:numPr>
+        <w:rPr>
+          <w:rFonts w:ascii="Times New Roman" w:hAnsi="Times New Roman" w:cs="Times New Roman"/>
+          <w:sz w:val="28"/>
+          <w:szCs w:val="28"/>
+        </w:rPr>
+      </w:pPr>
+      <w:r>
+        <w:rPr>
+          <w:rFonts w:ascii="Times New Roman" w:hAnsi="Times New Roman" w:cs="Times New Roman"/>
+          <w:sz w:val="28"/>
+          <w:szCs w:val="28"/>
+        </w:rPr>
+        <w:t>Kestrel:</w:t>
+      </w:r>
+      <w:r>
+        <w:rPr>
+          <w:rFonts w:ascii="Times New Roman" w:hAnsi="Times New Roman" w:cs="Times New Roman"/>
+          <w:sz w:val="28"/>
+          <w:szCs w:val="28"/>
+        </w:rPr>
+        <w:t xml:space="preserve"> </w:t>
+      </w:r>
+      <w:proofErr w:type="gramStart"/>
+      <w:r>
+        <w:rPr>
+          <w:rFonts w:ascii="Times New Roman" w:hAnsi="Times New Roman" w:cs="Times New Roman"/>
+          <w:sz w:val="28"/>
+          <w:szCs w:val="28"/>
+        </w:rPr>
+        <w:t>Similar to</w:t>
+      </w:r>
+      <w:proofErr w:type="gramEnd"/>
+      <w:r>
+        <w:rPr>
+          <w:rFonts w:ascii="Times New Roman" w:hAnsi="Times New Roman" w:cs="Times New Roman"/>
+          <w:sz w:val="28"/>
+          <w:szCs w:val="28"/>
+        </w:rPr>
+        <w:t xml:space="preserve"> the Kestrel data from Off to Low, the Kestrel at 12:14 accounted for 52% of the change, and at 12:15 76%. </w:t>
+      </w:r>
+      <w:proofErr w:type="gramStart"/>
+      <w:r>
+        <w:rPr>
+          <w:rFonts w:ascii="Times New Roman" w:hAnsi="Times New Roman" w:cs="Times New Roman"/>
+          <w:sz w:val="28"/>
+          <w:szCs w:val="28"/>
+        </w:rPr>
+        <w:t>So</w:t>
+      </w:r>
+      <w:proofErr w:type="gramEnd"/>
+      <w:r>
+        <w:rPr>
+          <w:rFonts w:ascii="Times New Roman" w:hAnsi="Times New Roman" w:cs="Times New Roman"/>
+          <w:sz w:val="28"/>
+          <w:szCs w:val="28"/>
+        </w:rPr>
+        <w:t xml:space="preserve"> I approximated the time at 12:14:30 and the response time would be 3 mins 55 secs</w:t>
+      </w:r>
+    </w:p>
+    <w:p>
+      <w:pPr>
+        <w:pStyle w:val="ListParagraph"/>
+        <w:numPr>
+          <w:ilvl w:val="0"/>
+          <w:numId w:val="4"/>
+        </w:numPr>
+        <w:rPr>
+          <w:rFonts w:ascii="Times New Roman" w:hAnsi="Times New Roman" w:cs="Times New Roman"/>
+          <w:sz w:val="28"/>
+          <w:szCs w:val="28"/>
+        </w:rPr>
+      </w:pPr>
+      <w:r>
+        <w:rPr>
+          <w:rFonts w:ascii="Times New Roman" w:hAnsi="Times New Roman" w:cs="Times New Roman"/>
+          <w:sz w:val="28"/>
+          <w:szCs w:val="28"/>
+        </w:rPr>
+        <w:t>Sonic:</w:t>
+      </w:r>
+      <w:r>
+        <w:rPr>
+          <w:rFonts w:ascii="Times New Roman" w:hAnsi="Times New Roman" w:cs="Times New Roman"/>
+          <w:sz w:val="28"/>
+          <w:szCs w:val="28"/>
+        </w:rPr>
+        <w:t xml:space="preserve"> </w:t>
+      </w:r>
+      <w:r>
+        <w:rPr>
+          <w:rFonts w:ascii="Times New Roman" w:hAnsi="Times New Roman" w:cs="Times New Roman"/>
+          <w:sz w:val="28"/>
+          <w:szCs w:val="28"/>
+        </w:rPr>
+        <w:t>02</w:t>
+      </w:r>
+      <w:r>
+        <w:rPr>
+          <w:rFonts w:ascii="Times New Roman" w:hAnsi="Times New Roman" w:cs="Times New Roman"/>
+          <w:sz w:val="28"/>
+          <w:szCs w:val="28"/>
+        </w:rPr>
+        <w:t xml:space="preserve"> mins </w:t>
+      </w:r>
+      <w:r>
+        <w:rPr>
+          <w:rFonts w:ascii="Times New Roman" w:hAnsi="Times New Roman" w:cs="Times New Roman"/>
+          <w:sz w:val="28"/>
+          <w:szCs w:val="28"/>
+        </w:rPr>
+        <w:t>55</w:t>
+      </w:r>
+      <w:r>
+        <w:rPr>
+          <w:rFonts w:ascii="Times New Roman" w:hAnsi="Times New Roman" w:cs="Times New Roman"/>
+          <w:sz w:val="28"/>
+          <w:szCs w:val="28"/>
+        </w:rPr>
+        <w:t xml:space="preserve"> sec at about 62%</w:t>
+      </w:r>
+    </w:p>
+    <w:p>
+      <w:pPr>
+        <w:ind w:left="360"/>
+        <w:rPr>
+          <w:rFonts w:ascii="Times New Roman" w:hAnsi="Times New Roman" w:cs="Times New Roman"/>
+          <w:sz w:val="28"/>
+          <w:szCs w:val="28"/>
+        </w:rPr>
+      </w:pPr>
+    </w:p>
+    <w:p>
+      <w:pPr>
+        <w:pStyle w:val="ListParagraph"/>
+        <w:ind w:left="1080"/>
+        <w:rPr>
+          <w:rFonts w:ascii="Times New Roman" w:hAnsi="Times New Roman" w:cs="Times New Roman"/>
+          <w:sz w:val="28"/>
+          <w:szCs w:val="28"/>
+        </w:rPr>
+      </w:pPr>
+    </w:p>
+    <w:p>
+      <w:pPr>
+        <w:pStyle w:val="ListParagraph"/>
+        <w:numPr>
+          <w:ilvl w:val="0"/>
+          <w:numId w:val="2"/>
+        </w:numPr>
+        <w:rPr>
+          <w:rFonts w:ascii="Times New Roman" w:hAnsi="Times New Roman" w:cs="Times New Roman"/>
+          <w:sz w:val="28"/>
+          <w:szCs w:val="28"/>
+        </w:rPr>
+      </w:pPr>
+      <w:r>
+        <w:rPr>
+          <w:rFonts w:ascii="Times New Roman" w:hAnsi="Times New Roman" w:cs="Times New Roman"/>
+          <w:sz w:val="28"/>
+          <w:szCs w:val="28"/>
+        </w:rPr>
+        <w:t>_____</w:t>
+      </w:r>
+    </w:p>
+    <w:p>
+      <w:pPr>
+        <w:pStyle w:val="ListParagraph"/>
+        <w:numPr>
+          <w:ilvl w:val="0"/>
+          <w:numId w:val="2"/>
+        </w:numPr>
+        <w:rPr>
+          <w:rFonts w:ascii="Times New Roman" w:hAnsi="Times New Roman" w:cs="Times New Roman"/>
+          <w:sz w:val="28"/>
+          <w:szCs w:val="28"/>
+        </w:rPr>
+      </w:pPr>
+      <w:r>
+        <w:rPr>
+          <w:rFonts w:ascii="Times New Roman" w:hAnsi="Times New Roman" w:cs="Times New Roman"/>
+          <w:sz w:val="28"/>
+          <w:szCs w:val="28"/>
+        </w:rPr>
+        <w:t>_______</w:t>
+      </w:r>
+    </w:p>
+    <w:p>
+      <w:pPr>
+        <w:pStyle w:val="ListParagraph"/>
+        <w:numPr>
+          <w:ilvl w:val="0"/>
+          <w:numId w:val="2"/>
+        </w:numPr>
+        <w:rPr>
+          <w:rFonts w:ascii="Times New Roman" w:hAnsi="Times New Roman" w:cs="Times New Roman"/>
+          <w:sz w:val="28"/>
+          <w:szCs w:val="28"/>
+        </w:rPr>
+      </w:pPr>
+      <w:r>
+        <w:rPr>
+          <w:rFonts w:ascii="Times New Roman" w:hAnsi="Times New Roman" w:cs="Times New Roman"/>
+          <w:sz w:val="28"/>
+          <w:szCs w:val="28"/>
+        </w:rPr>
+        <w:t>_____</w:t>
+      </w:r>
+    </w:p>
+    <w:p>
+      <w:pPr>
+        <w:pStyle w:val="ListParagraph"/>
+        <w:numPr>
+          <w:ilvl w:val="0"/>
+          <w:numId w:val="2"/>
+        </w:numPr>
+        <w:rPr>
+          <w:rFonts w:ascii="Times New Roman" w:hAnsi="Times New Roman" w:cs="Times New Roman"/>
+          <w:sz w:val="28"/>
+          <w:szCs w:val="28"/>
+        </w:rPr>
+      </w:pPr>
+      <w:r>
+        <w:rPr>
+          <w:rFonts w:ascii="Times New Roman" w:hAnsi="Times New Roman" w:cs="Times New Roman"/>
+          <w:sz w:val="28"/>
+          <w:szCs w:val="28"/>
+        </w:rPr>
+        <w:t>_______</w:t>
+      </w:r>
+    </w:p>
+    <w:p>
+      <w:pPr>
+        <w:pStyle w:val="ListParagraph"/>
+        <w:numPr>
+          <w:ilvl w:val="0"/>
+          <w:numId w:val="2"/>
+        </w:numPr>
+        <w:rPr>
+          <w:rFonts w:ascii="Times New Roman" w:hAnsi="Times New Roman" w:cs="Times New Roman"/>
+          <w:sz w:val="28"/>
+          <w:szCs w:val="28"/>
+        </w:rPr>
+      </w:pPr>
+      <w:r>
+        <w:rPr>
+          <w:rFonts w:ascii="Times New Roman" w:hAnsi="Times New Roman" w:cs="Times New Roman"/>
+          <w:sz w:val="28"/>
+          <w:szCs w:val="28"/>
+        </w:rPr>
+        <w:t xml:space="preserve">The non-zero data values can be present </w:t>
+      </w:r>
+      <w:r>
+        <w:rPr>
+          <w:rFonts w:ascii="Times New Roman" w:hAnsi="Times New Roman" w:cs="Times New Roman"/>
+          <w:sz w:val="28"/>
+          <w:szCs w:val="28"/>
+        </w:rPr>
+        <w:t>when the fan is off due to eddies and turbulence in the ambient air. There is airflow in the room and when it hits surface it creates small eddies and/or turbulence which could cause the non-zero values.</w:t>
+      </w:r>
+    </w:p>
+    <w:p>
+      <w:pPr>
+        <w:pStyle w:val="ListParagraph"/>
+        <w:numPr>
+          <w:ilvl w:val="0"/>
+          <w:numId w:val="2"/>
+        </w:numPr>
+        <w:rPr>
+          <w:rFonts w:ascii="Times New Roman" w:hAnsi="Times New Roman" w:cs="Times New Roman"/>
+          <w:sz w:val="28"/>
+          <w:szCs w:val="28"/>
+        </w:rPr>
+      </w:pPr>
+      <w:r>
+        <w:rPr>
+          <w:rFonts w:ascii="Times New Roman" w:hAnsi="Times New Roman" w:cs="Times New Roman"/>
+          <w:sz w:val="28"/>
+          <w:szCs w:val="28"/>
+        </w:rPr>
+        <w:t>_________</w:t>
+      </w:r>
     </w:p>
     <w:p>
       <w:pPr>
@@ -2933,10 +4152,17 @@
     </w:p>
     <w:p>
       <w:pPr>
-        <w:rPr>
-          <w:rFonts w:ascii="Times New Roman" w:hAnsi="Times New Roman" w:cs="Times New Roman"/>
-        </w:rPr>
-      </w:pPr>
+        <w:pStyle w:val="ListParagraph"/>
+        <w:numPr>
+          <w:ilvl w:val="0"/>
+          <w:numId w:val="5"/>
+        </w:numPr>
+        <w:rPr>
+          <w:rFonts w:ascii="Times New Roman" w:hAnsi="Times New Roman" w:cs="Times New Roman"/>
+        </w:rPr>
+      </w:pPr>
+      <w:bookmarkStart w:id="0" w:name="_GoBack"/>
+      <w:bookmarkEnd w:id="0"/>
     </w:p>
     <w:sectPr>
       <w:pgSz w:w="12240" w:h="15840"/>
@@ -2951,6 +4177,119 @@
 <file path=word/numbering.xml><?xml version="1.0" encoding="utf-8"?>
 <w:numbering xmlns:wpc="http://schemas.microsoft.com/office/word/2010/wordprocessingCanvas" xmlns:cx="http://schemas.microsoft.com/office/drawing/2014/chartex" xmlns:cx1="http://schemas.microsoft.com/office/drawing/2015/9/8/chartex" xmlns:cx2="http://schemas.microsoft.com/office/drawing/2015/10/21/chartex" xmlns:cx3="http://schemas.microsoft.com/office/drawing/2016/5/9/chartex" xmlns:cx4="http://schemas.microsoft.com/office/drawing/2016/5/10/chartex" xmlns:cx5="http://schemas.microsoft.com/office/drawing/2016/5/11/chartex" xmlns:cx6="http://schemas.microsoft.com/office/drawing/2016/5/12/chartex" xmlns:cx7="http://schemas.microsoft.com/office/drawing/2016/5/13/chartex" xmlns:cx8="http://schemas.microsoft.com/office/drawing/2016/5/14/chartex" xmlns:mc="http://schemas.openxmlformats.org/markup-compatibility/2006" xmlns:aink="http://schemas.microsoft.com/office/drawing/2016/ink" xmlns:am3d="http://schemas.microsoft.com/office/drawing/2017/model3d" xmlns:o="urn:schemas-microsoft-com:office:office" xmlns:r="http://schemas.openxmlformats.org/officeDocument/2006/relationships" xmlns:m="http://schemas.openxmlformats.org/officeDocument/2006/math" xmlns:v="urn:schemas-microsoft-com:vml" xmlns:wp14="http://schemas.microsoft.com/office/word/2010/wordprocessingDrawing" xmlns:wp="http://schemas.openxmlformats.org/drawingml/2006/wordprocessingDrawing" xmlns:w10="urn:schemas-microsoft-com:office:word" xmlns:w="http://schemas.openxmlformats.org/wordprocessingml/2006/main" xmlns:w14="http://schemas.microsoft.com/office/word/2010/wordml" xmlns:w15="http://schemas.microsoft.com/office/word/2012/wordml" xmlns:w16cid="http://schemas.microsoft.com/office/word/2016/wordml/cid" xmlns:w16se="http://schemas.microsoft.com/office/word/2015/wordml/symex" xmlns:wpg="http://schemas.microsoft.com/office/word/2010/wordprocessingGroup" xmlns:wpi="http://schemas.microsoft.com/office/word/2010/wordprocessingInk" xmlns:wne="http://schemas.microsoft.com/office/word/2006/wordml" xmlns:wps="http://schemas.microsoft.com/office/word/2010/wordprocessingShape" mc:Ignorable="w14 w15 w16se w16cid wp14">
   <w:abstractNum w:abstractNumId="0" w15:restartNumberingAfterBreak="0">
+    <w:nsid w:val="05095D22"/>
+    <w:multiLevelType w:val="hybridMultilevel"/>
+    <w:tmpl w:val="F54A9ACE"/>
+    <w:lvl w:ilvl="0" w:tplc="98A8F65E">
+      <w:start w:val="1"/>
+      <w:numFmt w:val="bullet"/>
+      <w:lvlText w:val="-"/>
+      <w:lvlJc w:val="left"/>
+      <w:pPr>
+        <w:ind w:left="720" w:hanging="360"/>
+      </w:pPr>
+      <w:rPr>
+        <w:rFonts w:ascii="Times New Roman" w:eastAsiaTheme="minorHAnsi" w:hAnsi="Times New Roman" w:cs="Times New Roman" w:hint="default"/>
+      </w:rPr>
+    </w:lvl>
+    <w:lvl w:ilvl="1" w:tplc="04090003" w:tentative="1">
+      <w:start w:val="1"/>
+      <w:numFmt w:val="bullet"/>
+      <w:lvlText w:val="o"/>
+      <w:lvlJc w:val="left"/>
+      <w:pPr>
+        <w:ind w:left="1440" w:hanging="360"/>
+      </w:pPr>
+      <w:rPr>
+        <w:rFonts w:ascii="Courier New" w:hAnsi="Courier New" w:cs="Courier New" w:hint="default"/>
+      </w:rPr>
+    </w:lvl>
+    <w:lvl w:ilvl="2" w:tplc="04090005" w:tentative="1">
+      <w:start w:val="1"/>
+      <w:numFmt w:val="bullet"/>
+      <w:lvlText w:val=""/>
+      <w:lvlJc w:val="left"/>
+      <w:pPr>
+        <w:ind w:left="2160" w:hanging="360"/>
+      </w:pPr>
+      <w:rPr>
+        <w:rFonts w:ascii="Wingdings" w:hAnsi="Wingdings" w:hint="default"/>
+      </w:rPr>
+    </w:lvl>
+    <w:lvl w:ilvl="3" w:tplc="04090001" w:tentative="1">
+      <w:start w:val="1"/>
+      <w:numFmt w:val="bullet"/>
+      <w:lvlText w:val=""/>
+      <w:lvlJc w:val="left"/>
+      <w:pPr>
+        <w:ind w:left="2880" w:hanging="360"/>
+      </w:pPr>
+      <w:rPr>
+        <w:rFonts w:ascii="Symbol" w:hAnsi="Symbol" w:hint="default"/>
+      </w:rPr>
+    </w:lvl>
+    <w:lvl w:ilvl="4" w:tplc="04090003" w:tentative="1">
+      <w:start w:val="1"/>
+      <w:numFmt w:val="bullet"/>
+      <w:lvlText w:val="o"/>
+      <w:lvlJc w:val="left"/>
+      <w:pPr>
+        <w:ind w:left="3600" w:hanging="360"/>
+      </w:pPr>
+      <w:rPr>
+        <w:rFonts w:ascii="Courier New" w:hAnsi="Courier New" w:cs="Courier New" w:hint="default"/>
+      </w:rPr>
+    </w:lvl>
+    <w:lvl w:ilvl="5" w:tplc="04090005" w:tentative="1">
+      <w:start w:val="1"/>
+      <w:numFmt w:val="bullet"/>
+      <w:lvlText w:val=""/>
+      <w:lvlJc w:val="left"/>
+      <w:pPr>
+        <w:ind w:left="4320" w:hanging="360"/>
+      </w:pPr>
+      <w:rPr>
+        <w:rFonts w:ascii="Wingdings" w:hAnsi="Wingdings" w:hint="default"/>
+      </w:rPr>
+    </w:lvl>
+    <w:lvl w:ilvl="6" w:tplc="04090001" w:tentative="1">
+      <w:start w:val="1"/>
+      <w:numFmt w:val="bullet"/>
+      <w:lvlText w:val=""/>
+      <w:lvlJc w:val="left"/>
+      <w:pPr>
+        <w:ind w:left="5040" w:hanging="360"/>
+      </w:pPr>
+      <w:rPr>
+        <w:rFonts w:ascii="Symbol" w:hAnsi="Symbol" w:hint="default"/>
+      </w:rPr>
+    </w:lvl>
+    <w:lvl w:ilvl="7" w:tplc="04090003" w:tentative="1">
+      <w:start w:val="1"/>
+      <w:numFmt w:val="bullet"/>
+      <w:lvlText w:val="o"/>
+      <w:lvlJc w:val="left"/>
+      <w:pPr>
+        <w:ind w:left="5760" w:hanging="360"/>
+      </w:pPr>
+      <w:rPr>
+        <w:rFonts w:ascii="Courier New" w:hAnsi="Courier New" w:cs="Courier New" w:hint="default"/>
+      </w:rPr>
+    </w:lvl>
+    <w:lvl w:ilvl="8" w:tplc="04090005" w:tentative="1">
+      <w:start w:val="1"/>
+      <w:numFmt w:val="bullet"/>
+      <w:lvlText w:val=""/>
+      <w:lvlJc w:val="left"/>
+      <w:pPr>
+        <w:ind w:left="6480" w:hanging="360"/>
+      </w:pPr>
+      <w:rPr>
+        <w:rFonts w:ascii="Wingdings" w:hAnsi="Wingdings" w:hint="default"/>
+      </w:rPr>
+    </w:lvl>
+  </w:abstractNum>
+  <w:abstractNum w:abstractNumId="1" w15:restartNumberingAfterBreak="0">
     <w:nsid w:val="0EDE121F"/>
     <w:multiLevelType w:val="hybridMultilevel"/>
     <w:tmpl w:val="C136D728"/>
@@ -3039,7 +4378,7 @@
       </w:pPr>
     </w:lvl>
   </w:abstractNum>
-  <w:abstractNum w:abstractNumId="1" w15:restartNumberingAfterBreak="0">
+  <w:abstractNum w:abstractNumId="2" w15:restartNumberingAfterBreak="0">
     <w:nsid w:val="36006D2A"/>
     <w:multiLevelType w:val="hybridMultilevel"/>
     <w:tmpl w:val="29E48CFC"/>
@@ -3128,11 +4467,198 @@
       </w:pPr>
     </w:lvl>
   </w:abstractNum>
+  <w:abstractNum w:abstractNumId="3" w15:restartNumberingAfterBreak="0">
+    <w:nsid w:val="3B125BEF"/>
+    <w:multiLevelType w:val="hybridMultilevel"/>
+    <w:tmpl w:val="08F61B16"/>
+    <w:lvl w:ilvl="0" w:tplc="0409000F">
+      <w:start w:val="1"/>
+      <w:numFmt w:val="decimal"/>
+      <w:lvlText w:val="%1."/>
+      <w:lvlJc w:val="left"/>
+      <w:pPr>
+        <w:ind w:left="720" w:hanging="360"/>
+      </w:pPr>
+      <w:rPr>
+        <w:rFonts w:hint="default"/>
+      </w:rPr>
+    </w:lvl>
+    <w:lvl w:ilvl="1" w:tplc="04090019" w:tentative="1">
+      <w:start w:val="1"/>
+      <w:numFmt w:val="lowerLetter"/>
+      <w:lvlText w:val="%2."/>
+      <w:lvlJc w:val="left"/>
+      <w:pPr>
+        <w:ind w:left="1440" w:hanging="360"/>
+      </w:pPr>
+    </w:lvl>
+    <w:lvl w:ilvl="2" w:tplc="0409001B" w:tentative="1">
+      <w:start w:val="1"/>
+      <w:numFmt w:val="lowerRoman"/>
+      <w:lvlText w:val="%3."/>
+      <w:lvlJc w:val="right"/>
+      <w:pPr>
+        <w:ind w:left="2160" w:hanging="180"/>
+      </w:pPr>
+    </w:lvl>
+    <w:lvl w:ilvl="3" w:tplc="0409000F" w:tentative="1">
+      <w:start w:val="1"/>
+      <w:numFmt w:val="decimal"/>
+      <w:lvlText w:val="%4."/>
+      <w:lvlJc w:val="left"/>
+      <w:pPr>
+        <w:ind w:left="2880" w:hanging="360"/>
+      </w:pPr>
+    </w:lvl>
+    <w:lvl w:ilvl="4" w:tplc="04090019" w:tentative="1">
+      <w:start w:val="1"/>
+      <w:numFmt w:val="lowerLetter"/>
+      <w:lvlText w:val="%5."/>
+      <w:lvlJc w:val="left"/>
+      <w:pPr>
+        <w:ind w:left="3600" w:hanging="360"/>
+      </w:pPr>
+    </w:lvl>
+    <w:lvl w:ilvl="5" w:tplc="0409001B" w:tentative="1">
+      <w:start w:val="1"/>
+      <w:numFmt w:val="lowerRoman"/>
+      <w:lvlText w:val="%6."/>
+      <w:lvlJc w:val="right"/>
+      <w:pPr>
+        <w:ind w:left="4320" w:hanging="180"/>
+      </w:pPr>
+    </w:lvl>
+    <w:lvl w:ilvl="6" w:tplc="0409000F" w:tentative="1">
+      <w:start w:val="1"/>
+      <w:numFmt w:val="decimal"/>
+      <w:lvlText w:val="%7."/>
+      <w:lvlJc w:val="left"/>
+      <w:pPr>
+        <w:ind w:left="5040" w:hanging="360"/>
+      </w:pPr>
+    </w:lvl>
+    <w:lvl w:ilvl="7" w:tplc="04090019" w:tentative="1">
+      <w:start w:val="1"/>
+      <w:numFmt w:val="lowerLetter"/>
+      <w:lvlText w:val="%8."/>
+      <w:lvlJc w:val="left"/>
+      <w:pPr>
+        <w:ind w:left="5760" w:hanging="360"/>
+      </w:pPr>
+    </w:lvl>
+    <w:lvl w:ilvl="8" w:tplc="0409001B" w:tentative="1">
+      <w:start w:val="1"/>
+      <w:numFmt w:val="lowerRoman"/>
+      <w:lvlText w:val="%9."/>
+      <w:lvlJc w:val="right"/>
+      <w:pPr>
+        <w:ind w:left="6480" w:hanging="180"/>
+      </w:pPr>
+    </w:lvl>
+  </w:abstractNum>
+  <w:abstractNum w:abstractNumId="4" w15:restartNumberingAfterBreak="0">
+    <w:nsid w:val="7E2B0A48"/>
+    <w:multiLevelType w:val="hybridMultilevel"/>
+    <w:tmpl w:val="87764D28"/>
+    <w:lvl w:ilvl="0" w:tplc="331C2F86">
+      <w:start w:val="1"/>
+      <w:numFmt w:val="decimal"/>
+      <w:lvlText w:val="(%1)"/>
+      <w:lvlJc w:val="left"/>
+      <w:pPr>
+        <w:ind w:left="1080" w:hanging="360"/>
+      </w:pPr>
+      <w:rPr>
+        <w:rFonts w:hint="default"/>
+      </w:rPr>
+    </w:lvl>
+    <w:lvl w:ilvl="1" w:tplc="04090019" w:tentative="1">
+      <w:start w:val="1"/>
+      <w:numFmt w:val="lowerLetter"/>
+      <w:lvlText w:val="%2."/>
+      <w:lvlJc w:val="left"/>
+      <w:pPr>
+        <w:ind w:left="1800" w:hanging="360"/>
+      </w:pPr>
+    </w:lvl>
+    <w:lvl w:ilvl="2" w:tplc="0409001B" w:tentative="1">
+      <w:start w:val="1"/>
+      <w:numFmt w:val="lowerRoman"/>
+      <w:lvlText w:val="%3."/>
+      <w:lvlJc w:val="right"/>
+      <w:pPr>
+        <w:ind w:left="2520" w:hanging="180"/>
+      </w:pPr>
+    </w:lvl>
+    <w:lvl w:ilvl="3" w:tplc="0409000F" w:tentative="1">
+      <w:start w:val="1"/>
+      <w:numFmt w:val="decimal"/>
+      <w:lvlText w:val="%4."/>
+      <w:lvlJc w:val="left"/>
+      <w:pPr>
+        <w:ind w:left="3240" w:hanging="360"/>
+      </w:pPr>
+    </w:lvl>
+    <w:lvl w:ilvl="4" w:tplc="04090019" w:tentative="1">
+      <w:start w:val="1"/>
+      <w:numFmt w:val="lowerLetter"/>
+      <w:lvlText w:val="%5."/>
+      <w:lvlJc w:val="left"/>
+      <w:pPr>
+        <w:ind w:left="3960" w:hanging="360"/>
+      </w:pPr>
+    </w:lvl>
+    <w:lvl w:ilvl="5" w:tplc="0409001B" w:tentative="1">
+      <w:start w:val="1"/>
+      <w:numFmt w:val="lowerRoman"/>
+      <w:lvlText w:val="%6."/>
+      <w:lvlJc w:val="right"/>
+      <w:pPr>
+        <w:ind w:left="4680" w:hanging="180"/>
+      </w:pPr>
+    </w:lvl>
+    <w:lvl w:ilvl="6" w:tplc="0409000F" w:tentative="1">
+      <w:start w:val="1"/>
+      <w:numFmt w:val="decimal"/>
+      <w:lvlText w:val="%7."/>
+      <w:lvlJc w:val="left"/>
+      <w:pPr>
+        <w:ind w:left="5400" w:hanging="360"/>
+      </w:pPr>
+    </w:lvl>
+    <w:lvl w:ilvl="7" w:tplc="04090019" w:tentative="1">
+      <w:start w:val="1"/>
+      <w:numFmt w:val="lowerLetter"/>
+      <w:lvlText w:val="%8."/>
+      <w:lvlJc w:val="left"/>
+      <w:pPr>
+        <w:ind w:left="6120" w:hanging="360"/>
+      </w:pPr>
+    </w:lvl>
+    <w:lvl w:ilvl="8" w:tplc="0409001B" w:tentative="1">
+      <w:start w:val="1"/>
+      <w:numFmt w:val="lowerRoman"/>
+      <w:lvlText w:val="%9."/>
+      <w:lvlJc w:val="right"/>
+      <w:pPr>
+        <w:ind w:left="6840" w:hanging="180"/>
+      </w:pPr>
+    </w:lvl>
+  </w:abstractNum>
   <w:num w:numId="1">
+    <w:abstractNumId w:val="2"/>
+  </w:num>
+  <w:num w:numId="2">
     <w:abstractNumId w:val="1"/>
   </w:num>
-  <w:num w:numId="2">
+  <w:num w:numId="3">
+    <w:abstractNumId w:val="4"/>
+  </w:num>
+  <w:num w:numId="4">
     <w:abstractNumId w:val="0"/>
+  </w:num>
+  <w:num w:numId="5">
+    <w:abstractNumId w:val="3"/>
   </w:num>
 </w:numbering>
 </file>
@@ -3987,4 +5513,16 @@
     </a:ext>
   </a:extLst>
 </a:theme>
+</file>
+
+<file path=customXml/item1.xml><?xml version="1.0" encoding="utf-8"?>
+<b:Sources xmlns:b="http://schemas.openxmlformats.org/officeDocument/2006/bibliography" xmlns="http://schemas.openxmlformats.org/officeDocument/2006/bibliography" SelectedStyle="\APASixthEditionOfficeOnline.xsl" StyleName="APA" Version="6"/>
+</file>
+
+<file path=customXml/itemProps1.xml><?xml version="1.0" encoding="utf-8"?>
+<ds:datastoreItem xmlns:ds="http://schemas.openxmlformats.org/officeDocument/2006/customXml" ds:itemID="{FCEF2837-1B22-4CF5-A494-64A3D0A1F591}">
+  <ds:schemaRefs>
+    <ds:schemaRef ds:uri="http://schemas.openxmlformats.org/officeDocument/2006/bibliography"/>
+  </ds:schemaRefs>
+</ds:datastoreItem>
 </file>
</xml_diff>

<commit_message>
final commit lab 8
</commit_message>
<xml_diff>
--- a/Lab 8/Lab 8 write-up.docx
+++ b/Lab 8/Lab 8 write-up.docx
@@ -65,20 +65,35 @@
       <w:pPr>
         <w:rPr>
           <w:rFonts w:ascii="Times New Roman" w:hAnsi="Times New Roman" w:cs="Times New Roman"/>
-          <w:sz w:val="28"/>
-          <w:szCs w:val="28"/>
-          <w:u w:val="single"/>
-        </w:rPr>
-      </w:pPr>
-      <w:r>
-        <w:rPr>
-          <w:rFonts w:ascii="Times New Roman" w:hAnsi="Times New Roman" w:cs="Times New Roman"/>
-          <w:sz w:val="28"/>
-          <w:szCs w:val="28"/>
-          <w:u w:val="single"/>
+          <w:b/>
+          <w:bCs/>
+          <w:sz w:val="28"/>
+          <w:szCs w:val="28"/>
+        </w:rPr>
+      </w:pPr>
+      <w:r>
+        <w:rPr>
+          <w:rFonts w:ascii="Times New Roman" w:hAnsi="Times New Roman" w:cs="Times New Roman"/>
+          <w:b/>
+          <w:bCs/>
+          <w:sz w:val="28"/>
+          <w:szCs w:val="28"/>
         </w:rPr>
         <w:t>Part 1:</w:t>
       </w:r>
+    </w:p>
+    <w:p>
+      <w:pPr>
+        <w:rPr>
+          <w:rFonts w:ascii="Times New Roman" w:hAnsi="Times New Roman" w:cs="Times New Roman"/>
+          <w:b/>
+          <w:bCs/>
+          <w:sz w:val="28"/>
+          <w:szCs w:val="28"/>
+        </w:rPr>
+      </w:pPr>
+      <w:bookmarkStart w:id="0" w:name="_GoBack"/>
+      <w:bookmarkEnd w:id="0"/>
     </w:p>
     <w:p>
       <w:pPr>
@@ -119,9 +134,9 @@
           <w:szCs w:val="28"/>
         </w:rPr>
         <w:drawing>
-          <wp:inline distT="0" distB="0" distL="0" distR="0" wp14:anchorId="3E0CDAF5" wp14:editId="645AAD73">
-            <wp:extent cx="3667760" cy="2835910"/>
-            <wp:effectExtent l="0" t="0" r="8890" b="0"/>
+          <wp:inline distT="0" distB="0" distL="0" distR="0" wp14:anchorId="3E0CDAF5" wp14:editId="3504EB3F">
+            <wp:extent cx="3795024" cy="2934311"/>
+            <wp:effectExtent l="0" t="0" r="0" b="0"/>
             <wp:docPr id="1" name="Picture 1"/>
             <wp:cNvGraphicFramePr>
               <a:graphicFrameLocks xmlns:a="http://schemas.openxmlformats.org/drawingml/2006/main" noChangeAspect="1"/>
@@ -151,7 +166,7 @@
                   <pic:spPr bwMode="auto">
                     <a:xfrm>
                       <a:off x="0" y="0"/>
-                      <a:ext cx="3667760" cy="2835910"/>
+                      <a:ext cx="3812040" cy="2947468"/>
                     </a:xfrm>
                     <a:prstGeom prst="rect">
                       <a:avLst/>
@@ -175,9 +190,9 @@
           <w:szCs w:val="28"/>
         </w:rPr>
         <w:drawing>
-          <wp:inline distT="0" distB="0" distL="0" distR="0" wp14:anchorId="33F3C5EB" wp14:editId="53E2080E">
-            <wp:extent cx="3580130" cy="2835910"/>
-            <wp:effectExtent l="0" t="0" r="1270" b="0"/>
+          <wp:inline distT="0" distB="0" distL="0" distR="0" wp14:anchorId="33F3C5EB" wp14:editId="363D3397">
+            <wp:extent cx="3796720" cy="3007477"/>
+            <wp:effectExtent l="0" t="0" r="0" b="0"/>
             <wp:docPr id="2" name="Picture 2"/>
             <wp:cNvGraphicFramePr>
               <a:graphicFrameLocks xmlns:a="http://schemas.openxmlformats.org/drawingml/2006/main" noChangeAspect="1"/>
@@ -207,7 +222,7 @@
                   <pic:spPr bwMode="auto">
                     <a:xfrm>
                       <a:off x="0" y="0"/>
-                      <a:ext cx="3580130" cy="2835910"/>
+                      <a:ext cx="3807536" cy="3016044"/>
                     </a:xfrm>
                     <a:prstGeom prst="rect">
                       <a:avLst/>
@@ -243,6 +258,7 @@
           <w:sz w:val="28"/>
           <w:szCs w:val="28"/>
         </w:rPr>
+        <w:lastRenderedPageBreak/>
         <w:t>Calibration with Pitot wind speed</w:t>
       </w:r>
     </w:p>
@@ -285,10 +301,9 @@
           <w:sz w:val="28"/>
           <w:szCs w:val="28"/>
         </w:rPr>
-        <w:lastRenderedPageBreak/>
         <w:drawing>
-          <wp:inline distT="0" distB="0" distL="0" distR="0" wp14:anchorId="45D2FDEC" wp14:editId="57FF20B4">
-            <wp:extent cx="3626485" cy="2655570"/>
+          <wp:inline distT="0" distB="0" distL="0" distR="0" wp14:anchorId="45D2FDEC" wp14:editId="09A1DEE1">
+            <wp:extent cx="3998784" cy="2928194"/>
             <wp:effectExtent l="0" t="0" r="0" b="0"/>
             <wp:docPr id="3" name="Picture 3"/>
             <wp:cNvGraphicFramePr>
@@ -319,7 +334,7 @@
                   <pic:spPr bwMode="auto">
                     <a:xfrm>
                       <a:off x="0" y="0"/>
-                      <a:ext cx="3626485" cy="2655570"/>
+                      <a:ext cx="4007776" cy="2934778"/>
                     </a:xfrm>
                     <a:prstGeom prst="rect">
                       <a:avLst/>
@@ -343,8 +358,8 @@
           <w:szCs w:val="28"/>
         </w:rPr>
         <w:drawing>
-          <wp:inline distT="0" distB="0" distL="0" distR="0" wp14:anchorId="78E0EA32" wp14:editId="51265D32">
-            <wp:extent cx="3703955" cy="2655570"/>
+          <wp:inline distT="0" distB="0" distL="0" distR="0" wp14:anchorId="78E0EA32" wp14:editId="4C95B69F">
+            <wp:extent cx="4006446" cy="2872443"/>
             <wp:effectExtent l="0" t="0" r="0" b="0"/>
             <wp:docPr id="4" name="Picture 4"/>
             <wp:cNvGraphicFramePr>
@@ -375,7 +390,7 @@
                   <pic:spPr bwMode="auto">
                     <a:xfrm>
                       <a:off x="0" y="0"/>
-                      <a:ext cx="3703955" cy="2655570"/>
+                      <a:ext cx="4021611" cy="2883315"/>
                     </a:xfrm>
                     <a:prstGeom prst="rect">
                       <a:avLst/>
@@ -440,31 +455,7 @@
               <w:sz w:val="28"/>
               <w:szCs w:val="28"/>
             </w:rPr>
-            <m:t xml:space="preserve">Kestrel </m:t>
-          </m:r>
-          <m:r>
-            <w:rPr>
-              <w:rFonts w:ascii="Cambria Math" w:hAnsi="Cambria Math" w:cs="Times New Roman"/>
-              <w:sz w:val="28"/>
-              <w:szCs w:val="28"/>
-            </w:rPr>
-            <m:t>wind speed=0.246</m:t>
-          </m:r>
-          <m:r>
-            <w:rPr>
-              <w:rFonts w:ascii="Cambria Math" w:hAnsi="Cambria Math" w:cs="Times New Roman"/>
-              <w:sz w:val="28"/>
-              <w:szCs w:val="28"/>
-            </w:rPr>
-            <m:t>*Pitot Wind Speed</m:t>
-          </m:r>
-          <m:r>
-            <w:rPr>
-              <w:rFonts w:ascii="Cambria Math" w:hAnsi="Cambria Math" w:cs="Times New Roman"/>
-              <w:sz w:val="28"/>
-              <w:szCs w:val="28"/>
-            </w:rPr>
-            <m:t>+3.8252</m:t>
+            <m:t>Kestrel wind speed=0.246*Pitot Wind Speed+3.8252</m:t>
           </m:r>
         </m:oMath>
       </m:oMathPara>
@@ -570,6 +561,7 @@
           <w:sz w:val="28"/>
           <w:szCs w:val="28"/>
         </w:rPr>
+        <w:lastRenderedPageBreak/>
         <w:t>Transfer equation for test 2:</w:t>
       </w:r>
     </w:p>
@@ -612,23 +604,7 @@
           <w:sz w:val="28"/>
           <w:szCs w:val="28"/>
         </w:rPr>
-        <w:t xml:space="preserve">Calibration equation for test </w:t>
-      </w:r>
-      <w:r>
-        <w:rPr>
-          <w:rFonts w:ascii="Times New Roman" w:hAnsi="Times New Roman" w:cs="Times New Roman"/>
-          <w:sz w:val="28"/>
-          <w:szCs w:val="28"/>
-        </w:rPr>
-        <w:t>2</w:t>
-      </w:r>
-      <w:r>
-        <w:rPr>
-          <w:rFonts w:ascii="Times New Roman" w:hAnsi="Times New Roman" w:cs="Times New Roman"/>
-          <w:sz w:val="28"/>
-          <w:szCs w:val="28"/>
-        </w:rPr>
-        <w:t>:</w:t>
+        <w:t>Calibration equation for test 2:</w:t>
       </w:r>
     </w:p>
     <w:p>
@@ -965,6 +941,7 @@
           <w:sz w:val="28"/>
           <w:szCs w:val="28"/>
         </w:rPr>
+        <w:lastRenderedPageBreak/>
         <w:t>Transfer equation for test 2:</w:t>
       </w:r>
     </w:p>
@@ -986,47 +963,7 @@
               <w:sz w:val="28"/>
               <w:szCs w:val="28"/>
             </w:rPr>
-            <m:t>S</m:t>
-          </m:r>
-          <m:r>
-            <w:rPr>
-              <w:rFonts w:ascii="Cambria Math" w:hAnsi="Cambria Math" w:cs="Times New Roman"/>
-              <w:sz w:val="28"/>
-              <w:szCs w:val="28"/>
-            </w:rPr>
-            <m:t>onic Wind Speed=0.</m:t>
-          </m:r>
-          <m:r>
-            <w:rPr>
-              <w:rFonts w:ascii="Cambria Math" w:hAnsi="Cambria Math" w:cs="Times New Roman"/>
-              <w:sz w:val="28"/>
-              <w:szCs w:val="28"/>
-            </w:rPr>
-            <m:t>8206</m:t>
-          </m:r>
-          <m:r>
-            <w:rPr>
-              <w:rFonts w:ascii="Cambria Math" w:hAnsi="Cambria Math" w:cs="Times New Roman"/>
-              <w:sz w:val="28"/>
-              <w:szCs w:val="28"/>
-            </w:rPr>
-            <m:t>*Pitot Wind Speed+0.</m:t>
-          </m:r>
-          <m:r>
-            <w:rPr>
-              <w:rFonts w:ascii="Cambria Math" w:hAnsi="Cambria Math" w:cs="Times New Roman"/>
-              <w:sz w:val="28"/>
-              <w:szCs w:val="28"/>
-            </w:rPr>
-            <m:t>25</m:t>
-          </m:r>
-          <m:r>
-            <w:rPr>
-              <w:rFonts w:ascii="Cambria Math" w:hAnsi="Cambria Math" w:cs="Times New Roman"/>
-              <w:sz w:val="28"/>
-              <w:szCs w:val="28"/>
-            </w:rPr>
-            <m:t>3</m:t>
+            <m:t>Sonic Wind Speed=0.8206*Pitot Wind Speed+0.253</m:t>
           </m:r>
         </m:oMath>
       </m:oMathPara>
@@ -1102,7 +1039,6 @@
           <w:sz w:val="28"/>
           <w:szCs w:val="28"/>
         </w:rPr>
-        <w:lastRenderedPageBreak/>
         <w:t>Averaging all the data:</w:t>
       </w:r>
       <w:r>
@@ -1617,47 +1553,8 @@
           <w:sz w:val="28"/>
           <w:szCs w:val="28"/>
         </w:rPr>
-        <w:t>Sample code for steps (</w:t>
-      </w:r>
-      <w:r>
-        <w:rPr>
-          <w:rFonts w:ascii="Times New Roman" w:hAnsi="Times New Roman" w:cs="Times New Roman"/>
-          <w:sz w:val="28"/>
-          <w:szCs w:val="28"/>
-        </w:rPr>
-        <w:t>3</w:t>
-      </w:r>
-      <w:r>
-        <w:rPr>
-          <w:rFonts w:ascii="Times New Roman" w:hAnsi="Times New Roman" w:cs="Times New Roman"/>
-          <w:sz w:val="28"/>
-          <w:szCs w:val="28"/>
-        </w:rPr>
-        <w:t>) and (</w:t>
-      </w:r>
-      <w:r>
-        <w:rPr>
-          <w:rFonts w:ascii="Times New Roman" w:hAnsi="Times New Roman" w:cs="Times New Roman"/>
-          <w:sz w:val="28"/>
-          <w:szCs w:val="28"/>
-        </w:rPr>
-        <w:t>4</w:t>
-      </w:r>
-      <w:r>
-        <w:rPr>
-          <w:rFonts w:ascii="Times New Roman" w:hAnsi="Times New Roman" w:cs="Times New Roman"/>
-          <w:sz w:val="28"/>
-          <w:szCs w:val="28"/>
-        </w:rPr>
-        <w:t>) with the sonic data</w:t>
-      </w:r>
-      <w:r>
-        <w:rPr>
-          <w:rFonts w:ascii="Times New Roman" w:hAnsi="Times New Roman" w:cs="Times New Roman"/>
-          <w:sz w:val="28"/>
-          <w:szCs w:val="28"/>
-        </w:rPr>
-        <w:t xml:space="preserve"> (Test 2)</w:t>
+        <w:lastRenderedPageBreak/>
+        <w:t>Sample code for steps (3) and (4) with the sonic data (Test 2)</w:t>
       </w:r>
     </w:p>
     <w:p>
@@ -1725,7 +1622,6 @@
           <w:sz w:val="28"/>
           <w:szCs w:val="28"/>
         </w:rPr>
-        <w:lastRenderedPageBreak/>
         <w:t>Lines 15 and 16</w:t>
       </w:r>
       <w:r>
@@ -2012,15 +1908,7 @@
           <w:sz w:val="28"/>
           <w:szCs w:val="28"/>
         </w:rPr>
-        <w:t>Average Bias</w:t>
-      </w:r>
-      <w:r>
-        <w:rPr>
-          <w:rFonts w:ascii="Times New Roman" w:hAnsi="Times New Roman" w:cs="Times New Roman"/>
-          <w:sz w:val="28"/>
-          <w:szCs w:val="28"/>
-        </w:rPr>
-        <w:t xml:space="preserve"> </w:t>
+        <w:t xml:space="preserve">Average Bias </w:t>
       </w:r>
       <w:r>
         <w:rPr>
@@ -2085,15 +1973,7 @@
           <w:sz w:val="28"/>
           <w:szCs w:val="28"/>
         </w:rPr>
-        <w:t>Average Bias</w:t>
-      </w:r>
-      <w:r>
-        <w:rPr>
-          <w:rFonts w:ascii="Times New Roman" w:hAnsi="Times New Roman" w:cs="Times New Roman"/>
-          <w:sz w:val="28"/>
-          <w:szCs w:val="28"/>
-        </w:rPr>
-        <w:t xml:space="preserve"> </w:t>
+        <w:t xml:space="preserve">Average Bias </w:t>
       </w:r>
       <w:r>
         <w:rPr>
@@ -2169,19 +2049,89 @@
         </w:numPr>
         <w:rPr>
           <w:rFonts w:ascii="Times New Roman" w:hAnsi="Times New Roman" w:cs="Times New Roman"/>
-          <w:color w:val="FF0000"/>
-          <w:sz w:val="28"/>
-          <w:szCs w:val="28"/>
-        </w:rPr>
-      </w:pPr>
-      <w:r>
-        <w:rPr>
-          <w:rFonts w:ascii="Times New Roman" w:hAnsi="Times New Roman" w:cs="Times New Roman"/>
-          <w:color w:val="FF0000"/>
-          <w:sz w:val="28"/>
-          <w:szCs w:val="28"/>
-        </w:rPr>
-        <w:t>______</w:t>
+          <w:sz w:val="28"/>
+          <w:szCs w:val="28"/>
+        </w:rPr>
+      </w:pPr>
+      <w:r>
+        <w:rPr>
+          <w:rFonts w:ascii="Times New Roman" w:hAnsi="Times New Roman" w:cs="Times New Roman"/>
+          <w:sz w:val="28"/>
+          <w:szCs w:val="28"/>
+        </w:rPr>
+        <w:t xml:space="preserve">It is hard to measure the dynamic </w:t>
+      </w:r>
+      <w:r>
+        <w:rPr>
+          <w:rFonts w:ascii="Times New Roman" w:hAnsi="Times New Roman" w:cs="Times New Roman"/>
+          <w:sz w:val="28"/>
+          <w:szCs w:val="28"/>
+        </w:rPr>
+        <w:t>performance</w:t>
+      </w:r>
+      <w:r>
+        <w:rPr>
+          <w:rFonts w:ascii="Times New Roman" w:hAnsi="Times New Roman" w:cs="Times New Roman"/>
+          <w:sz w:val="28"/>
+          <w:szCs w:val="28"/>
+        </w:rPr>
+        <w:t xml:space="preserve"> of the </w:t>
+      </w:r>
+      <w:r>
+        <w:rPr>
+          <w:rFonts w:ascii="Times New Roman" w:hAnsi="Times New Roman" w:cs="Times New Roman"/>
+          <w:sz w:val="28"/>
+          <w:szCs w:val="28"/>
+        </w:rPr>
+        <w:t>S</w:t>
+      </w:r>
+      <w:r>
+        <w:rPr>
+          <w:rFonts w:ascii="Times New Roman" w:hAnsi="Times New Roman" w:cs="Times New Roman"/>
+          <w:sz w:val="28"/>
+          <w:szCs w:val="28"/>
+        </w:rPr>
+        <w:t xml:space="preserve">onic because </w:t>
+      </w:r>
+      <w:r>
+        <w:rPr>
+          <w:rFonts w:ascii="Times New Roman" w:hAnsi="Times New Roman" w:cs="Times New Roman"/>
+          <w:sz w:val="28"/>
+          <w:szCs w:val="28"/>
+        </w:rPr>
+        <w:t>it has a</w:t>
+      </w:r>
+      <w:r>
+        <w:rPr>
+          <w:rFonts w:ascii="Times New Roman" w:hAnsi="Times New Roman" w:cs="Times New Roman"/>
+          <w:sz w:val="28"/>
+          <w:szCs w:val="28"/>
+        </w:rPr>
+        <w:t xml:space="preserve"> very fast response and the </w:t>
+      </w:r>
+      <w:r>
+        <w:rPr>
+          <w:rFonts w:ascii="Times New Roman" w:hAnsi="Times New Roman" w:cs="Times New Roman"/>
+          <w:sz w:val="28"/>
+          <w:szCs w:val="28"/>
+        </w:rPr>
+        <w:t xml:space="preserve">sampling interval is likely bigger than the actual response. </w:t>
+      </w:r>
+      <w:r>
+        <w:rPr>
+          <w:rFonts w:ascii="Times New Roman" w:hAnsi="Times New Roman" w:cs="Times New Roman"/>
+          <w:sz w:val="28"/>
+          <w:szCs w:val="28"/>
+        </w:rPr>
+        <w:t xml:space="preserve">The Kestrel however has a propeller that has a dynamic response </w:t>
+      </w:r>
+      <w:r>
+        <w:rPr>
+          <w:rFonts w:ascii="Times New Roman" w:hAnsi="Times New Roman" w:cs="Times New Roman"/>
+          <w:sz w:val="28"/>
+          <w:szCs w:val="28"/>
+        </w:rPr>
+        <w:t xml:space="preserve">which is relatively easier to measure. </w:t>
       </w:r>
     </w:p>
     <w:p>
@@ -2193,19 +2143,33 @@
         </w:numPr>
         <w:rPr>
           <w:rFonts w:ascii="Times New Roman" w:hAnsi="Times New Roman" w:cs="Times New Roman"/>
-          <w:color w:val="FF0000"/>
-          <w:sz w:val="28"/>
-          <w:szCs w:val="28"/>
-        </w:rPr>
-      </w:pPr>
-      <w:r>
-        <w:rPr>
-          <w:rFonts w:ascii="Times New Roman" w:hAnsi="Times New Roman" w:cs="Times New Roman"/>
-          <w:color w:val="FF0000"/>
-          <w:sz w:val="28"/>
-          <w:szCs w:val="28"/>
-        </w:rPr>
-        <w:t>______</w:t>
+          <w:sz w:val="28"/>
+          <w:szCs w:val="28"/>
+        </w:rPr>
+      </w:pPr>
+      <w:r>
+        <w:rPr>
+          <w:rFonts w:ascii="Times New Roman" w:hAnsi="Times New Roman" w:cs="Times New Roman"/>
+          <w:sz w:val="28"/>
+          <w:szCs w:val="28"/>
+        </w:rPr>
+        <w:t xml:space="preserve">Assuming the instruments were placed inside the tunnel in 2015, this would make the experiment a full calibration since it had a reference instrument (pitot), a wind tunnel set up to restrict air flow and ensure </w:t>
+      </w:r>
+      <w:r>
+        <w:rPr>
+          <w:rFonts w:ascii="Times New Roman" w:hAnsi="Times New Roman" w:cs="Times New Roman"/>
+          <w:sz w:val="28"/>
+          <w:szCs w:val="28"/>
+        </w:rPr>
+        <w:t>steady flow that is uniform across the tunnel</w:t>
+      </w:r>
+      <w:r>
+        <w:rPr>
+          <w:rFonts w:ascii="Times New Roman" w:hAnsi="Times New Roman" w:cs="Times New Roman"/>
+          <w:sz w:val="28"/>
+          <w:szCs w:val="28"/>
+        </w:rPr>
+        <w:t>.</w:t>
       </w:r>
     </w:p>
     <w:p>
@@ -2227,6 +2191,7 @@
           <w:sz w:val="28"/>
           <w:szCs w:val="28"/>
         </w:rPr>
+        <w:lastRenderedPageBreak/>
         <w:t>Considering an amplification factor of 5 on the barometer measurements, the following equation was used to calculate the windspeed:</w:t>
       </w:r>
     </w:p>
@@ -2326,7 +2291,6 @@
           <w:sz w:val="28"/>
           <w:szCs w:val="28"/>
         </w:rPr>
-        <w:lastRenderedPageBreak/>
         <w:drawing>
           <wp:inline distT="0" distB="0" distL="0" distR="0" wp14:anchorId="0A181378" wp14:editId="6343EE42">
             <wp:extent cx="4286624" cy="2944678"/>
@@ -2392,39 +2356,68 @@
         <w:pStyle w:val="ListParagraph"/>
         <w:rPr>
           <w:rFonts w:ascii="Times New Roman" w:hAnsi="Times New Roman" w:cs="Times New Roman"/>
-          <w:color w:val="FF0000"/>
-          <w:sz w:val="28"/>
-          <w:szCs w:val="28"/>
-        </w:rPr>
-      </w:pPr>
-      <w:r>
-        <w:rPr>
-          <w:rFonts w:ascii="Times New Roman" w:hAnsi="Times New Roman" w:cs="Times New Roman"/>
-          <w:color w:val="FF0000"/>
+          <w:sz w:val="28"/>
+          <w:szCs w:val="28"/>
+        </w:rPr>
+      </w:pPr>
+      <w:r>
+        <w:rPr>
+          <w:rFonts w:ascii="Times New Roman" w:hAnsi="Times New Roman" w:cs="Times New Roman"/>
           <w:sz w:val="28"/>
           <w:szCs w:val="28"/>
         </w:rPr>
         <w:t>These results differ from those found in the spreadsheet because</w:t>
       </w:r>
-    </w:p>
-    <w:p>
-      <w:pPr>
-        <w:rPr>
-          <w:rFonts w:ascii="Times New Roman" w:hAnsi="Times New Roman" w:cs="Times New Roman"/>
-          <w:sz w:val="28"/>
-          <w:szCs w:val="28"/>
-          <w:u w:val="single"/>
-        </w:rPr>
-      </w:pPr>
-      <w:r>
-        <w:rPr>
-          <w:rFonts w:ascii="Times New Roman" w:hAnsi="Times New Roman" w:cs="Times New Roman"/>
-          <w:sz w:val="28"/>
-          <w:szCs w:val="28"/>
-          <w:u w:val="single"/>
+      <w:r>
+        <w:rPr>
+          <w:rFonts w:ascii="Times New Roman" w:hAnsi="Times New Roman" w:cs="Times New Roman"/>
+          <w:sz w:val="28"/>
+          <w:szCs w:val="28"/>
+        </w:rPr>
+        <w:t xml:space="preserve"> air density would also depend on factors such as humidity and temperature which are not corrected for in the predicted data.</w:t>
+      </w:r>
+    </w:p>
+    <w:p>
+      <w:pPr>
+        <w:pStyle w:val="ListParagraph"/>
+        <w:rPr>
+          <w:rFonts w:ascii="Times New Roman" w:hAnsi="Times New Roman" w:cs="Times New Roman"/>
+          <w:sz w:val="28"/>
+          <w:szCs w:val="28"/>
+        </w:rPr>
+      </w:pPr>
+    </w:p>
+    <w:p>
+      <w:pPr>
+        <w:rPr>
+          <w:rFonts w:ascii="Times New Roman" w:hAnsi="Times New Roman" w:cs="Times New Roman"/>
+          <w:b/>
+          <w:bCs/>
+          <w:sz w:val="28"/>
+          <w:szCs w:val="28"/>
+        </w:rPr>
+      </w:pPr>
+      <w:r>
+        <w:rPr>
+          <w:rFonts w:ascii="Times New Roman" w:hAnsi="Times New Roman" w:cs="Times New Roman"/>
+          <w:b/>
+          <w:bCs/>
+          <w:sz w:val="28"/>
+          <w:szCs w:val="28"/>
         </w:rPr>
         <w:t>Part 2:</w:t>
       </w:r>
+    </w:p>
+    <w:p>
+      <w:pPr>
+        <w:rPr>
+          <w:rFonts w:ascii="Times New Roman" w:hAnsi="Times New Roman" w:cs="Times New Roman"/>
+          <w:b/>
+          <w:bCs/>
+          <w:sz w:val="28"/>
+          <w:szCs w:val="28"/>
+        </w:rPr>
+      </w:pPr>
     </w:p>
     <w:p>
       <w:pPr>
@@ -2555,6 +2548,7 @@
           <w:sz w:val="28"/>
           <w:szCs w:val="28"/>
         </w:rPr>
+        <w:lastRenderedPageBreak/>
         <mc:AlternateContent>
           <mc:Choice Requires="wpg">
             <w:drawing>
@@ -2817,6 +2811,7 @@
           <w:sz w:val="28"/>
           <w:szCs w:val="28"/>
         </w:rPr>
+        <w:lastRenderedPageBreak/>
         <w:drawing>
           <wp:inline distT="0" distB="0" distL="0" distR="0" wp14:anchorId="736C8C5B" wp14:editId="26517CB7">
             <wp:extent cx="2981325" cy="1900555"/>
@@ -3091,7 +3086,6 @@
           <w:sz w:val="28"/>
           <w:szCs w:val="28"/>
         </w:rPr>
-        <w:lastRenderedPageBreak/>
         <w:drawing>
           <wp:inline distT="0" distB="0" distL="0" distR="0" wp14:anchorId="76F02CAA" wp14:editId="0C122A07">
             <wp:extent cx="4307840" cy="871855"/>
@@ -3192,6 +3186,7 @@
           <w:sz w:val="28"/>
           <w:szCs w:val="28"/>
         </w:rPr>
+        <w:lastRenderedPageBreak/>
         <w:drawing>
           <wp:anchor distT="0" distB="0" distL="114300" distR="114300" simplePos="0" relativeHeight="251665408" behindDoc="0" locked="0" layoutInCell="1" allowOverlap="1" wp14:anchorId="77FAF89B" wp14:editId="23AFFCBF">
             <wp:simplePos x="0" y="0"/>
@@ -3408,7 +3403,6 @@
           <w:sz w:val="28"/>
           <w:szCs w:val="28"/>
         </w:rPr>
-        <w:lastRenderedPageBreak/>
         <w:t xml:space="preserve">The output list shows the areas sorted from lowest difference to largest difference. Here the index refers to the row index (which is analogous to the timestep), the </w:t>
       </w:r>
       <w:proofErr w:type="spellStart"/>
@@ -3468,6 +3462,7 @@
           <w:sz w:val="28"/>
           <w:szCs w:val="28"/>
         </w:rPr>
+        <w:lastRenderedPageBreak/>
         <w:t xml:space="preserve"> The times were </w:t>
       </w:r>
       <w:r>
@@ -3821,7 +3816,6 @@
           <w:sz w:val="28"/>
           <w:szCs w:val="28"/>
         </w:rPr>
-        <w:lastRenderedPageBreak/>
         <w:t>Low to Off:</w:t>
       </w:r>
     </w:p>
@@ -3955,27 +3949,6 @@
     </w:p>
     <w:p>
       <w:pPr>
-        <w:ind w:left="360"/>
-        <w:rPr>
-          <w:rFonts w:ascii="Times New Roman" w:hAnsi="Times New Roman" w:cs="Times New Roman"/>
-          <w:sz w:val="28"/>
-          <w:szCs w:val="28"/>
-        </w:rPr>
-      </w:pPr>
-    </w:p>
-    <w:p>
-      <w:pPr>
-        <w:pStyle w:val="ListParagraph"/>
-        <w:ind w:left="1080"/>
-        <w:rPr>
-          <w:rFonts w:ascii="Times New Roman" w:hAnsi="Times New Roman" w:cs="Times New Roman"/>
-          <w:sz w:val="28"/>
-          <w:szCs w:val="28"/>
-        </w:rPr>
-      </w:pPr>
-    </w:p>
-    <w:p>
-      <w:pPr>
         <w:pStyle w:val="ListParagraph"/>
         <w:numPr>
           <w:ilvl w:val="0"/>
@@ -3993,8 +3966,45 @@
           <w:sz w:val="28"/>
           <w:szCs w:val="28"/>
         </w:rPr>
-        <w:t>_____</w:t>
-      </w:r>
+        <w:lastRenderedPageBreak/>
+        <w:t xml:space="preserve">The kestrel contains some level of hysteresis due to which even after stopping the air flow the propeller will keep spinning and therefore recording before it comes to the stop. The same is true for the beginning when the propeller initially at rest needs to start recording. To overcome </w:t>
+      </w:r>
+      <w:proofErr w:type="gramStart"/>
+      <w:r>
+        <w:rPr>
+          <w:rFonts w:ascii="Times New Roman" w:hAnsi="Times New Roman" w:cs="Times New Roman"/>
+          <w:sz w:val="28"/>
+          <w:szCs w:val="28"/>
+        </w:rPr>
+        <w:t>it’s</w:t>
+      </w:r>
+      <w:proofErr w:type="gramEnd"/>
+      <w:r>
+        <w:rPr>
+          <w:rFonts w:ascii="Times New Roman" w:hAnsi="Times New Roman" w:cs="Times New Roman"/>
+          <w:sz w:val="28"/>
+          <w:szCs w:val="28"/>
+        </w:rPr>
+        <w:t xml:space="preserve"> initial state at rest has some time lag due to which the time constants differ. </w:t>
+      </w:r>
+      <w:r>
+        <w:rPr>
+          <w:rFonts w:ascii="Times New Roman" w:hAnsi="Times New Roman" w:cs="Times New Roman"/>
+          <w:sz w:val="28"/>
+          <w:szCs w:val="28"/>
+        </w:rPr>
+        <w:t xml:space="preserve">As for the Sonic the time constant differ due to eddies and turbulence generated by the fan when it first starts. The response time in the beginning is greater (as also observed in a wind vane) at the start because the initial wind gust is far more turbulent than when the fan is turned off. </w:t>
+      </w:r>
+    </w:p>
+    <w:p>
+      <w:pPr>
+        <w:pStyle w:val="ListParagraph"/>
+        <w:rPr>
+          <w:rFonts w:ascii="Times New Roman" w:hAnsi="Times New Roman" w:cs="Times New Roman"/>
+          <w:sz w:val="28"/>
+          <w:szCs w:val="28"/>
+        </w:rPr>
+      </w:pPr>
     </w:p>
     <w:p>
       <w:pPr>
@@ -4015,7 +4025,15 @@
           <w:sz w:val="28"/>
           <w:szCs w:val="28"/>
         </w:rPr>
-        <w:t>_______</w:t>
+        <w:t xml:space="preserve">I think the Sonic is more accurate because it depends on the speed of sound and </w:t>
+      </w:r>
+      <w:r>
+        <w:rPr>
+          <w:rFonts w:ascii="Times New Roman" w:hAnsi="Times New Roman" w:cs="Times New Roman"/>
+          <w:sz w:val="28"/>
+          <w:szCs w:val="28"/>
+        </w:rPr>
+        <w:t xml:space="preserve">calculates wind from all the 3 directions. </w:t>
       </w:r>
     </w:p>
     <w:p>
@@ -4037,7 +4055,97 @@
           <w:sz w:val="28"/>
           <w:szCs w:val="28"/>
         </w:rPr>
-        <w:t>_____</w:t>
+        <w:t xml:space="preserve">I think the Kestrel has higher resolution since it can be used to measure wind further out. </w:t>
+      </w:r>
+      <w:proofErr w:type="gramStart"/>
+      <w:r>
+        <w:rPr>
+          <w:rFonts w:ascii="Times New Roman" w:hAnsi="Times New Roman" w:cs="Times New Roman"/>
+          <w:sz w:val="28"/>
+          <w:szCs w:val="28"/>
+        </w:rPr>
+        <w:t>Additionally</w:t>
+      </w:r>
+      <w:proofErr w:type="gramEnd"/>
+      <w:r>
+        <w:rPr>
+          <w:rFonts w:ascii="Times New Roman" w:hAnsi="Times New Roman" w:cs="Times New Roman"/>
+          <w:sz w:val="28"/>
+          <w:szCs w:val="28"/>
+        </w:rPr>
+        <w:t xml:space="preserve"> t</w:t>
+      </w:r>
+      <w:r>
+        <w:rPr>
+          <w:rFonts w:ascii="Times New Roman" w:hAnsi="Times New Roman" w:cs="Times New Roman"/>
+          <w:sz w:val="28"/>
+          <w:szCs w:val="28"/>
+        </w:rPr>
+        <w:t xml:space="preserve">he sonic anemometer has a space resolution limitation </w:t>
+      </w:r>
+      <w:r>
+        <w:rPr>
+          <w:rFonts w:ascii="Times New Roman" w:hAnsi="Times New Roman" w:cs="Times New Roman"/>
+          <w:sz w:val="28"/>
+          <w:szCs w:val="28"/>
+        </w:rPr>
+        <w:t>and</w:t>
+      </w:r>
+      <w:r>
+        <w:rPr>
+          <w:rFonts w:ascii="Times New Roman" w:hAnsi="Times New Roman" w:cs="Times New Roman"/>
+          <w:sz w:val="28"/>
+          <w:szCs w:val="28"/>
+        </w:rPr>
+        <w:t xml:space="preserve"> measures wind speed averaged over the path length </w:t>
+      </w:r>
+      <w:r>
+        <w:rPr>
+          <w:rFonts w:ascii="Times New Roman" w:hAnsi="Times New Roman" w:cs="Times New Roman"/>
+          <w:sz w:val="28"/>
+          <w:szCs w:val="28"/>
+        </w:rPr>
+        <w:t>that</w:t>
+      </w:r>
+      <w:r>
+        <w:rPr>
+          <w:rFonts w:ascii="Times New Roman" w:hAnsi="Times New Roman" w:cs="Times New Roman"/>
+          <w:sz w:val="28"/>
+          <w:szCs w:val="28"/>
+        </w:rPr>
+        <w:t xml:space="preserve"> is much shorter than the equivalent space resolution limit of </w:t>
+      </w:r>
+      <w:r>
+        <w:rPr>
+          <w:rFonts w:ascii="Times New Roman" w:hAnsi="Times New Roman" w:cs="Times New Roman"/>
+          <w:sz w:val="28"/>
+          <w:szCs w:val="28"/>
+        </w:rPr>
+        <w:t xml:space="preserve">a </w:t>
+      </w:r>
+      <w:r>
+        <w:rPr>
+          <w:rFonts w:ascii="Times New Roman" w:hAnsi="Times New Roman" w:cs="Times New Roman"/>
+          <w:sz w:val="28"/>
+          <w:szCs w:val="28"/>
+        </w:rPr>
+        <w:t xml:space="preserve">cup </w:t>
+      </w:r>
+      <w:r>
+        <w:rPr>
+          <w:rFonts w:ascii="Times New Roman" w:hAnsi="Times New Roman" w:cs="Times New Roman"/>
+          <w:sz w:val="28"/>
+          <w:szCs w:val="28"/>
+        </w:rPr>
+        <w:t>or</w:t>
+      </w:r>
+      <w:r>
+        <w:rPr>
+          <w:rFonts w:ascii="Times New Roman" w:hAnsi="Times New Roman" w:cs="Times New Roman"/>
+          <w:sz w:val="28"/>
+          <w:szCs w:val="28"/>
+        </w:rPr>
+        <w:t xml:space="preserve"> propeller anemometer.</w:t>
       </w:r>
     </w:p>
     <w:p>
@@ -4059,7 +4167,15 @@
           <w:sz w:val="28"/>
           <w:szCs w:val="28"/>
         </w:rPr>
-        <w:t>_______</w:t>
+        <w:t xml:space="preserve">This set up does not have the pitot to measure pressure or air density and does not have a wind tunnel. The wind tunnel stabilizes flow to a more steady and uniform flow regime. </w:t>
+      </w:r>
+      <w:r>
+        <w:rPr>
+          <w:rFonts w:ascii="Times New Roman" w:hAnsi="Times New Roman" w:cs="Times New Roman"/>
+          <w:sz w:val="28"/>
+          <w:szCs w:val="28"/>
+        </w:rPr>
+        <w:t>This reduced ambient air flow and turbulence. Because these properties could not be eliminated, a calibration was not done in 2020.</w:t>
       </w:r>
     </w:p>
     <w:p>
@@ -4111,8 +4227,589 @@
           <w:sz w:val="28"/>
           <w:szCs w:val="28"/>
         </w:rPr>
-        <w:t>_________</w:t>
-      </w:r>
+        <w:t>Rearranging equation 8.9 from Harrison, the sonic temperature Ts can be defined as:</w:t>
+      </w:r>
+      <w:r>
+        <w:rPr>
+          <w:rFonts w:ascii="Times New Roman" w:hAnsi="Times New Roman" w:cs="Times New Roman"/>
+          <w:sz w:val="28"/>
+          <w:szCs w:val="28"/>
+        </w:rPr>
+        <w:br/>
+      </w:r>
+      <m:oMathPara>
+        <m:oMathParaPr>
+          <m:jc m:val="left"/>
+        </m:oMathParaPr>
+        <m:oMath>
+          <m:sSub>
+            <m:sSubPr>
+              <m:ctrlPr>
+                <w:rPr>
+                  <w:rFonts w:ascii="Cambria Math" w:hAnsi="Cambria Math" w:cs="Times New Roman"/>
+                  <w:i/>
+                  <w:sz w:val="28"/>
+                  <w:szCs w:val="28"/>
+                </w:rPr>
+              </m:ctrlPr>
+            </m:sSubPr>
+            <m:e>
+              <m:r>
+                <w:rPr>
+                  <w:rFonts w:ascii="Cambria Math" w:hAnsi="Cambria Math" w:cs="Times New Roman"/>
+                  <w:sz w:val="28"/>
+                  <w:szCs w:val="28"/>
+                </w:rPr>
+                <m:t>T</m:t>
+              </m:r>
+            </m:e>
+            <m:sub>
+              <m:r>
+                <w:rPr>
+                  <w:rFonts w:ascii="Cambria Math" w:hAnsi="Cambria Math" w:cs="Times New Roman"/>
+                  <w:sz w:val="28"/>
+                  <w:szCs w:val="28"/>
+                </w:rPr>
+                <m:t>s</m:t>
+              </m:r>
+            </m:sub>
+          </m:sSub>
+          <m:r>
+            <w:rPr>
+              <w:rFonts w:ascii="Cambria Math" w:hAnsi="Cambria Math" w:cs="Times New Roman"/>
+              <w:sz w:val="28"/>
+              <w:szCs w:val="28"/>
+            </w:rPr>
+            <m:t>=</m:t>
+          </m:r>
+          <m:f>
+            <m:fPr>
+              <m:ctrlPr>
+                <w:rPr>
+                  <w:rFonts w:ascii="Cambria Math" w:hAnsi="Cambria Math" w:cs="Times New Roman"/>
+                  <w:i/>
+                  <w:sz w:val="28"/>
+                  <w:szCs w:val="28"/>
+                </w:rPr>
+              </m:ctrlPr>
+            </m:fPr>
+            <m:num>
+              <m:sSubSup>
+                <m:sSubSupPr>
+                  <m:ctrlPr>
+                    <w:rPr>
+                      <w:rFonts w:ascii="Cambria Math" w:hAnsi="Cambria Math" w:cs="Times New Roman"/>
+                      <w:i/>
+                      <w:sz w:val="28"/>
+                      <w:szCs w:val="28"/>
+                    </w:rPr>
+                  </m:ctrlPr>
+                </m:sSubSupPr>
+                <m:e>
+                  <m:r>
+                    <w:rPr>
+                      <w:rFonts w:ascii="Cambria Math" w:hAnsi="Cambria Math" w:cs="Times New Roman"/>
+                      <w:sz w:val="28"/>
+                      <w:szCs w:val="28"/>
+                    </w:rPr>
+                    <m:t>C</m:t>
+                  </m:r>
+                </m:e>
+                <m:sub>
+                  <m:r>
+                    <w:rPr>
+                      <w:rFonts w:ascii="Cambria Math" w:hAnsi="Cambria Math" w:cs="Times New Roman"/>
+                      <w:sz w:val="28"/>
+                      <w:szCs w:val="28"/>
+                    </w:rPr>
+                    <m:t>s</m:t>
+                  </m:r>
+                </m:sub>
+                <m:sup>
+                  <m:r>
+                    <w:rPr>
+                      <w:rFonts w:ascii="Cambria Math" w:hAnsi="Cambria Math" w:cs="Times New Roman"/>
+                      <w:sz w:val="28"/>
+                      <w:szCs w:val="28"/>
+                    </w:rPr>
+                    <m:t>2</m:t>
+                  </m:r>
+                </m:sup>
+              </m:sSubSup>
+              <m:sSub>
+                <m:sSubPr>
+                  <m:ctrlPr>
+                    <w:rPr>
+                      <w:rFonts w:ascii="Cambria Math" w:hAnsi="Cambria Math" w:cs="Times New Roman"/>
+                      <w:i/>
+                      <w:sz w:val="28"/>
+                      <w:szCs w:val="28"/>
+                    </w:rPr>
+                  </m:ctrlPr>
+                </m:sSubPr>
+                <m:e>
+                  <m:r>
+                    <w:rPr>
+                      <w:rFonts w:ascii="Cambria Math" w:hAnsi="Cambria Math" w:cs="Times New Roman"/>
+                      <w:sz w:val="28"/>
+                      <w:szCs w:val="28"/>
+                    </w:rPr>
+                    <m:t>M</m:t>
+                  </m:r>
+                </m:e>
+                <m:sub>
+                  <m:r>
+                    <w:rPr>
+                      <w:rFonts w:ascii="Cambria Math" w:hAnsi="Cambria Math" w:cs="Times New Roman"/>
+                      <w:sz w:val="28"/>
+                      <w:szCs w:val="28"/>
+                    </w:rPr>
+                    <m:t>r</m:t>
+                  </m:r>
+                </m:sub>
+              </m:sSub>
+            </m:num>
+            <m:den>
+              <m:r>
+                <w:rPr>
+                  <w:rFonts w:ascii="Cambria Math" w:hAnsi="Cambria Math" w:cs="Times New Roman"/>
+                  <w:sz w:val="28"/>
+                  <w:szCs w:val="28"/>
+                </w:rPr>
+                <m:t>γ</m:t>
+              </m:r>
+              <m:sSup>
+                <m:sSupPr>
+                  <m:ctrlPr>
+                    <w:rPr>
+                      <w:rFonts w:ascii="Cambria Math" w:hAnsi="Cambria Math" w:cs="Times New Roman"/>
+                      <w:i/>
+                      <w:sz w:val="28"/>
+                      <w:szCs w:val="28"/>
+                    </w:rPr>
+                  </m:ctrlPr>
+                </m:sSupPr>
+                <m:e>
+                  <m:r>
+                    <w:rPr>
+                      <w:rFonts w:ascii="Cambria Math" w:hAnsi="Cambria Math" w:cs="Times New Roman"/>
+                      <w:sz w:val="28"/>
+                      <w:szCs w:val="28"/>
+                    </w:rPr>
+                    <m:t>R</m:t>
+                  </m:r>
+                </m:e>
+                <m:sup>
+                  <m:r>
+                    <w:rPr>
+                      <w:rFonts w:ascii="Cambria Math" w:hAnsi="Cambria Math" w:cs="Times New Roman"/>
+                      <w:sz w:val="28"/>
+                      <w:szCs w:val="28"/>
+                    </w:rPr>
+                    <m:t>*</m:t>
+                  </m:r>
+                </m:sup>
+              </m:sSup>
+            </m:den>
+          </m:f>
+          <m:r>
+            <w:rPr>
+              <w:rFonts w:ascii="Cambria Math" w:hAnsi="Cambria Math" w:cs="Times New Roman"/>
+              <w:sz w:val="28"/>
+              <w:szCs w:val="28"/>
+            </w:rPr>
+            <m:t xml:space="preserve"> ≈ </m:t>
+          </m:r>
+          <m:f>
+            <m:fPr>
+              <m:ctrlPr>
+                <w:rPr>
+                  <w:rFonts w:ascii="Cambria Math" w:hAnsi="Cambria Math" w:cs="Times New Roman"/>
+                  <w:i/>
+                  <w:sz w:val="28"/>
+                  <w:szCs w:val="28"/>
+                </w:rPr>
+              </m:ctrlPr>
+            </m:fPr>
+            <m:num>
+              <m:sSubSup>
+                <m:sSubSupPr>
+                  <m:ctrlPr>
+                    <w:rPr>
+                      <w:rFonts w:ascii="Cambria Math" w:hAnsi="Cambria Math" w:cs="Times New Roman"/>
+                      <w:i/>
+                      <w:sz w:val="28"/>
+                      <w:szCs w:val="28"/>
+                    </w:rPr>
+                  </m:ctrlPr>
+                </m:sSubSupPr>
+                <m:e>
+                  <m:r>
+                    <w:rPr>
+                      <w:rFonts w:ascii="Cambria Math" w:hAnsi="Cambria Math" w:cs="Times New Roman"/>
+                      <w:sz w:val="28"/>
+                      <w:szCs w:val="28"/>
+                    </w:rPr>
+                    <m:t>C</m:t>
+                  </m:r>
+                </m:e>
+                <m:sub>
+                  <m:r>
+                    <w:rPr>
+                      <w:rFonts w:ascii="Cambria Math" w:hAnsi="Cambria Math" w:cs="Times New Roman"/>
+                      <w:sz w:val="28"/>
+                      <w:szCs w:val="28"/>
+                    </w:rPr>
+                    <m:t>s</m:t>
+                  </m:r>
+                </m:sub>
+                <m:sup>
+                  <m:r>
+                    <w:rPr>
+                      <w:rFonts w:ascii="Cambria Math" w:hAnsi="Cambria Math" w:cs="Times New Roman"/>
+                      <w:sz w:val="28"/>
+                      <w:szCs w:val="28"/>
+                    </w:rPr>
+                    <m:t>2</m:t>
+                  </m:r>
+                </m:sup>
+              </m:sSubSup>
+            </m:num>
+            <m:den>
+              <m:r>
+                <w:rPr>
+                  <w:rFonts w:ascii="Cambria Math" w:hAnsi="Cambria Math" w:cs="Times New Roman"/>
+                  <w:sz w:val="28"/>
+                  <w:szCs w:val="28"/>
+                </w:rPr>
+                <m:t>403</m:t>
+              </m:r>
+            </m:den>
+          </m:f>
+          <m:r>
+            <w:rPr>
+              <w:rFonts w:ascii="Cambria Math" w:hAnsi="Cambria Math" w:cs="Times New Roman"/>
+              <w:sz w:val="28"/>
+              <w:szCs w:val="28"/>
+            </w:rPr>
+            <m:t xml:space="preserve"> </m:t>
+          </m:r>
+          <m:r>
+            <w:rPr>
+              <w:rFonts w:ascii="Cambria Math" w:hAnsi="Cambria Math" w:cs="Times New Roman"/>
+              <w:sz w:val="28"/>
+              <w:szCs w:val="28"/>
+            </w:rPr>
+            <w:br/>
+          </m:r>
+        </m:oMath>
+        <m:oMath>
+          <m:r>
+            <w:rPr>
+              <w:rFonts w:ascii="Cambria Math" w:hAnsi="Cambria Math" w:cs="Times New Roman"/>
+              <w:sz w:val="28"/>
+              <w:szCs w:val="28"/>
+            </w:rPr>
+            <m:t xml:space="preserve">where </m:t>
+          </m:r>
+          <m:sSup>
+            <m:sSupPr>
+              <m:ctrlPr>
+                <w:rPr>
+                  <w:rFonts w:ascii="Cambria Math" w:hAnsi="Cambria Math" w:cs="Times New Roman"/>
+                  <w:i/>
+                  <w:sz w:val="28"/>
+                  <w:szCs w:val="28"/>
+                </w:rPr>
+              </m:ctrlPr>
+            </m:sSupPr>
+            <m:e>
+              <m:r>
+                <w:rPr>
+                  <w:rFonts w:ascii="Cambria Math" w:hAnsi="Cambria Math" w:cs="Times New Roman"/>
+                  <w:sz w:val="28"/>
+                  <w:szCs w:val="28"/>
+                </w:rPr>
+                <m:t>R</m:t>
+              </m:r>
+            </m:e>
+            <m:sup>
+              <m:r>
+                <w:rPr>
+                  <w:rFonts w:ascii="Cambria Math" w:hAnsi="Cambria Math" w:cs="Times New Roman"/>
+                  <w:sz w:val="28"/>
+                  <w:szCs w:val="28"/>
+                </w:rPr>
+                <m:t>*</m:t>
+              </m:r>
+            </m:sup>
+          </m:sSup>
+          <m:r>
+            <w:rPr>
+              <w:rFonts w:ascii="Cambria Math" w:hAnsi="Cambria Math" w:cs="Times New Roman"/>
+              <w:sz w:val="28"/>
+              <w:szCs w:val="28"/>
+            </w:rPr>
+            <m:t xml:space="preserve"> is the universal gas constant,</m:t>
+          </m:r>
+          <m:r>
+            <w:rPr>
+              <w:rFonts w:ascii="Cambria Math" w:hAnsi="Cambria Math" w:cs="Times New Roman"/>
+              <w:sz w:val="28"/>
+              <w:szCs w:val="28"/>
+            </w:rPr>
+            <w:br/>
+          </m:r>
+        </m:oMath>
+        <m:oMath>
+          <m:r>
+            <w:rPr>
+              <w:rFonts w:ascii="Cambria Math" w:hAnsi="Cambria Math" w:cs="Times New Roman"/>
+              <w:sz w:val="28"/>
+              <w:szCs w:val="28"/>
+            </w:rPr>
+            <m:t xml:space="preserve"> </m:t>
+          </m:r>
+          <m:sSub>
+            <m:sSubPr>
+              <m:ctrlPr>
+                <w:rPr>
+                  <w:rFonts w:ascii="Cambria Math" w:hAnsi="Cambria Math" w:cs="Times New Roman"/>
+                  <w:i/>
+                  <w:sz w:val="28"/>
+                  <w:szCs w:val="28"/>
+                </w:rPr>
+              </m:ctrlPr>
+            </m:sSubPr>
+            <m:e>
+              <m:r>
+                <w:rPr>
+                  <w:rFonts w:ascii="Cambria Math" w:hAnsi="Cambria Math" w:cs="Times New Roman"/>
+                  <w:sz w:val="28"/>
+                  <w:szCs w:val="28"/>
+                </w:rPr>
+                <m:t>M</m:t>
+              </m:r>
+            </m:e>
+            <m:sub>
+              <m:r>
+                <w:rPr>
+                  <w:rFonts w:ascii="Cambria Math" w:hAnsi="Cambria Math" w:cs="Times New Roman"/>
+                  <w:sz w:val="28"/>
+                  <w:szCs w:val="28"/>
+                </w:rPr>
+                <m:t>r</m:t>
+              </m:r>
+            </m:sub>
+          </m:sSub>
+          <m:r>
+            <w:rPr>
+              <w:rFonts w:ascii="Cambria Math" w:hAnsi="Cambria Math" w:cs="Times New Roman"/>
+              <w:sz w:val="28"/>
+              <w:szCs w:val="28"/>
+            </w:rPr>
+            <m:t xml:space="preserve"> is the relative molecular mass of air,</m:t>
+          </m:r>
+          <m:r>
+            <w:rPr>
+              <w:rFonts w:ascii="Cambria Math" w:hAnsi="Cambria Math" w:cs="Times New Roman"/>
+              <w:sz w:val="28"/>
+              <w:szCs w:val="28"/>
+            </w:rPr>
+            <w:br/>
+          </m:r>
+        </m:oMath>
+        <m:oMath>
+          <m:r>
+            <w:rPr>
+              <w:rFonts w:ascii="Cambria Math" w:hAnsi="Cambria Math" w:cs="Times New Roman"/>
+              <w:sz w:val="28"/>
+              <w:szCs w:val="28"/>
+            </w:rPr>
+            <m:t xml:space="preserve"> and γ is the the ratio</m:t>
+          </m:r>
+          <m:r>
+            <w:rPr>
+              <w:rFonts w:ascii="Cambria Math" w:hAnsi="Cambria Math" w:cs="Times New Roman"/>
+              <w:sz w:val="28"/>
+              <w:szCs w:val="28"/>
+            </w:rPr>
+            <m:t xml:space="preserve"> </m:t>
+          </m:r>
+          <m:r>
+            <w:rPr>
+              <w:rFonts w:ascii="Cambria Math" w:hAnsi="Cambria Math" w:cs="Times New Roman"/>
+              <w:sz w:val="28"/>
+              <w:szCs w:val="28"/>
+            </w:rPr>
+            <m:t>of</m:t>
+          </m:r>
+          <m:r>
+            <w:rPr>
+              <w:rFonts w:ascii="Cambria Math" w:hAnsi="Cambria Math" w:cs="Times New Roman"/>
+              <w:sz w:val="28"/>
+              <w:szCs w:val="28"/>
+            </w:rPr>
+            <m:t xml:space="preserve"> </m:t>
+          </m:r>
+          <m:r>
+            <w:rPr>
+              <w:rFonts w:ascii="Cambria Math" w:hAnsi="Cambria Math" w:cs="Times New Roman"/>
+              <w:sz w:val="28"/>
+              <w:szCs w:val="28"/>
+            </w:rPr>
+            <m:t>the</m:t>
+          </m:r>
+          <m:r>
+            <w:rPr>
+              <w:rFonts w:ascii="Cambria Math" w:hAnsi="Cambria Math" w:cs="Times New Roman"/>
+              <w:sz w:val="28"/>
+              <w:szCs w:val="28"/>
+            </w:rPr>
+            <m:t xml:space="preserve"> </m:t>
+          </m:r>
+          <m:r>
+            <w:rPr>
+              <w:rFonts w:ascii="Cambria Math" w:hAnsi="Cambria Math" w:cs="Times New Roman"/>
+              <w:sz w:val="28"/>
+              <w:szCs w:val="28"/>
+            </w:rPr>
+            <m:t>specific</m:t>
+          </m:r>
+          <m:r>
+            <w:rPr>
+              <w:rFonts w:ascii="Cambria Math" w:hAnsi="Cambria Math" w:cs="Times New Roman"/>
+              <w:sz w:val="28"/>
+              <w:szCs w:val="28"/>
+            </w:rPr>
+            <m:t xml:space="preserve"> </m:t>
+          </m:r>
+          <m:r>
+            <w:rPr>
+              <w:rFonts w:ascii="Cambria Math" w:hAnsi="Cambria Math" w:cs="Times New Roman"/>
+              <w:sz w:val="28"/>
+              <w:szCs w:val="28"/>
+            </w:rPr>
+            <m:t>heat</m:t>
+          </m:r>
+          <m:r>
+            <w:rPr>
+              <w:rFonts w:ascii="Cambria Math" w:hAnsi="Cambria Math" w:cs="Times New Roman"/>
+              <w:sz w:val="28"/>
+              <w:szCs w:val="28"/>
+            </w:rPr>
+            <m:t xml:space="preserve"> </m:t>
+          </m:r>
+          <m:r>
+            <w:rPr>
+              <w:rFonts w:ascii="Cambria Math" w:hAnsi="Cambria Math" w:cs="Times New Roman"/>
+              <w:sz w:val="28"/>
+              <w:szCs w:val="28"/>
+            </w:rPr>
+            <m:t>capacities</m:t>
+          </m:r>
+          <m:r>
+            <w:rPr>
+              <w:rFonts w:ascii="Cambria Math" w:hAnsi="Cambria Math" w:cs="Times New Roman"/>
+              <w:sz w:val="28"/>
+              <w:szCs w:val="28"/>
+            </w:rPr>
+            <w:br/>
+          </m:r>
+        </m:oMath>
+        <m:oMath>
+          <m:r>
+            <w:rPr>
+              <w:rFonts w:ascii="Cambria Math" w:hAnsi="Cambria Math" w:cs="Times New Roman"/>
+              <w:sz w:val="28"/>
+              <w:szCs w:val="28"/>
+            </w:rPr>
+            <m:t xml:space="preserve"> </m:t>
+          </m:r>
+          <m:r>
+            <w:rPr>
+              <w:rFonts w:ascii="Cambria Math" w:hAnsi="Cambria Math" w:cs="Times New Roman"/>
+              <w:sz w:val="28"/>
+              <w:szCs w:val="28"/>
+            </w:rPr>
+            <m:t>of</m:t>
+          </m:r>
+          <m:r>
+            <w:rPr>
+              <w:rFonts w:ascii="Cambria Math" w:hAnsi="Cambria Math" w:cs="Times New Roman"/>
+              <w:sz w:val="28"/>
+              <w:szCs w:val="28"/>
+            </w:rPr>
+            <m:t xml:space="preserve"> </m:t>
+          </m:r>
+          <m:r>
+            <w:rPr>
+              <w:rFonts w:ascii="Cambria Math" w:hAnsi="Cambria Math" w:cs="Times New Roman"/>
+              <w:sz w:val="28"/>
+              <w:szCs w:val="28"/>
+            </w:rPr>
+            <m:t>air</m:t>
+          </m:r>
+          <m:r>
+            <w:rPr>
+              <w:rFonts w:ascii="Cambria Math" w:hAnsi="Cambria Math" w:cs="Times New Roman"/>
+              <w:sz w:val="28"/>
+              <w:szCs w:val="28"/>
+            </w:rPr>
+            <m:t xml:space="preserve"> </m:t>
+          </m:r>
+          <m:r>
+            <w:rPr>
+              <w:rFonts w:ascii="Cambria Math" w:hAnsi="Cambria Math" w:cs="Times New Roman"/>
+              <w:sz w:val="28"/>
+              <w:szCs w:val="28"/>
+            </w:rPr>
+            <m:t>at</m:t>
+          </m:r>
+          <m:r>
+            <w:rPr>
+              <w:rFonts w:ascii="Cambria Math" w:hAnsi="Cambria Math" w:cs="Times New Roman"/>
+              <w:sz w:val="28"/>
+              <w:szCs w:val="28"/>
+            </w:rPr>
+            <m:t xml:space="preserve"> </m:t>
+          </m:r>
+          <m:r>
+            <w:rPr>
+              <w:rFonts w:ascii="Cambria Math" w:hAnsi="Cambria Math" w:cs="Times New Roman"/>
+              <w:sz w:val="28"/>
+              <w:szCs w:val="28"/>
+            </w:rPr>
+            <m:t>constant</m:t>
+          </m:r>
+          <m:r>
+            <w:rPr>
+              <w:rFonts w:ascii="Cambria Math" w:hAnsi="Cambria Math" w:cs="Times New Roman"/>
+              <w:sz w:val="28"/>
+              <w:szCs w:val="28"/>
+            </w:rPr>
+            <m:t xml:space="preserve"> </m:t>
+          </m:r>
+          <m:r>
+            <w:rPr>
+              <w:rFonts w:ascii="Cambria Math" w:hAnsi="Cambria Math" w:cs="Times New Roman"/>
+              <w:sz w:val="28"/>
+              <w:szCs w:val="28"/>
+            </w:rPr>
+            <m:t>pressure and volume</m:t>
+          </m:r>
+        </m:oMath>
+      </m:oMathPara>
+    </w:p>
+    <w:p>
+      <w:pPr>
+        <w:pStyle w:val="ListParagraph"/>
+        <w:rPr>
+          <w:rFonts w:ascii="Times New Roman" w:hAnsi="Times New Roman" w:cs="Times New Roman"/>
+          <w:sz w:val="28"/>
+          <w:szCs w:val="28"/>
+        </w:rPr>
+      </w:pPr>
     </w:p>
     <w:p>
       <w:pPr>
@@ -4140,29 +4837,653 @@
           <w:szCs w:val="28"/>
           <w:u w:val="single"/>
         </w:rPr>
+        <w:lastRenderedPageBreak/>
         <w:t>Further Questions:</w:t>
       </w:r>
-    </w:p>
-    <w:p>
-      <w:pPr>
-        <w:rPr>
-          <w:rFonts w:ascii="Times New Roman" w:hAnsi="Times New Roman" w:cs="Times New Roman"/>
-        </w:rPr>
-      </w:pPr>
     </w:p>
     <w:p>
       <w:pPr>
         <w:pStyle w:val="ListParagraph"/>
         <w:numPr>
           <w:ilvl w:val="0"/>
-          <w:numId w:val="5"/>
+          <w:numId w:val="6"/>
         </w:numPr>
         <w:rPr>
           <w:rFonts w:ascii="Times New Roman" w:hAnsi="Times New Roman" w:cs="Times New Roman"/>
-        </w:rPr>
-      </w:pPr>
-      <w:bookmarkStart w:id="0" w:name="_GoBack"/>
-      <w:bookmarkEnd w:id="0"/>
+          <w:sz w:val="24"/>
+          <w:szCs w:val="24"/>
+        </w:rPr>
+      </w:pPr>
+      <w:r>
+        <w:rPr>
+          <w:rFonts w:ascii="Times New Roman" w:hAnsi="Times New Roman" w:cs="Times New Roman"/>
+          <w:sz w:val="24"/>
+          <w:szCs w:val="24"/>
+        </w:rPr>
+        <w:t>T</w:t>
+      </w:r>
+      <w:r>
+        <w:rPr>
+          <w:rFonts w:ascii="Times New Roman" w:hAnsi="Times New Roman" w:cs="Times New Roman"/>
+          <w:sz w:val="24"/>
+          <w:szCs w:val="24"/>
+        </w:rPr>
+        <w:t>he distance from the anemometer to an obstruction should be at least 20 times the height of the obstruction.</w:t>
+      </w:r>
+      <w:r>
+        <w:rPr>
+          <w:rFonts w:ascii="Times New Roman" w:hAnsi="Times New Roman" w:cs="Times New Roman"/>
+          <w:sz w:val="24"/>
+          <w:szCs w:val="24"/>
+        </w:rPr>
+        <w:t xml:space="preserve"> For a 9m tall tree, the anemometer needs to be placed at least 180m away from the tree.</w:t>
+      </w:r>
+      <w:r>
+        <w:rPr>
+          <w:rFonts w:ascii="Times New Roman" w:hAnsi="Times New Roman" w:cs="Times New Roman"/>
+          <w:sz w:val="24"/>
+          <w:szCs w:val="24"/>
+        </w:rPr>
+        <w:t xml:space="preserve"> The anemometer should be placed 10m above the ground. If these conditions are not satisfied the </w:t>
+      </w:r>
+      <w:r>
+        <w:rPr>
+          <w:rFonts w:ascii="Times New Roman" w:hAnsi="Times New Roman" w:cs="Times New Roman"/>
+          <w:sz w:val="24"/>
+          <w:szCs w:val="24"/>
+        </w:rPr>
+        <w:t xml:space="preserve">sensor can still be set up at a site with minimal interference. </w:t>
+      </w:r>
+      <w:r>
+        <w:rPr>
+          <w:rFonts w:ascii="Times New Roman" w:hAnsi="Times New Roman" w:cs="Times New Roman"/>
+          <w:sz w:val="24"/>
+          <w:szCs w:val="24"/>
+        </w:rPr>
+        <w:t>It is very difficult to find measuring sites that conform to these standards; most sites are compromised to some extent, in some directions. It is a good practice to take photographs at each measuring site of the surrounding terrain in all directions to document the fetch. Ideally, this should be done in winter and in summer to show the seasonal effect, and the site characterization should be repeated whenever there are major changes in the vicinity of the station and at intervals of five years or less.</w:t>
+      </w:r>
+    </w:p>
+    <w:p>
+      <w:pPr>
+        <w:pStyle w:val="ListParagraph"/>
+        <w:numPr>
+          <w:ilvl w:val="0"/>
+          <w:numId w:val="6"/>
+        </w:numPr>
+        <w:rPr>
+          <w:rFonts w:ascii="Times New Roman" w:hAnsi="Times New Roman" w:cs="Times New Roman"/>
+          <w:sz w:val="24"/>
+          <w:szCs w:val="24"/>
+        </w:rPr>
+      </w:pPr>
+      <w:r>
+        <w:rPr>
+          <w:rFonts w:ascii="Times New Roman" w:hAnsi="Times New Roman" w:cs="Times New Roman"/>
+          <w:noProof/>
+          <w:sz w:val="24"/>
+          <w:szCs w:val="24"/>
+        </w:rPr>
+        <w:drawing>
+          <wp:inline distT="0" distB="0" distL="0" distR="0" wp14:anchorId="001943EC" wp14:editId="7F79F66E">
+            <wp:extent cx="5311471" cy="2870805"/>
+            <wp:effectExtent l="0" t="0" r="3810" b="6350"/>
+            <wp:docPr id="9" name="Picture 9"/>
+            <wp:cNvGraphicFramePr>
+              <a:graphicFrameLocks xmlns:a="http://schemas.openxmlformats.org/drawingml/2006/main" noChangeAspect="1"/>
+            </wp:cNvGraphicFramePr>
+            <a:graphic xmlns:a="http://schemas.openxmlformats.org/drawingml/2006/main">
+              <a:graphicData uri="http://schemas.openxmlformats.org/drawingml/2006/picture">
+                <pic:pic xmlns:pic="http://schemas.openxmlformats.org/drawingml/2006/picture">
+                  <pic:nvPicPr>
+                    <pic:cNvPr id="0" name="Picture 1"/>
+                    <pic:cNvPicPr>
+                      <a:picLocks noChangeAspect="1" noChangeArrowheads="1"/>
+                    </pic:cNvPicPr>
+                  </pic:nvPicPr>
+                  <pic:blipFill>
+                    <a:blip r:embed="rId28" cstate="print">
+                      <a:extLst>
+                        <a:ext uri="{28A0092B-C50C-407E-A947-70E740481C1C}">
+                          <a14:useLocalDpi xmlns:a14="http://schemas.microsoft.com/office/drawing/2010/main" val="0"/>
+                        </a:ext>
+                      </a:extLst>
+                    </a:blip>
+                    <a:srcRect/>
+                    <a:stretch>
+                      <a:fillRect/>
+                    </a:stretch>
+                  </pic:blipFill>
+                  <pic:spPr bwMode="auto">
+                    <a:xfrm>
+                      <a:off x="0" y="0"/>
+                      <a:ext cx="5317754" cy="2874201"/>
+                    </a:xfrm>
+                    <a:prstGeom prst="rect">
+                      <a:avLst/>
+                    </a:prstGeom>
+                    <a:noFill/>
+                    <a:ln>
+                      <a:noFill/>
+                    </a:ln>
+                  </pic:spPr>
+                </pic:pic>
+              </a:graphicData>
+            </a:graphic>
+          </wp:inline>
+        </w:drawing>
+      </w:r>
+    </w:p>
+    <w:p>
+      <w:pPr>
+        <w:pStyle w:val="ListParagraph"/>
+        <w:numPr>
+          <w:ilvl w:val="0"/>
+          <w:numId w:val="6"/>
+        </w:numPr>
+        <w:rPr>
+          <w:rFonts w:ascii="Times New Roman" w:hAnsi="Times New Roman" w:cs="Times New Roman"/>
+          <w:sz w:val="24"/>
+          <w:szCs w:val="24"/>
+        </w:rPr>
+      </w:pPr>
+      <w:proofErr w:type="gramStart"/>
+      <w:r>
+        <w:rPr>
+          <w:rFonts w:ascii="Times New Roman" w:hAnsi="Times New Roman" w:cs="Times New Roman"/>
+          <w:sz w:val="24"/>
+          <w:szCs w:val="24"/>
+        </w:rPr>
+        <w:t>Yes</w:t>
+      </w:r>
+      <w:proofErr w:type="gramEnd"/>
+      <w:r>
+        <w:rPr>
+          <w:rFonts w:ascii="Times New Roman" w:hAnsi="Times New Roman" w:cs="Times New Roman"/>
+          <w:sz w:val="24"/>
+          <w:szCs w:val="24"/>
+        </w:rPr>
+        <w:t xml:space="preserve"> because </w:t>
+      </w:r>
+      <w:r>
+        <w:rPr>
+          <w:rFonts w:ascii="Times New Roman" w:hAnsi="Times New Roman" w:cs="Times New Roman"/>
+          <w:sz w:val="24"/>
+          <w:szCs w:val="24"/>
+        </w:rPr>
+        <w:t xml:space="preserve">for a gust with a vertical component the </w:t>
+      </w:r>
+      <w:r>
+        <w:rPr>
+          <w:rFonts w:ascii="Times New Roman" w:hAnsi="Times New Roman" w:cs="Times New Roman"/>
+          <w:sz w:val="24"/>
+          <w:szCs w:val="24"/>
+        </w:rPr>
+        <w:t xml:space="preserve">cup anemometer </w:t>
+      </w:r>
+      <w:r>
+        <w:rPr>
+          <w:rFonts w:ascii="Times New Roman" w:hAnsi="Times New Roman" w:cs="Times New Roman"/>
+          <w:sz w:val="24"/>
+          <w:szCs w:val="24"/>
+        </w:rPr>
+        <w:t>has a poor cosine response and the shielding by the upwind cup is reduced.</w:t>
+      </w:r>
+      <w:r>
+        <w:t xml:space="preserve"> </w:t>
+      </w:r>
+      <w:r>
+        <w:rPr>
+          <w:rFonts w:ascii="Times New Roman" w:hAnsi="Times New Roman" w:cs="Times New Roman"/>
+          <w:sz w:val="24"/>
+          <w:szCs w:val="24"/>
+        </w:rPr>
+        <w:t xml:space="preserve">The propeller has better response so may not always </w:t>
+      </w:r>
+      <w:r>
+        <w:rPr>
+          <w:rFonts w:ascii="Times New Roman" w:hAnsi="Times New Roman" w:cs="Times New Roman"/>
+          <w:sz w:val="24"/>
+          <w:szCs w:val="24"/>
+        </w:rPr>
+        <w:t>overestimate</w:t>
+      </w:r>
+      <w:r>
+        <w:rPr>
+          <w:rFonts w:ascii="Times New Roman" w:hAnsi="Times New Roman" w:cs="Times New Roman"/>
+          <w:sz w:val="24"/>
+          <w:szCs w:val="24"/>
+        </w:rPr>
+        <w:t>.</w:t>
+      </w:r>
+    </w:p>
+    <w:p>
+      <w:pPr>
+        <w:pStyle w:val="ListParagraph"/>
+        <w:numPr>
+          <w:ilvl w:val="0"/>
+          <w:numId w:val="6"/>
+        </w:numPr>
+        <w:rPr>
+          <w:rFonts w:ascii="Times New Roman" w:hAnsi="Times New Roman" w:cs="Times New Roman"/>
+          <w:sz w:val="24"/>
+          <w:szCs w:val="24"/>
+        </w:rPr>
+      </w:pPr>
+      <w:proofErr w:type="gramStart"/>
+      <w:r>
+        <w:rPr>
+          <w:rFonts w:ascii="Times New Roman" w:hAnsi="Times New Roman" w:cs="Times New Roman"/>
+          <w:sz w:val="24"/>
+          <w:szCs w:val="24"/>
+        </w:rPr>
+        <w:t>Yes</w:t>
+      </w:r>
+      <w:proofErr w:type="gramEnd"/>
+      <w:r>
+        <w:rPr>
+          <w:rFonts w:ascii="Times New Roman" w:hAnsi="Times New Roman" w:cs="Times New Roman"/>
+          <w:sz w:val="24"/>
+          <w:szCs w:val="24"/>
+        </w:rPr>
+        <w:t xml:space="preserve"> a cup anemometer or propeller anemometer can overestimate the gust magnitude because t</w:t>
+      </w:r>
+      <w:r>
+        <w:rPr>
+          <w:rFonts w:ascii="Times New Roman" w:hAnsi="Times New Roman" w:cs="Times New Roman"/>
+          <w:sz w:val="24"/>
+          <w:szCs w:val="24"/>
+        </w:rPr>
+        <w:t>h</w:t>
+      </w:r>
+      <w:r>
+        <w:rPr>
+          <w:rFonts w:ascii="Times New Roman" w:hAnsi="Times New Roman" w:cs="Times New Roman"/>
+          <w:sz w:val="24"/>
+          <w:szCs w:val="24"/>
+        </w:rPr>
+        <w:t>ey respond quickly to speed increases slowly</w:t>
+      </w:r>
+      <w:r>
+        <w:rPr>
+          <w:rFonts w:ascii="Times New Roman" w:hAnsi="Times New Roman" w:cs="Times New Roman"/>
+          <w:sz w:val="24"/>
+          <w:szCs w:val="24"/>
+        </w:rPr>
+        <w:t xml:space="preserve"> </w:t>
+      </w:r>
+      <w:r>
+        <w:rPr>
+          <w:rFonts w:ascii="Times New Roman" w:hAnsi="Times New Roman" w:cs="Times New Roman"/>
+          <w:sz w:val="24"/>
+          <w:szCs w:val="24"/>
+        </w:rPr>
+        <w:t>to speed decreases.</w:t>
+      </w:r>
+      <w:r>
+        <w:rPr>
+          <w:rFonts w:ascii="Times New Roman" w:hAnsi="Times New Roman" w:cs="Times New Roman"/>
+          <w:sz w:val="24"/>
+          <w:szCs w:val="24"/>
+        </w:rPr>
+        <w:t xml:space="preserve"> As a </w:t>
+      </w:r>
+      <w:proofErr w:type="gramStart"/>
+      <w:r>
+        <w:rPr>
+          <w:rFonts w:ascii="Times New Roman" w:hAnsi="Times New Roman" w:cs="Times New Roman"/>
+          <w:sz w:val="24"/>
+          <w:szCs w:val="24"/>
+        </w:rPr>
+        <w:t>result</w:t>
+      </w:r>
+      <w:proofErr w:type="gramEnd"/>
+      <w:r>
+        <w:rPr>
+          <w:rFonts w:ascii="Times New Roman" w:hAnsi="Times New Roman" w:cs="Times New Roman"/>
+          <w:sz w:val="24"/>
+          <w:szCs w:val="24"/>
+        </w:rPr>
+        <w:t xml:space="preserve"> the </w:t>
+      </w:r>
+    </w:p>
+    <w:p>
+      <w:pPr>
+        <w:pStyle w:val="ListParagraph"/>
+        <w:numPr>
+          <w:ilvl w:val="0"/>
+          <w:numId w:val="6"/>
+        </w:numPr>
+        <w:rPr>
+          <w:rFonts w:ascii="Times New Roman" w:hAnsi="Times New Roman" w:cs="Times New Roman"/>
+          <w:sz w:val="24"/>
+          <w:szCs w:val="24"/>
+        </w:rPr>
+      </w:pPr>
+      <w:r>
+        <w:rPr>
+          <w:rFonts w:ascii="Times New Roman" w:hAnsi="Times New Roman" w:cs="Times New Roman"/>
+          <w:sz w:val="24"/>
+          <w:szCs w:val="24"/>
+        </w:rPr>
+        <w:t>The cup anemometer has a larger drag coefficient that slows down the rotation rate.</w:t>
+      </w:r>
+    </w:p>
+    <w:p>
+      <w:pPr>
+        <w:pStyle w:val="ListParagraph"/>
+        <w:numPr>
+          <w:ilvl w:val="0"/>
+          <w:numId w:val="6"/>
+        </w:numPr>
+        <w:rPr>
+          <w:rFonts w:ascii="Times New Roman" w:hAnsi="Times New Roman" w:cs="Times New Roman"/>
+          <w:sz w:val="24"/>
+          <w:szCs w:val="24"/>
+        </w:rPr>
+      </w:pPr>
+      <w:r>
+        <w:rPr>
+          <w:rFonts w:ascii="Times New Roman" w:hAnsi="Times New Roman" w:cs="Times New Roman"/>
+          <w:sz w:val="24"/>
+          <w:szCs w:val="24"/>
+        </w:rPr>
+        <w:t>Let’s set V</w:t>
+      </w:r>
+      <w:r>
+        <w:rPr>
+          <w:rFonts w:ascii="Times New Roman" w:hAnsi="Times New Roman" w:cs="Times New Roman"/>
+          <w:sz w:val="24"/>
+          <w:szCs w:val="24"/>
+          <w:vertAlign w:val="subscript"/>
+        </w:rPr>
+        <w:t>T</w:t>
+      </w:r>
+      <w:r>
+        <w:rPr>
+          <w:rFonts w:ascii="Times New Roman" w:hAnsi="Times New Roman" w:cs="Times New Roman"/>
+          <w:sz w:val="24"/>
+          <w:szCs w:val="24"/>
+        </w:rPr>
+        <w:t xml:space="preserve"> to be 1.</w:t>
+      </w:r>
+    </w:p>
+    <w:p>
+      <w:pPr>
+        <w:pStyle w:val="ListParagraph"/>
+        <w:rPr>
+          <w:rFonts w:ascii="Times New Roman" w:hAnsi="Times New Roman" w:cs="Times New Roman"/>
+          <w:sz w:val="24"/>
+          <w:szCs w:val="24"/>
+        </w:rPr>
+      </w:pPr>
+      <m:oMathPara>
+        <m:oMath>
+          <m:r>
+            <w:rPr>
+              <w:rFonts w:ascii="Cambria Math" w:hAnsi="Cambria Math" w:cs="Times New Roman"/>
+              <w:sz w:val="24"/>
+              <w:szCs w:val="24"/>
+            </w:rPr>
+            <m:t>∆V= 1-0.28=0.72</m:t>
+          </m:r>
+          <m:r>
+            <w:rPr>
+              <w:rFonts w:ascii="Cambria Math" w:hAnsi="Cambria Math" w:cs="Times New Roman"/>
+              <w:sz w:val="24"/>
+              <w:szCs w:val="24"/>
+            </w:rPr>
+            <w:br/>
+          </m:r>
+        </m:oMath>
+        <m:oMath>
+          <m:r>
+            <w:rPr>
+              <w:rFonts w:ascii="Cambria Math" w:hAnsi="Cambria Math" w:cs="Times New Roman"/>
+              <w:sz w:val="24"/>
+              <w:szCs w:val="24"/>
+            </w:rPr>
+            <m:t>63% of ∆V=</m:t>
+          </m:r>
+          <m:d>
+            <m:dPr>
+              <m:ctrlPr>
+                <w:rPr>
+                  <w:rFonts w:ascii="Cambria Math" w:hAnsi="Cambria Math" w:cs="Times New Roman"/>
+                  <w:i/>
+                  <w:sz w:val="24"/>
+                  <w:szCs w:val="24"/>
+                </w:rPr>
+              </m:ctrlPr>
+            </m:dPr>
+            <m:e>
+              <m:r>
+                <w:rPr>
+                  <w:rFonts w:ascii="Cambria Math" w:hAnsi="Cambria Math" w:cs="Times New Roman"/>
+                  <w:sz w:val="24"/>
+                  <w:szCs w:val="24"/>
+                </w:rPr>
+                <m:t>0.63</m:t>
+              </m:r>
+            </m:e>
+          </m:d>
+          <m:d>
+            <m:dPr>
+              <m:ctrlPr>
+                <w:rPr>
+                  <w:rFonts w:ascii="Cambria Math" w:hAnsi="Cambria Math" w:cs="Times New Roman"/>
+                  <w:i/>
+                  <w:sz w:val="24"/>
+                  <w:szCs w:val="24"/>
+                </w:rPr>
+              </m:ctrlPr>
+            </m:dPr>
+            <m:e>
+              <m:r>
+                <w:rPr>
+                  <w:rFonts w:ascii="Cambria Math" w:hAnsi="Cambria Math" w:cs="Times New Roman"/>
+                  <w:sz w:val="24"/>
+                  <w:szCs w:val="24"/>
+                </w:rPr>
+                <m:t>0.72</m:t>
+              </m:r>
+            </m:e>
+          </m:d>
+          <m:r>
+            <w:rPr>
+              <w:rFonts w:ascii="Cambria Math" w:hAnsi="Cambria Math" w:cs="Times New Roman"/>
+              <w:sz w:val="24"/>
+              <w:szCs w:val="24"/>
+            </w:rPr>
+            <m:t>=0.4536</m:t>
+          </m:r>
+          <m:r>
+            <w:rPr>
+              <w:rFonts w:ascii="Cambria Math" w:hAnsi="Cambria Math" w:cs="Times New Roman"/>
+              <w:sz w:val="24"/>
+              <w:szCs w:val="24"/>
+            </w:rPr>
+            <w:br/>
+          </m:r>
+        </m:oMath>
+        <m:oMath>
+          <m:r>
+            <w:rPr>
+              <w:rFonts w:ascii="Cambria Math" w:hAnsi="Cambria Math" w:cs="Times New Roman"/>
+              <w:sz w:val="24"/>
+              <w:szCs w:val="24"/>
+            </w:rPr>
+            <m:t>Time taken for 63% of the change= τ</m:t>
+          </m:r>
+          <m:r>
+            <w:rPr>
+              <w:rFonts w:ascii="Cambria Math" w:hAnsi="Cambria Math" w:cs="Times New Roman"/>
+              <w:sz w:val="24"/>
+              <w:szCs w:val="24"/>
+            </w:rPr>
+            <w:br/>
+          </m:r>
+        </m:oMath>
+        <m:oMath>
+          <m:r>
+            <w:rPr>
+              <w:rFonts w:ascii="Cambria Math" w:hAnsi="Cambria Math" w:cs="Times New Roman"/>
+              <w:sz w:val="24"/>
+              <w:szCs w:val="24"/>
+            </w:rPr>
+            <m:t>0.28</m:t>
+          </m:r>
+          <m:sSub>
+            <m:sSubPr>
+              <m:ctrlPr>
+                <w:rPr>
+                  <w:rFonts w:ascii="Cambria Math" w:hAnsi="Cambria Math" w:cs="Times New Roman"/>
+                  <w:i/>
+                  <w:sz w:val="24"/>
+                  <w:szCs w:val="24"/>
+                </w:rPr>
+              </m:ctrlPr>
+            </m:sSubPr>
+            <m:e>
+              <m:r>
+                <w:rPr>
+                  <w:rFonts w:ascii="Cambria Math" w:hAnsi="Cambria Math" w:cs="Times New Roman"/>
+                  <w:sz w:val="24"/>
+                  <w:szCs w:val="24"/>
+                </w:rPr>
+                <m:t>V</m:t>
+              </m:r>
+            </m:e>
+            <m:sub>
+              <m:r>
+                <w:rPr>
+                  <w:rFonts w:ascii="Cambria Math" w:hAnsi="Cambria Math" w:cs="Times New Roman"/>
+                  <w:sz w:val="24"/>
+                  <w:szCs w:val="24"/>
+                </w:rPr>
+                <m:t>T</m:t>
+              </m:r>
+            </m:sub>
+          </m:sSub>
+          <m:r>
+            <w:rPr>
+              <w:rFonts w:ascii="Cambria Math" w:hAnsi="Cambria Math" w:cs="Times New Roman"/>
+              <w:sz w:val="24"/>
+              <w:szCs w:val="24"/>
+            </w:rPr>
+            <m:t xml:space="preserve">+ </m:t>
+          </m:r>
+          <m:r>
+            <w:rPr>
+              <w:rFonts w:ascii="Cambria Math" w:hAnsi="Cambria Math" w:cs="Times New Roman"/>
+              <w:sz w:val="24"/>
+              <w:szCs w:val="24"/>
+            </w:rPr>
+            <m:t>63% of ∆V=</m:t>
+          </m:r>
+          <m:r>
+            <w:rPr>
+              <w:rFonts w:ascii="Cambria Math" w:hAnsi="Cambria Math" w:cs="Times New Roman"/>
+              <w:sz w:val="24"/>
+              <w:szCs w:val="24"/>
+            </w:rPr>
+            <m:t xml:space="preserve">0.28+ </m:t>
+          </m:r>
+          <m:r>
+            <w:rPr>
+              <w:rFonts w:ascii="Cambria Math" w:hAnsi="Cambria Math" w:cs="Times New Roman"/>
+              <w:sz w:val="24"/>
+              <w:szCs w:val="24"/>
+            </w:rPr>
+            <m:t>0.4536</m:t>
+          </m:r>
+          <m:r>
+            <w:rPr>
+              <w:rFonts w:ascii="Cambria Math" w:hAnsi="Cambria Math" w:cs="Times New Roman"/>
+              <w:sz w:val="24"/>
+              <w:szCs w:val="24"/>
+            </w:rPr>
+            <m:t xml:space="preserve">=0.7336 </m:t>
+          </m:r>
+          <m:r>
+            <w:rPr>
+              <w:rFonts w:ascii="Cambria Math" w:hAnsi="Cambria Math" w:cs="Times New Roman"/>
+              <w:sz w:val="24"/>
+              <w:szCs w:val="24"/>
+            </w:rPr>
+            <w:br/>
+          </m:r>
+        </m:oMath>
+        <m:oMath>
+          <m:r>
+            <w:rPr>
+              <w:rFonts w:ascii="Cambria Math" w:eastAsiaTheme="minorEastAsia" w:hAnsi="Cambria Math" w:cs="Times New Roman"/>
+              <w:sz w:val="24"/>
+              <w:szCs w:val="24"/>
+            </w:rPr>
+            <m:t>Since this is close to 0.74 we can see that it takes 2.5 s to go from 0.28 to 0.74</m:t>
+          </m:r>
+          <m:r>
+            <w:rPr>
+              <w:rFonts w:ascii="Cambria Math" w:eastAsiaTheme="minorEastAsia" w:hAnsi="Cambria Math" w:cs="Times New Roman"/>
+              <w:sz w:val="24"/>
+              <w:szCs w:val="24"/>
+            </w:rPr>
+            <w:br/>
+          </m:r>
+        </m:oMath>
+        <m:oMath>
+          <m:r>
+            <w:rPr>
+              <w:rFonts w:ascii="Cambria Math" w:eastAsiaTheme="minorEastAsia" w:hAnsi="Cambria Math" w:cs="Times New Roman"/>
+              <w:sz w:val="24"/>
+              <w:szCs w:val="24"/>
+            </w:rPr>
+            <m:t>∴ τ=2.5s</m:t>
+          </m:r>
+          <m:r>
+            <w:rPr>
+              <w:rFonts w:ascii="Times New Roman" w:eastAsiaTheme="minorEastAsia" w:hAnsi="Times New Roman" w:cs="Times New Roman"/>
+              <w:sz w:val="24"/>
+              <w:szCs w:val="24"/>
+            </w:rPr>
+            <w:br/>
+          </m:r>
+        </m:oMath>
+      </m:oMathPara>
+      <w:r>
+        <w:rPr>
+          <w:rFonts w:ascii="Times New Roman" w:eastAsiaTheme="minorEastAsia" w:hAnsi="Times New Roman" w:cs="Times New Roman"/>
+          <w:sz w:val="24"/>
+          <w:szCs w:val="24"/>
+        </w:rPr>
+        <w:t xml:space="preserve">Response length = </w:t>
+      </w:r>
+      <m:oMath>
+        <m:r>
+          <w:rPr>
+            <w:rFonts w:ascii="Cambria Math" w:eastAsiaTheme="minorEastAsia" w:hAnsi="Cambria Math" w:cs="Times New Roman"/>
+            <w:sz w:val="24"/>
+            <w:szCs w:val="24"/>
+          </w:rPr>
+          <m:t>τ×V=2.5×6=15m</m:t>
+        </m:r>
+        <m:r>
+          <w:rPr>
+            <w:rFonts w:ascii="Cambria Math" w:hAnsi="Cambria Math" w:cs="Times New Roman"/>
+            <w:sz w:val="24"/>
+            <w:szCs w:val="24"/>
+          </w:rPr>
+          <w:br/>
+        </m:r>
+      </m:oMath>
+      <w:r>
+        <w:rPr>
+          <w:rFonts w:ascii="Times New Roman" w:hAnsi="Times New Roman" w:cs="Times New Roman"/>
+          <w:sz w:val="24"/>
+          <w:szCs w:val="24"/>
+        </w:rPr>
+        <w:t xml:space="preserve"> </w:t>
+      </w:r>
     </w:p>
     <w:sectPr>
       <w:pgSz w:w="12240" w:h="15840"/>
@@ -4292,7 +5613,97 @@
   <w:abstractNum w:abstractNumId="1" w15:restartNumberingAfterBreak="0">
     <w:nsid w:val="0EDE121F"/>
     <w:multiLevelType w:val="hybridMultilevel"/>
-    <w:tmpl w:val="C136D728"/>
+    <w:tmpl w:val="7BC23FAE"/>
+    <w:lvl w:ilvl="0" w:tplc="724E9982">
+      <w:start w:val="1"/>
+      <w:numFmt w:val="decimal"/>
+      <w:lvlText w:val="%1."/>
+      <w:lvlJc w:val="left"/>
+      <w:pPr>
+        <w:ind w:left="720" w:hanging="360"/>
+      </w:pPr>
+      <w:rPr>
+        <w:rFonts w:hint="default"/>
+        <w:color w:val="auto"/>
+      </w:rPr>
+    </w:lvl>
+    <w:lvl w:ilvl="1" w:tplc="04090019" w:tentative="1">
+      <w:start w:val="1"/>
+      <w:numFmt w:val="lowerLetter"/>
+      <w:lvlText w:val="%2."/>
+      <w:lvlJc w:val="left"/>
+      <w:pPr>
+        <w:ind w:left="1440" w:hanging="360"/>
+      </w:pPr>
+    </w:lvl>
+    <w:lvl w:ilvl="2" w:tplc="0409001B" w:tentative="1">
+      <w:start w:val="1"/>
+      <w:numFmt w:val="lowerRoman"/>
+      <w:lvlText w:val="%3."/>
+      <w:lvlJc w:val="right"/>
+      <w:pPr>
+        <w:ind w:left="2160" w:hanging="180"/>
+      </w:pPr>
+    </w:lvl>
+    <w:lvl w:ilvl="3" w:tplc="0409000F" w:tentative="1">
+      <w:start w:val="1"/>
+      <w:numFmt w:val="decimal"/>
+      <w:lvlText w:val="%4."/>
+      <w:lvlJc w:val="left"/>
+      <w:pPr>
+        <w:ind w:left="2880" w:hanging="360"/>
+      </w:pPr>
+    </w:lvl>
+    <w:lvl w:ilvl="4" w:tplc="04090019" w:tentative="1">
+      <w:start w:val="1"/>
+      <w:numFmt w:val="lowerLetter"/>
+      <w:lvlText w:val="%5."/>
+      <w:lvlJc w:val="left"/>
+      <w:pPr>
+        <w:ind w:left="3600" w:hanging="360"/>
+      </w:pPr>
+    </w:lvl>
+    <w:lvl w:ilvl="5" w:tplc="0409001B" w:tentative="1">
+      <w:start w:val="1"/>
+      <w:numFmt w:val="lowerRoman"/>
+      <w:lvlText w:val="%6."/>
+      <w:lvlJc w:val="right"/>
+      <w:pPr>
+        <w:ind w:left="4320" w:hanging="180"/>
+      </w:pPr>
+    </w:lvl>
+    <w:lvl w:ilvl="6" w:tplc="0409000F" w:tentative="1">
+      <w:start w:val="1"/>
+      <w:numFmt w:val="decimal"/>
+      <w:lvlText w:val="%7."/>
+      <w:lvlJc w:val="left"/>
+      <w:pPr>
+        <w:ind w:left="5040" w:hanging="360"/>
+      </w:pPr>
+    </w:lvl>
+    <w:lvl w:ilvl="7" w:tplc="04090019" w:tentative="1">
+      <w:start w:val="1"/>
+      <w:numFmt w:val="lowerLetter"/>
+      <w:lvlText w:val="%8."/>
+      <w:lvlJc w:val="left"/>
+      <w:pPr>
+        <w:ind w:left="5760" w:hanging="360"/>
+      </w:pPr>
+    </w:lvl>
+    <w:lvl w:ilvl="8" w:tplc="0409001B" w:tentative="1">
+      <w:start w:val="1"/>
+      <w:numFmt w:val="lowerRoman"/>
+      <w:lvlText w:val="%9."/>
+      <w:lvlJc w:val="right"/>
+      <w:pPr>
+        <w:ind w:left="6480" w:hanging="180"/>
+      </w:pPr>
+    </w:lvl>
+  </w:abstractNum>
+  <w:abstractNum w:abstractNumId="2" w15:restartNumberingAfterBreak="0">
+    <w:nsid w:val="19533ADA"/>
+    <w:multiLevelType w:val="hybridMultilevel"/>
+    <w:tmpl w:val="AE184AC0"/>
     <w:lvl w:ilvl="0" w:tplc="0409000F">
       <w:start w:val="1"/>
       <w:numFmt w:val="decimal"/>
@@ -4378,11 +5789,11 @@
       </w:pPr>
     </w:lvl>
   </w:abstractNum>
-  <w:abstractNum w:abstractNumId="2" w15:restartNumberingAfterBreak="0">
+  <w:abstractNum w:abstractNumId="3" w15:restartNumberingAfterBreak="0">
     <w:nsid w:val="36006D2A"/>
     <w:multiLevelType w:val="hybridMultilevel"/>
-    <w:tmpl w:val="29E48CFC"/>
-    <w:lvl w:ilvl="0" w:tplc="0409000F">
+    <w:tmpl w:val="BBDEADA2"/>
+    <w:lvl w:ilvl="0" w:tplc="957C1CE4">
       <w:start w:val="1"/>
       <w:numFmt w:val="decimal"/>
       <w:lvlText w:val="%1."/>
@@ -4392,6 +5803,7 @@
       </w:pPr>
       <w:rPr>
         <w:rFonts w:hint="default"/>
+        <w:color w:val="auto"/>
       </w:rPr>
     </w:lvl>
     <w:lvl w:ilvl="1" w:tplc="04090019">
@@ -4467,7 +5879,7 @@
       </w:pPr>
     </w:lvl>
   </w:abstractNum>
-  <w:abstractNum w:abstractNumId="3" w15:restartNumberingAfterBreak="0">
+  <w:abstractNum w:abstractNumId="4" w15:restartNumberingAfterBreak="0">
     <w:nsid w:val="3B125BEF"/>
     <w:multiLevelType w:val="hybridMultilevel"/>
     <w:tmpl w:val="08F61B16"/>
@@ -4556,7 +5968,7 @@
       </w:pPr>
     </w:lvl>
   </w:abstractNum>
-  <w:abstractNum w:abstractNumId="4" w15:restartNumberingAfterBreak="0">
+  <w:abstractNum w:abstractNumId="5" w15:restartNumberingAfterBreak="0">
     <w:nsid w:val="7E2B0A48"/>
     <w:multiLevelType w:val="hybridMultilevel"/>
     <w:tmpl w:val="87764D28"/>
@@ -4646,19 +6058,22 @@
     </w:lvl>
   </w:abstractNum>
   <w:num w:numId="1">
-    <w:abstractNumId w:val="2"/>
+    <w:abstractNumId w:val="3"/>
   </w:num>
   <w:num w:numId="2">
     <w:abstractNumId w:val="1"/>
   </w:num>
   <w:num w:numId="3">
-    <w:abstractNumId w:val="4"/>
+    <w:abstractNumId w:val="5"/>
   </w:num>
   <w:num w:numId="4">
     <w:abstractNumId w:val="0"/>
   </w:num>
   <w:num w:numId="5">
-    <w:abstractNumId w:val="3"/>
+    <w:abstractNumId w:val="4"/>
+  </w:num>
+  <w:num w:numId="6">
+    <w:abstractNumId w:val="2"/>
   </w:num>
 </w:numbering>
 </file>
@@ -5069,7 +6484,6 @@
   <w:style w:type="character" w:default="1" w:styleId="DefaultParagraphFont">
     <w:name w:val="Default Paragraph Font"/>
     <w:uiPriority w:val="1"/>
-    <w:semiHidden/>
     <w:unhideWhenUsed/>
   </w:style>
   <w:style w:type="table" w:default="1" w:styleId="TableNormal">
@@ -5197,7 +6611,7 @@
   <inkml:trace contextRef="#ctx0" brushRef="#br0" timeOffset="14778.831">6871 10,'0'0,"1"0,0 0,0 0,-1 0,1 1,-1-1,1 0,0 0,-1 1,1-1,0 0,-1 1,1-1,0 1,0 0,-1 0,1 1,0-1,-1 0,1 1,0-1,-1 0,4 11,0-1,1 11,4 24,-6-24,17 81,-16-82</inkml:trace>
   <inkml:trace contextRef="#ctx0" brushRef="#br0" timeOffset="15228.63">6954 173,'0'0,"0"0,0 0,0 0,0 0,0 0,0 0,3-2,3 0,3-1,3 0,2 1,2 0,1 0,1 1,-1 0,-2 2,-3 0</inkml:trace>
   <inkml:trace contextRef="#ctx0" brushRef="#br0" timeOffset="15804.087">7090 69,'3'3,"-1"0,0-1,0 1,-1 0,1 0,-1 1,1-1,-1 0,0 0,0 1,0-1,0 3,0 6,0 0,-1 12,0-18,0 2,0 40,3 2,-1-31</inkml:trace>
-  <inkml:trace contextRef="#ctx0" brushRef="#br0" timeOffset="16685.351">7225 174,'0'0,"0"0,0 0,0 0,0 0,0 0,0 0,0 0,0 0,1 5,1 4,-1 2,1 3,-1 0,1 2,0 0,1 0,-1-3</inkml:trace>
+  <inkml:trace contextRef="#ctx0" brushRef="#br0" timeOffset="16685.35">7225 174,'0'0,"0"0,0 0,0 0,0 0,0 0,0 0,0 0,0 0,1 5,1 4,-1 2,1 3,-1 0,1 2,0 0,1 0,-1-3</inkml:trace>
   <inkml:trace contextRef="#ctx0" brushRef="#br0" timeOffset="17032.428">7233 71,'0'0,"0"0,0 0</inkml:trace>
   <inkml:trace contextRef="#ctx0" brushRef="#br0" timeOffset="17967.933">7471 214,'-5'-4,"0"0,0 0,0 0,-1 1,1-1,-1 1,0 0,1 1,-1 0,-1 0,1 0,-6-1,9 3,1 0,-1-1,1 1,-1 0,1 1,0-1,-1 0,1 1,-1-1,1 1,0 0,-1 0,-1 0,3 0,-1 0,1 0,0 0,-1 0,1 1,0-1,-1 0,1 1,0-1,0 0,0 1,0-1,1 1,-1 0,0-1,1 1,-1 0,1-1,-1 2,0 0,1 1,0 0,0 0,0 0,0 0,1 0,-1-1,1 1,0 0,0 0,0-1,2 3,-2-2,1-1,0 1,0-1,0 1,0-1,1 0,-1 0,1 0,0-1,0 1,0-1,2 2,-3-3,-1 0,1 0,0 0,0 0,0 0,1-1,-1 1,0-1,0 1,0-1,0 0,1 0,-1 0,1 0,1-1,-1 1,0-1,0 0,-1 0,1 0,0 0,0-1,0 1,2-3,0 1,0-1,-1 0,1-1,-1 1,0-1,0 0,0 0,0-1,2-4,-3 4,0-1,-1 1,0-1,0 0,0-1,-1 3,0 1,-1-1,1 1,-1 0,0-1,-1 1,1-1,-1-3,0 7,1 0,0 0,-1 0,1 0,-1 0,1 0,-1 0,0-1,1 2,0 0,0 0,0 0,0 0,0 0,0 0,0 0,0 0,0 0,0 0,0 0,-1 0,1 0,0 0,0 0,0 0,0 0,0 0,0 0,0-1,0 1,0 0,0 0,0 0,0 0,-1 0,1 0,0 1,0-1,0 0,0 0,0 0,0 0,0 0,0 0,0 0,0 0,0 0,-1 0,1 1,0-1,0 0,0 1,-1-1,1 0,0 1,0-1,0 1,0-1,0 0,0 1,0-1,0 9,0-1,0 1,1-1,0 1,1-1,0 9,5 33,-3 5,-3-31,-2 1,0-1,-2 8,2-26,0 0,-1 1,0-1,-1 4,2-8,1-1,-1 1,0-1,1 1,-1-1,0 0,0 1,0-1,0 0,-1 0,1 1,0-1,0 0,-1 0,1 0,-1-1,1 1,-1 0,1 0,-1-1,-1 1,1-1,0 0,-1 1,1-1,-1 0,1 0,0-1,-1 1,1 0,-2-1,-3-1,0-1,-5-1,-5-4,1-1,-14-9,13 7</inkml:trace>
   <inkml:trace contextRef="#ctx0" brushRef="#br0" timeOffset="18724.452">7603 1,'3'3,"-1"0,1 1,-1 0,1-1,-1 1,0 1,4 8,0 4,-5-14,8 25,0 1,-2 1,-2-1,0 1,-1 16,-4-33,0 7,2-24,3-8,2-2,0 0,0 0,9-12,-12 21,1-1,-1 0,1 1,0 0,0 0,1 1,3-3,-7 6,0-1,0 1,0 0,0 0,0 1,0-1,0 0,0 1,0-1,0 1,0-1,0 1,0 0,1 0,-1 0,0 0,0 1,0-1,0 1,0-1,1 1,-1 0,0-1,0 1,-1 0,1 0,1 1,1 2,0-1,0 1,0 0,-1-1,1 2,-1-1,0 0,-1 1,2 2,4 9</inkml:trace>
@@ -5520,7 +6934,7 @@
 </file>
 
 <file path=customXml/itemProps1.xml><?xml version="1.0" encoding="utf-8"?>
-<ds:datastoreItem xmlns:ds="http://schemas.openxmlformats.org/officeDocument/2006/customXml" ds:itemID="{FCEF2837-1B22-4CF5-A494-64A3D0A1F591}">
+<ds:datastoreItem xmlns:ds="http://schemas.openxmlformats.org/officeDocument/2006/customXml" ds:itemID="{CAEEE89C-4ED2-4AC0-BAB0-232FF572CFBF}">
   <ds:schemaRefs>
     <ds:schemaRef ds:uri="http://schemas.openxmlformats.org/officeDocument/2006/bibliography"/>
   </ds:schemaRefs>

</xml_diff>